<commit_message>
Draft before sending, need to delete bin files and add more desription
</commit_message>
<xml_diff>
--- a/A20 EX01 Alex Girshfeld 317093862 Tal Goldstein 204505267 .docx
+++ b/A20 EX01 Alex Girshfeld 317093862 Tal Goldstein 204505267 .docx
@@ -7,15 +7,7 @@
         <w:pStyle w:val="Title"/>
       </w:pPr>
       <w:r>
-        <w:t xml:space="preserve">A20 EX01 Alex </w:t>
-      </w:r>
-      <w:proofErr w:type="spellStart"/>
-      <w:r>
-        <w:t>Girshfeld</w:t>
-      </w:r>
-      <w:proofErr w:type="spellEnd"/>
-      <w:r>
-        <w:t xml:space="preserve"> Tal Goldstein</w:t>
+        <w:t>A20 EX01 Alex Girshfeld Tal Goldstein</w:t>
       </w:r>
     </w:p>
     <w:p>
@@ -29,26 +21,13 @@
     <w:p/>
     <w:p>
       <w:r>
-        <w:t>“</w:t>
-      </w:r>
-      <w:proofErr w:type="spellStart"/>
-      <w:r>
-        <w:t>Facebook</w:t>
-      </w:r>
-      <w:proofErr w:type="spellEnd"/>
+        <w:t>“Facebook</w:t>
+      </w:r>
       <w:r>
         <w:t xml:space="preserve"> Influencers Toolkit"</w:t>
       </w:r>
       <w:r>
-        <w:t xml:space="preserve"> is a </w:t>
-      </w:r>
-      <w:proofErr w:type="spellStart"/>
-      <w:r>
-        <w:t>Facebook</w:t>
-      </w:r>
-      <w:proofErr w:type="spellEnd"/>
-      <w:r>
-        <w:t xml:space="preserve"> application implemented by us as part of Design Pattern</w:t>
+        <w:t xml:space="preserve"> is a Facebook application implemented by us as part of Design Pattern</w:t>
       </w:r>
       <w:r>
         <w:t xml:space="preserve"> </w:t>
@@ -64,67 +43,17 @@
     </w:p>
     <w:p>
       <w:r>
-        <w:t xml:space="preserve">The application supplies a basic </w:t>
-      </w:r>
-      <w:proofErr w:type="spellStart"/>
-      <w:r>
-        <w:t>Facebook</w:t>
-      </w:r>
-      <w:proofErr w:type="spellEnd"/>
-      <w:r>
-        <w:t xml:space="preserve"> experience alongside supplying dashboards to allow the u</w:t>
-      </w:r>
-      <w:r>
-        <w:t>ser to understand and analyze the influence of his "posts" (i.e. photos, comments, posts, albums</w:t>
-      </w:r>
-      <w:r>
-        <w:t>, videos etc.)</w:t>
-      </w:r>
-    </w:p>
-    <w:p>
-      <w:pPr>
-        <w:pStyle w:val="ListParagraph"/>
-        <w:numPr>
-          <w:ilvl w:val="0"/>
-          <w:numId w:val="2"/>
-        </w:numPr>
-      </w:pPr>
-      <w:r>
-        <w:t>A histogram of users who like your posted content.</w:t>
-      </w:r>
-    </w:p>
-    <w:p>
-      <w:pPr>
-        <w:pStyle w:val="ListParagraph"/>
-        <w:numPr>
-          <w:ilvl w:val="0"/>
-          <w:numId w:val="2"/>
-        </w:numPr>
-      </w:pPr>
-      <w:r>
-        <w:t>Per post analysis of influence:</w:t>
+        <w:t>The application supplies a basic Facebook experience alongside supplying dashboards to allow the u</w:t>
+      </w:r>
+      <w:r>
+        <w:t>ser to understand and analy</w:t>
+      </w:r>
+      <w:r>
+        <w:t>ze the influence of his "posts".</w:t>
       </w:r>
       <w:r>
         <w:tab/>
       </w:r>
-    </w:p>
-    <w:p>
-      <w:pPr>
-        <w:pStyle w:val="ListParagraph"/>
-        <w:ind w:left="765"/>
-      </w:pPr>
-      <w:r>
-        <w:t>*Preserve influence - grades you post by the amount of likes given by users who usually like your post</w:t>
-      </w:r>
-    </w:p>
-    <w:p>
-      <w:pPr>
-        <w:pStyle w:val="ListParagraph"/>
-        <w:ind w:left="765"/>
-      </w:pPr>
-      <w:r>
-        <w:t>*Expand influence - grades your post by the amount of likes given by users who usually don't like your posts.</w:t>
-      </w:r>
       <w:r>
         <w:tab/>
       </w:r>
@@ -140,30 +69,50 @@
       <w:r>
         <w:tab/>
       </w:r>
-      <w:r>
-        <w:tab/>
-      </w:r>
-      <w:r>
-        <w:tab/>
-      </w:r>
     </w:p>
     <w:p>
       <w:pPr>
         <w:pStyle w:val="Heading1"/>
       </w:pPr>
       <w:r>
-        <w:t xml:space="preserve">Basic </w:t>
-      </w:r>
-      <w:proofErr w:type="spellStart"/>
-      <w:r>
-        <w:t>Facebook</w:t>
-      </w:r>
-      <w:proofErr w:type="spellEnd"/>
-      <w:r>
-        <w:t xml:space="preserve"> features:</w:t>
-      </w:r>
-    </w:p>
-    <w:p/>
+        <w:t>Basic Facebook features:</w:t>
+      </w:r>
+    </w:p>
+    <w:p>
+      <w:r>
+        <w:t>1. Watch your posts - you can also preview their content in the post preview box.</w:t>
+      </w:r>
+      <w:r>
+        <w:t xml:space="preserve"> (the post you select to preview is the one that the influence preservation\expansion grades will be calculated to)</w:t>
+      </w:r>
+    </w:p>
+    <w:p>
+      <w:r>
+        <w:t>2.Watch your albums.</w:t>
+      </w:r>
+    </w:p>
+    <w:p>
+      <w:r>
+        <w:t>3.Watch your friends.</w:t>
+      </w:r>
+    </w:p>
+    <w:p>
+      <w:r>
+        <w:t xml:space="preserve">4.You can ask the </w:t>
+      </w:r>
+      <w:r>
+        <w:t>application</w:t>
+      </w:r>
+      <w:r>
+        <w:t xml:space="preserve"> to remember your settings (window size) and to keep you logged in. It'll save your settings in your </w:t>
+      </w:r>
+      <w:r>
+        <w:t>"C:\Users\Public"</w:t>
+      </w:r>
+      <w:r>
+        <w:t xml:space="preserve"> directory.</w:t>
+      </w:r>
+    </w:p>
     <w:p>
       <w:pPr>
         <w:pStyle w:val="Heading1"/>
@@ -184,7 +133,18 @@
         </w:numPr>
       </w:pPr>
       <w:r>
-        <w:t>"When am I active?" - Activity histogram by weekdays.</w:t>
+        <w:t xml:space="preserve">"Who likes me most?" - </w:t>
+      </w:r>
+      <w:r>
+        <w:t xml:space="preserve">A sorted list of </w:t>
+      </w:r>
+      <w:proofErr w:type="spellStart"/>
+      <w:r>
+        <w:t>you</w:t>
+      </w:r>
+      <w:proofErr w:type="spellEnd"/>
+      <w:r>
+        <w:t xml:space="preserve"> friends who like you the most by the number of total likes given to your post</w:t>
       </w:r>
     </w:p>
     <w:p>
@@ -196,10 +156,279 @@
         </w:numPr>
       </w:pPr>
       <w:r>
-        <w:t>"Who likes me most?" - posted items "likes" histogram per users.</w:t>
+        <w:t>"influence preservation grade per post" - 0-100 grade of you post in order to preserve your current "fan base" of "</w:t>
+      </w:r>
+      <w:proofErr w:type="spellStart"/>
+      <w:r>
+        <w:t>likers</w:t>
+      </w:r>
+      <w:proofErr w:type="spellEnd"/>
+      <w:r>
+        <w:t>" that means that if the people who always like you post didn't like this one it's "preservation grade" will be significantly lower.</w:t>
+      </w:r>
+    </w:p>
+    <w:p>
+      <w:pPr>
+        <w:pStyle w:val="ListParagraph"/>
+        <w:numPr>
+          <w:ilvl w:val="0"/>
+          <w:numId w:val="1"/>
+        </w:numPr>
+      </w:pPr>
+      <w:r>
+        <w:t>"Influence expansion grade per post" - 0-100 grade of your post in order to expand your influence. meaning that if you want that people who before gave you less likes will now give you more likes.</w:t>
       </w:r>
     </w:p>
     <w:p/>
+    <w:p>
+      <w:pPr>
+        <w:pStyle w:val="Heading1"/>
+      </w:pPr>
+      <w:r>
+        <w:t>Sequence Diagram of "Who likes me most?"</w:t>
+      </w:r>
+    </w:p>
+    <w:p>
+      <w:r>
+        <w:rPr>
+          <w:noProof/>
+          <w:lang w:bidi="he-IL"/>
+        </w:rPr>
+        <w:drawing>
+          <wp:inline distT="0" distB="0" distL="0" distR="0">
+            <wp:extent cx="7397115" cy="4490085"/>
+            <wp:effectExtent l="19050" t="0" r="0" b="0"/>
+            <wp:docPr id="4" name="Picture 4" descr="D:\UsecaseDiagram.jpg"/>
+            <wp:cNvGraphicFramePr>
+              <a:graphicFrameLocks xmlns:a="http://schemas.openxmlformats.org/drawingml/2006/main" noChangeAspect="1"/>
+            </wp:cNvGraphicFramePr>
+            <a:graphic xmlns:a="http://schemas.openxmlformats.org/drawingml/2006/main">
+              <a:graphicData uri="http://schemas.openxmlformats.org/drawingml/2006/picture">
+                <pic:pic xmlns:pic="http://schemas.openxmlformats.org/drawingml/2006/picture">
+                  <pic:nvPicPr>
+                    <pic:cNvPr id="0" name="Picture 4" descr="D:\UsecaseDiagram.jpg"/>
+                    <pic:cNvPicPr>
+                      <a:picLocks noChangeAspect="1" noChangeArrowheads="1"/>
+                    </pic:cNvPicPr>
+                  </pic:nvPicPr>
+                  <pic:blipFill>
+                    <a:blip r:embed="rId5" cstate="print"/>
+                    <a:srcRect/>
+                    <a:stretch>
+                      <a:fillRect/>
+                    </a:stretch>
+                  </pic:blipFill>
+                  <pic:spPr bwMode="auto">
+                    <a:xfrm>
+                      <a:off x="0" y="0"/>
+                      <a:ext cx="7397115" cy="4490085"/>
+                    </a:xfrm>
+                    <a:prstGeom prst="rect">
+                      <a:avLst/>
+                    </a:prstGeom>
+                    <a:noFill/>
+                    <a:ln w="9525">
+                      <a:noFill/>
+                      <a:miter lim="800000"/>
+                      <a:headEnd/>
+                      <a:tailEnd/>
+                    </a:ln>
+                  </pic:spPr>
+                </pic:pic>
+              </a:graphicData>
+            </a:graphic>
+          </wp:inline>
+        </w:drawing>
+      </w:r>
+    </w:p>
+    <w:p/>
+    <w:p>
+      <w:pPr>
+        <w:pStyle w:val="Heading1"/>
+      </w:pPr>
+      <w:r>
+        <w:t>Sequence Diagram of "Who likes me most?"</w:t>
+      </w:r>
+    </w:p>
+    <w:p>
+      <w:r>
+        <w:rPr>
+          <w:noProof/>
+          <w:lang w:bidi="he-IL"/>
+        </w:rPr>
+        <w:drawing>
+          <wp:inline distT="0" distB="0" distL="0" distR="0">
+            <wp:extent cx="10522585" cy="5486400"/>
+            <wp:effectExtent l="19050" t="0" r="0" b="0"/>
+            <wp:docPr id="3" name="Picture 3" descr="D:\UsersWhoLikeMeupdatedFinal.drawio-3 (1).jpg"/>
+            <wp:cNvGraphicFramePr>
+              <a:graphicFrameLocks xmlns:a="http://schemas.openxmlformats.org/drawingml/2006/main" noChangeAspect="1"/>
+            </wp:cNvGraphicFramePr>
+            <a:graphic xmlns:a="http://schemas.openxmlformats.org/drawingml/2006/main">
+              <a:graphicData uri="http://schemas.openxmlformats.org/drawingml/2006/picture">
+                <pic:pic xmlns:pic="http://schemas.openxmlformats.org/drawingml/2006/picture">
+                  <pic:nvPicPr>
+                    <pic:cNvPr id="0" name="Picture 3" descr="D:\UsersWhoLikeMeupdatedFinal.drawio-3 (1).jpg"/>
+                    <pic:cNvPicPr>
+                      <a:picLocks noChangeAspect="1" noChangeArrowheads="1"/>
+                    </pic:cNvPicPr>
+                  </pic:nvPicPr>
+                  <pic:blipFill>
+                    <a:blip r:embed="rId6" cstate="print"/>
+                    <a:srcRect/>
+                    <a:stretch>
+                      <a:fillRect/>
+                    </a:stretch>
+                  </pic:blipFill>
+                  <pic:spPr bwMode="auto">
+                    <a:xfrm>
+                      <a:off x="0" y="0"/>
+                      <a:ext cx="10522585" cy="5486400"/>
+                    </a:xfrm>
+                    <a:prstGeom prst="rect">
+                      <a:avLst/>
+                    </a:prstGeom>
+                    <a:noFill/>
+                    <a:ln w="9525">
+                      <a:noFill/>
+                      <a:miter lim="800000"/>
+                      <a:headEnd/>
+                      <a:tailEnd/>
+                    </a:ln>
+                  </pic:spPr>
+                </pic:pic>
+              </a:graphicData>
+            </a:graphic>
+          </wp:inline>
+        </w:drawing>
+      </w:r>
+    </w:p>
+    <w:p>
+      <w:pPr>
+        <w:pStyle w:val="Heading1"/>
+      </w:pPr>
+      <w:r>
+        <w:t>Sequence Diagram of "Influence preservation grade per post?"</w:t>
+      </w:r>
+    </w:p>
+    <w:p>
+      <w:r>
+        <w:rPr>
+          <w:noProof/>
+          <w:lang w:bidi="he-IL"/>
+        </w:rPr>
+        <w:drawing>
+          <wp:inline distT="0" distB="0" distL="0" distR="0">
+            <wp:extent cx="13439775" cy="6677025"/>
+            <wp:effectExtent l="19050" t="0" r="9525" b="0"/>
+            <wp:docPr id="2" name="Picture 2" descr="D:\postInfluenceLevel.drawio-6.jpg"/>
+            <wp:cNvGraphicFramePr>
+              <a:graphicFrameLocks xmlns:a="http://schemas.openxmlformats.org/drawingml/2006/main" noChangeAspect="1"/>
+            </wp:cNvGraphicFramePr>
+            <a:graphic xmlns:a="http://schemas.openxmlformats.org/drawingml/2006/main">
+              <a:graphicData uri="http://schemas.openxmlformats.org/drawingml/2006/picture">
+                <pic:pic xmlns:pic="http://schemas.openxmlformats.org/drawingml/2006/picture">
+                  <pic:nvPicPr>
+                    <pic:cNvPr id="0" name="Picture 2" descr="D:\postInfluenceLevel.drawio-6.jpg"/>
+                    <pic:cNvPicPr>
+                      <a:picLocks noChangeAspect="1" noChangeArrowheads="1"/>
+                    </pic:cNvPicPr>
+                  </pic:nvPicPr>
+                  <pic:blipFill>
+                    <a:blip r:embed="rId7" cstate="print"/>
+                    <a:srcRect/>
+                    <a:stretch>
+                      <a:fillRect/>
+                    </a:stretch>
+                  </pic:blipFill>
+                  <pic:spPr bwMode="auto">
+                    <a:xfrm>
+                      <a:off x="0" y="0"/>
+                      <a:ext cx="13439775" cy="6677025"/>
+                    </a:xfrm>
+                    <a:prstGeom prst="rect">
+                      <a:avLst/>
+                    </a:prstGeom>
+                    <a:noFill/>
+                    <a:ln w="9525">
+                      <a:noFill/>
+                      <a:miter lim="800000"/>
+                      <a:headEnd/>
+                      <a:tailEnd/>
+                    </a:ln>
+                  </pic:spPr>
+                </pic:pic>
+              </a:graphicData>
+            </a:graphic>
+          </wp:inline>
+        </w:drawing>
+      </w:r>
+    </w:p>
+    <w:p>
+      <w:pPr>
+        <w:pStyle w:val="Heading1"/>
+      </w:pPr>
+      <w:r>
+        <w:t>Class diagram</w:t>
+      </w:r>
+    </w:p>
+    <w:p/>
+    <w:p>
+      <w:pPr>
+        <w:spacing w:line="360" w:lineRule="auto"/>
+      </w:pPr>
+      <w:r>
+        <w:rPr>
+          <w:noProof/>
+          <w:lang w:bidi="he-IL"/>
+        </w:rPr>
+        <w:drawing>
+          <wp:inline distT="0" distB="0" distL="0" distR="0">
+            <wp:extent cx="19019520" cy="17556480"/>
+            <wp:effectExtent l="19050" t="0" r="0" b="0"/>
+            <wp:docPr id="6" name="Picture 6" descr="U:\Documents\C#course\Exercises\Ex01\EX01\Design-Patterns-EX01\ClassDiagram.png"/>
+            <wp:cNvGraphicFramePr>
+              <a:graphicFrameLocks xmlns:a="http://schemas.openxmlformats.org/drawingml/2006/main" noChangeAspect="1"/>
+            </wp:cNvGraphicFramePr>
+            <a:graphic xmlns:a="http://schemas.openxmlformats.org/drawingml/2006/main">
+              <a:graphicData uri="http://schemas.openxmlformats.org/drawingml/2006/picture">
+                <pic:pic xmlns:pic="http://schemas.openxmlformats.org/drawingml/2006/picture">
+                  <pic:nvPicPr>
+                    <pic:cNvPr id="0" name="Picture 6" descr="U:\Documents\C#course\Exercises\Ex01\EX01\Design-Patterns-EX01\ClassDiagram.png"/>
+                    <pic:cNvPicPr>
+                      <a:picLocks noChangeAspect="1" noChangeArrowheads="1"/>
+                    </pic:cNvPicPr>
+                  </pic:nvPicPr>
+                  <pic:blipFill>
+                    <a:blip r:embed="rId8" cstate="print"/>
+                    <a:srcRect/>
+                    <a:stretch>
+                      <a:fillRect/>
+                    </a:stretch>
+                  </pic:blipFill>
+                  <pic:spPr bwMode="auto">
+                    <a:xfrm>
+                      <a:off x="0" y="0"/>
+                      <a:ext cx="19019520" cy="17556480"/>
+                    </a:xfrm>
+                    <a:prstGeom prst="rect">
+                      <a:avLst/>
+                    </a:prstGeom>
+                    <a:noFill/>
+                    <a:ln w="9525">
+                      <a:noFill/>
+                      <a:miter lim="800000"/>
+                      <a:headEnd/>
+                      <a:tailEnd/>
+                    </a:ln>
+                  </pic:spPr>
+                </pic:pic>
+              </a:graphicData>
+            </a:graphic>
+          </wp:inline>
+        </w:drawing>
+      </w:r>
+    </w:p>
     <w:p/>
     <w:sectPr>
       <w:pgSz w:w="12240" w:h="15840"/>
@@ -226,7 +455,7 @@
         <w:ind w:left="720" w:hanging="360"/>
       </w:pPr>
     </w:lvl>
-    <w:lvl w:ilvl="1" w:tplc="04090019" w:tentative="1">
+    <w:lvl w:ilvl="1" w:tplc="04090019">
       <w:start w:val="1"/>
       <w:numFmt w:val="lowerLetter"/>
       <w:lvlText w:val="%2."/>
@@ -696,6 +925,36 @@
       <w:kern w:val="28"/>
       <w:sz w:val="52"/>
       <w:szCs w:val="52"/>
+    </w:rPr>
+  </w:style>
+  <w:style w:type="paragraph" w:styleId="BalloonText">
+    <w:name w:val="Balloon Text"/>
+    <w:basedOn w:val="Normal"/>
+    <w:link w:val="BalloonTextChar"/>
+    <w:uiPriority w:val="99"/>
+    <w:semiHidden/>
+    <w:unhideWhenUsed/>
+    <w:rsid w:val="003D540C"/>
+    <w:pPr>
+      <w:spacing w:after="0" w:line="240" w:lineRule="auto"/>
+    </w:pPr>
+    <w:rPr>
+      <w:rFonts w:ascii="Tahoma" w:hAnsi="Tahoma" w:cs="Tahoma"/>
+      <w:sz w:val="16"/>
+      <w:szCs w:val="16"/>
+    </w:rPr>
+  </w:style>
+  <w:style w:type="character" w:customStyle="1" w:styleId="BalloonTextChar">
+    <w:name w:val="Balloon Text Char"/>
+    <w:basedOn w:val="DefaultParagraphFont"/>
+    <w:link w:val="BalloonText"/>
+    <w:uiPriority w:val="99"/>
+    <w:semiHidden/>
+    <w:rsid w:val="003D540C"/>
+    <w:rPr>
+      <w:rFonts w:ascii="Tahoma" w:hAnsi="Tahoma" w:cs="Tahoma"/>
+      <w:sz w:val="16"/>
+      <w:szCs w:val="16"/>
     </w:rPr>
   </w:style>
 </w:styles>

</xml_diff>

<commit_message>
Added intial design pattern selections with explanations of why we used them
</commit_message>
<xml_diff>
--- a/A20 EX01 Alex Girshfeld 317093862 Tal Goldstein 204505267 .docx
+++ b/A20 EX01 Alex Girshfeld 317093862 Tal Goldstein 204505267 .docx
@@ -515,9 +515,1748 @@
       </w:r>
     </w:p>
     <w:p/>
-    <w:p>
+    <w:p/>
+    <w:p/>
+    <w:p/>
+    <w:p/>
+    <w:p/>
+    <w:p/>
+    <w:p/>
+    <w:p>
+      <w:pPr>
+        <w:pStyle w:val="Heading3"/>
+        <w:bidi/>
+        <w:rPr>
+          <w:b/>
+          <w:bCs/>
+        </w:rPr>
+      </w:pPr>
+      <w:r>
+        <w:rPr>
+          <w:b/>
+          <w:bCs/>
+          <w:rtl/>
+        </w:rPr>
+        <w:lastRenderedPageBreak/>
+        <w:t>תיאור קצר של הפיצ'רים שבחרנו לממש בתרגיל הקודם:</w:t>
+      </w:r>
+    </w:p>
+    <w:p>
+      <w:pPr>
+        <w:numPr>
+          <w:ilvl w:val="0"/>
+          <w:numId w:val="4"/>
+        </w:numPr>
+        <w:bidi/>
+        <w:spacing w:after="0" w:line="240" w:lineRule="auto"/>
+        <w:ind w:right="720"/>
+        <w:rPr>
+          <w:rtl/>
+        </w:rPr>
+      </w:pPr>
+      <w:r>
+        <w:rPr>
+          <w:rtl/>
+        </w:rPr>
+        <w:t>[תיאור קצר של הפיצ'ר הראשון]</w:t>
+      </w:r>
+    </w:p>
+    <w:p>
+      <w:pPr>
+        <w:numPr>
+          <w:ilvl w:val="0"/>
+          <w:numId w:val="4"/>
+        </w:numPr>
+        <w:bidi/>
+        <w:spacing w:after="0" w:line="240" w:lineRule="auto"/>
+        <w:ind w:right="-426"/>
+      </w:pPr>
+      <w:r>
+        <w:rPr>
+          <w:rtl/>
+        </w:rPr>
+        <w:t>[תיאור קצר של הפיצ'ר הראשון]</w:t>
+      </w:r>
+    </w:p>
+    <w:p>
+      <w:pPr>
+        <w:bidi/>
+        <w:spacing w:after="0" w:line="240" w:lineRule="auto"/>
+        <w:ind w:left="720" w:right="-426"/>
+      </w:pPr>
+    </w:p>
+    <w:p>
+      <w:pPr>
+        <w:pStyle w:val="Heading3"/>
+        <w:bidi/>
+        <w:rPr>
+          <w:b/>
+          <w:bCs/>
+        </w:rPr>
+      </w:pPr>
+      <w:r>
+        <w:rPr>
+          <w:b/>
+          <w:bCs/>
+          <w:rtl/>
+        </w:rPr>
+        <w:t xml:space="preserve">תבנית מס' 1 – </w:t>
+      </w:r>
+      <w:r>
+        <w:rPr>
+          <w:b/>
+          <w:bCs/>
+        </w:rPr>
+        <w:t>Facade</w:t>
+      </w:r>
+    </w:p>
+    <w:p>
+      <w:pPr>
+        <w:numPr>
+          <w:ilvl w:val="0"/>
+          <w:numId w:val="4"/>
+        </w:numPr>
+        <w:bidi/>
+        <w:spacing w:after="0" w:line="240" w:lineRule="auto"/>
+      </w:pPr>
+      <w:r>
+        <w:rPr>
+          <w:rtl/>
+        </w:rPr>
+        <w:t>סיבת הבחירה / שימוש בתבנית:</w:t>
+      </w:r>
+      <w:r>
+        <w:rPr>
+          <w:rFonts w:hint="cs"/>
+          <w:rtl/>
+          <w:lang w:bidi="he-IL"/>
+        </w:rPr>
+        <w:t xml:space="preserve"> מאפשר לבודד את החלק הלוגי המורכב של חישוב "רמת ההשפעה" של פוסטים. הרכיב שעונה לשאלות ומתממשק עם רכיבים שרוצים לקבל "רמת השפעה" של </w:t>
+      </w:r>
+      <w:r>
+        <w:rPr>
+          <w:lang w:bidi="he-IL"/>
+        </w:rPr>
+        <w:t>post</w:t>
+      </w:r>
+      <w:r>
+        <w:rPr>
+          <w:rFonts w:hint="cs"/>
+          <w:rtl/>
+          <w:lang w:bidi="he-IL"/>
+        </w:rPr>
+        <w:t xml:space="preserve"> מסויים</w:t>
+      </w:r>
+      <w:r>
+        <w:rPr>
+          <w:lang w:bidi="he-IL"/>
+        </w:rPr>
+        <w:t>.</w:t>
+      </w:r>
+      <w:r>
+        <w:rPr>
+          <w:rFonts w:hint="cs"/>
+          <w:rtl/>
+          <w:lang w:bidi="he-IL"/>
+        </w:rPr>
+        <w:t xml:space="preserve">  במצב שלפני ה</w:t>
+      </w:r>
+      <w:r>
+        <w:rPr>
+          <w:lang w:bidi="he-IL"/>
+        </w:rPr>
+        <w:t>refactor</w:t>
+      </w:r>
+      <w:r>
+        <w:rPr>
+          <w:rFonts w:hint="cs"/>
+          <w:rtl/>
+          <w:lang w:bidi="he-IL"/>
+        </w:rPr>
+        <w:t xml:space="preserve"> הנ"ל יש לנו שני רכיבים לוגיים שה</w:t>
+      </w:r>
+      <w:proofErr w:type="spellStart"/>
+      <w:r>
+        <w:rPr>
+          <w:rFonts w:hint="cs"/>
+          <w:lang w:bidi="he-IL"/>
+        </w:rPr>
+        <w:t>UI</w:t>
+      </w:r>
+      <w:r>
+        <w:rPr>
+          <w:lang w:bidi="he-IL"/>
+        </w:rPr>
+        <w:t>populator</w:t>
+      </w:r>
+      <w:proofErr w:type="spellEnd"/>
+      <w:r>
+        <w:rPr>
+          <w:rFonts w:hint="cs"/>
+          <w:rtl/>
+          <w:lang w:bidi="he-IL"/>
+        </w:rPr>
+        <w:t xml:space="preserve"> משתמש בהם ויש להם תלות בינהם: </w:t>
+      </w:r>
+      <w:proofErr w:type="spellStart"/>
+      <w:r>
+        <w:rPr>
+          <w:rFonts w:ascii="Consolas" w:hAnsi="Consolas" w:cs="Consolas"/>
+          <w:color w:val="000000"/>
+          <w:sz w:val="19"/>
+          <w:szCs w:val="19"/>
+          <w:lang w:val="en-IL" w:bidi="he-IL"/>
+        </w:rPr>
+        <w:t>PostsDataAggregator</w:t>
+      </w:r>
+      <w:proofErr w:type="spellEnd"/>
+      <w:r>
+        <w:rPr>
+          <w:rFonts w:ascii="Consolas" w:hAnsi="Consolas" w:cs="Consolas" w:hint="cs"/>
+          <w:color w:val="000000"/>
+          <w:sz w:val="19"/>
+          <w:szCs w:val="19"/>
+          <w:rtl/>
+          <w:lang w:val="en-IL" w:bidi="he-IL"/>
+        </w:rPr>
+        <w:t xml:space="preserve"> </w:t>
+      </w:r>
+      <w:r>
+        <w:rPr>
+          <w:rFonts w:ascii="Consolas" w:hAnsi="Consolas" w:cs="Courier New" w:hint="cs"/>
+          <w:color w:val="000000"/>
+          <w:sz w:val="19"/>
+          <w:szCs w:val="19"/>
+          <w:rtl/>
+          <w:lang w:val="en-IL" w:bidi="he-IL"/>
+        </w:rPr>
+        <w:t>ו</w:t>
+      </w:r>
+      <w:r>
+        <w:rPr>
+          <w:rFonts w:ascii="Consolas" w:hAnsi="Consolas" w:cs="Courier New"/>
+          <w:color w:val="000000"/>
+          <w:sz w:val="19"/>
+          <w:szCs w:val="19"/>
+          <w:lang w:bidi="he-IL"/>
+        </w:rPr>
+        <w:t xml:space="preserve"> </w:t>
+      </w:r>
+      <w:proofErr w:type="spellStart"/>
+      <w:r>
+        <w:rPr>
+          <w:rFonts w:ascii="Consolas" w:hAnsi="Consolas" w:cs="Consolas"/>
+          <w:color w:val="2B91AF"/>
+          <w:sz w:val="19"/>
+          <w:szCs w:val="19"/>
+          <w:lang w:val="en-IL" w:bidi="he-IL"/>
+        </w:rPr>
+        <w:t>InfluenceAnalyse</w:t>
+      </w:r>
+      <w:proofErr w:type="spellEnd"/>
+      <w:r>
+        <w:rPr>
+          <w:rFonts w:ascii="Consolas" w:hAnsi="Consolas" w:cs="Courier New"/>
+          <w:color w:val="2B91AF"/>
+          <w:sz w:val="19"/>
+          <w:szCs w:val="19"/>
+          <w:lang w:bidi="he-IL"/>
+        </w:rPr>
+        <w:t>r</w:t>
+      </w:r>
+    </w:p>
+    <w:p>
+      <w:pPr>
+        <w:numPr>
+          <w:ilvl w:val="1"/>
+          <w:numId w:val="4"/>
+        </w:numPr>
+        <w:bidi/>
+        <w:spacing w:after="0" w:line="240" w:lineRule="auto"/>
+      </w:pPr>
+      <w:r>
+        <w:rPr>
+          <w:rFonts w:hint="cs"/>
+          <w:rtl/>
+          <w:lang w:bidi="he-IL"/>
+        </w:rPr>
+        <w:t>האחרון משתמש בראשון</w:t>
+      </w:r>
+      <w:r>
+        <w:rPr>
+          <w:lang w:bidi="he-IL"/>
+        </w:rPr>
+        <w:t xml:space="preserve">   </w:t>
+      </w:r>
+      <w:r>
+        <w:rPr>
+          <w:rFonts w:hint="cs"/>
+          <w:rtl/>
+          <w:lang w:bidi="he-IL"/>
+        </w:rPr>
+        <w:t xml:space="preserve"> (</w:t>
+      </w:r>
+      <w:r>
+        <w:rPr>
+          <w:rFonts w:hint="cs"/>
+          <w:lang w:bidi="he-IL"/>
+        </w:rPr>
+        <w:t>COMPOSITION</w:t>
+      </w:r>
+      <w:r>
+        <w:rPr>
+          <w:rFonts w:hint="cs"/>
+          <w:rtl/>
+          <w:lang w:bidi="he-IL"/>
+        </w:rPr>
+        <w:t>)</w:t>
+      </w:r>
+      <w:r>
+        <w:rPr>
+          <w:rFonts w:hint="cs"/>
+          <w:rtl/>
+          <w:lang w:bidi="he-IL"/>
+        </w:rPr>
+        <w:t xml:space="preserve"> </w:t>
+      </w:r>
+      <w:r>
+        <w:rPr>
+          <w:rtl/>
+          <w:lang w:bidi="he-IL"/>
+        </w:rPr>
+        <w:t>–</w:t>
+      </w:r>
+    </w:p>
+    <w:p>
+      <w:pPr>
+        <w:numPr>
+          <w:ilvl w:val="1"/>
+          <w:numId w:val="4"/>
+        </w:numPr>
+        <w:bidi/>
+        <w:spacing w:after="0" w:line="240" w:lineRule="auto"/>
+      </w:pPr>
+      <w:r>
+        <w:rPr>
+          <w:rFonts w:hint="cs"/>
+          <w:rtl/>
+          <w:lang w:bidi="he-IL"/>
+        </w:rPr>
+        <w:t>גם ה</w:t>
+      </w:r>
+      <w:r>
+        <w:rPr>
+          <w:rFonts w:hint="cs"/>
+          <w:lang w:bidi="he-IL"/>
+        </w:rPr>
+        <w:t>UI</w:t>
+      </w:r>
+      <w:r>
+        <w:rPr>
+          <w:rFonts w:hint="cs"/>
+          <w:rtl/>
+          <w:lang w:bidi="he-IL"/>
+        </w:rPr>
+        <w:t xml:space="preserve"> </w:t>
+      </w:r>
+      <w:r>
+        <w:rPr>
+          <w:rFonts w:hint="cs"/>
+          <w:lang w:bidi="he-IL"/>
+        </w:rPr>
+        <w:t>POPULATOR</w:t>
+      </w:r>
+      <w:r>
+        <w:rPr>
+          <w:rFonts w:hint="cs"/>
+          <w:rtl/>
+          <w:lang w:bidi="he-IL"/>
+        </w:rPr>
+        <w:t xml:space="preserve"> </w:t>
+      </w:r>
+      <w:r>
+        <w:rPr>
+          <w:rtl/>
+          <w:lang w:bidi="he-IL"/>
+        </w:rPr>
+        <w:t>–</w:t>
+      </w:r>
+      <w:r>
+        <w:rPr>
+          <w:rFonts w:hint="cs"/>
+          <w:rtl/>
+          <w:lang w:bidi="he-IL"/>
+        </w:rPr>
+        <w:t xml:space="preserve"> משתמש בראשון וזה מייצר משולש בהיררכיות שונות עם תלויות ש"לא קל ללמוד ולנתח" </w:t>
+      </w:r>
+      <w:r>
+        <w:rPr>
+          <w:rtl/>
+          <w:lang w:bidi="he-IL"/>
+        </w:rPr>
+        <w:t>–</w:t>
+      </w:r>
+      <w:r>
+        <w:rPr>
+          <w:rFonts w:hint="cs"/>
+          <w:rtl/>
+          <w:lang w:bidi="he-IL"/>
+        </w:rPr>
+        <w:t xml:space="preserve"> לא מיינטיניבילי?</w:t>
+      </w:r>
+    </w:p>
+    <w:p>
+      <w:pPr>
+        <w:numPr>
+          <w:ilvl w:val="1"/>
+          <w:numId w:val="4"/>
+        </w:numPr>
+        <w:bidi/>
+        <w:spacing w:after="0" w:line="240" w:lineRule="auto"/>
+      </w:pPr>
+      <w:r>
+        <w:rPr>
+          <w:rFonts w:hint="cs"/>
+          <w:rtl/>
+          <w:lang w:bidi="he-IL"/>
+        </w:rPr>
+        <w:t>ע"י שימוש ב</w:t>
+      </w:r>
+      <w:r>
+        <w:rPr>
+          <w:rFonts w:hint="cs"/>
+          <w:lang w:bidi="he-IL"/>
+        </w:rPr>
+        <w:t>FACADE</w:t>
+      </w:r>
+      <w:r>
+        <w:rPr>
+          <w:rFonts w:hint="cs"/>
+          <w:rtl/>
+          <w:lang w:bidi="he-IL"/>
+        </w:rPr>
+        <w:t xml:space="preserve"> כל התלויות ירוכוזו במקום אחד.</w:t>
+      </w:r>
+    </w:p>
+    <w:p>
+      <w:pPr>
+        <w:bidi/>
+        <w:spacing w:after="0" w:line="240" w:lineRule="auto"/>
+        <w:ind w:left="1440"/>
+        <w:rPr>
+          <w:highlight w:val="yellow"/>
+        </w:rPr>
+      </w:pPr>
+      <w:r>
+        <w:rPr>
+          <w:rFonts w:hint="cs"/>
+          <w:highlight w:val="yellow"/>
+          <w:lang w:bidi="he-IL"/>
+        </w:rPr>
+        <w:t>TODO</w:t>
+      </w:r>
+      <w:r>
+        <w:rPr>
+          <w:rFonts w:hint="cs"/>
+          <w:highlight w:val="yellow"/>
+          <w:rtl/>
+          <w:lang w:bidi="he-IL"/>
+        </w:rPr>
+        <w:t xml:space="preserve"> </w:t>
+      </w:r>
+      <w:r>
+        <w:rPr>
+          <w:highlight w:val="yellow"/>
+          <w:rtl/>
+          <w:lang w:bidi="he-IL"/>
+        </w:rPr>
+        <w:t>–</w:t>
+      </w:r>
+      <w:r>
+        <w:rPr>
+          <w:rFonts w:hint="cs"/>
+          <w:highlight w:val="yellow"/>
+          <w:rtl/>
+          <w:lang w:bidi="he-IL"/>
+        </w:rPr>
+        <w:t xml:space="preserve"> להוסיף תמונת </w:t>
+      </w:r>
+      <w:r>
+        <w:rPr>
+          <w:rFonts w:hint="cs"/>
+          <w:highlight w:val="yellow"/>
+          <w:lang w:bidi="he-IL"/>
+        </w:rPr>
+        <w:t>CLASS DIAGRAM</w:t>
+      </w:r>
+      <w:r>
+        <w:rPr>
+          <w:rFonts w:hint="cs"/>
+          <w:highlight w:val="yellow"/>
+          <w:rtl/>
+          <w:lang w:bidi="he-IL"/>
+        </w:rPr>
+        <w:t xml:space="preserve"> חדשה</w:t>
+      </w:r>
+      <w:r>
+        <w:rPr>
+          <w:highlight w:val="yellow"/>
+          <w:rtl/>
+        </w:rPr>
+        <w:br/>
+      </w:r>
+    </w:p>
+    <w:p>
+      <w:pPr>
+        <w:numPr>
+          <w:ilvl w:val="0"/>
+          <w:numId w:val="4"/>
+        </w:numPr>
+        <w:bidi/>
+        <w:spacing w:after="0" w:line="240" w:lineRule="auto"/>
+        <w:rPr>
+          <w:highlight w:val="yellow"/>
+        </w:rPr>
+      </w:pPr>
+      <w:r>
+        <w:rPr>
+          <w:highlight w:val="yellow"/>
+          <w:rtl/>
+        </w:rPr>
+        <w:t>אופן המימוש:</w:t>
+      </w:r>
+    </w:p>
+    <w:p>
+      <w:pPr>
+        <w:bidi/>
+        <w:spacing w:after="0" w:line="240" w:lineRule="auto"/>
+        <w:ind w:right="720"/>
+        <w:rPr>
+          <w:highlight w:val="yellow"/>
+        </w:rPr>
+      </w:pPr>
+      <w:r>
+        <w:rPr>
+          <w:highlight w:val="yellow"/>
+          <w:rtl/>
+        </w:rPr>
+        <w:t>[תיאור המימוש והיכן ניתן למצוא אותו בקוד]</w:t>
+      </w:r>
+    </w:p>
+    <w:p>
+      <w:pPr>
+        <w:bidi/>
+        <w:spacing w:after="0" w:line="240" w:lineRule="auto"/>
+        <w:ind w:right="720"/>
+        <w:rPr>
+          <w:highlight w:val="yellow"/>
+        </w:rPr>
+      </w:pPr>
+    </w:p>
+    <w:p>
+      <w:pPr>
+        <w:numPr>
+          <w:ilvl w:val="0"/>
+          <w:numId w:val="4"/>
+        </w:numPr>
+        <w:bidi/>
+        <w:spacing w:after="0" w:line="240" w:lineRule="auto"/>
+        <w:ind w:right="720"/>
+        <w:rPr>
+          <w:highlight w:val="yellow"/>
+        </w:rPr>
+      </w:pPr>
+      <w:r>
+        <w:rPr>
+          <w:highlight w:val="yellow"/>
+        </w:rPr>
+        <w:t>Sequence Diagram</w:t>
+      </w:r>
+    </w:p>
+    <w:p>
+      <w:pPr>
+        <w:bidi/>
+        <w:spacing w:after="0" w:line="240" w:lineRule="auto"/>
+        <w:ind w:right="720"/>
+        <w:rPr>
+          <w:highlight w:val="yellow"/>
+        </w:rPr>
+      </w:pPr>
+      <w:r>
+        <w:rPr>
+          <w:highlight w:val="yellow"/>
+          <w:rtl/>
+        </w:rPr>
+        <w:t>[</w:t>
+      </w:r>
+      <w:r>
+        <w:rPr>
+          <w:highlight w:val="yellow"/>
+        </w:rPr>
+        <w:t>sequence diagram</w:t>
+      </w:r>
+      <w:r>
+        <w:rPr>
+          <w:highlight w:val="yellow"/>
+          <w:rtl/>
+        </w:rPr>
+        <w:t xml:space="preserve"> שמציגה את התהליך שקשור לתבנית והאינטראקציה בין המחלקות]</w:t>
+      </w:r>
+    </w:p>
+    <w:p>
+      <w:pPr>
+        <w:bidi/>
+        <w:spacing w:after="0" w:line="240" w:lineRule="auto"/>
+        <w:ind w:right="720"/>
+        <w:rPr>
+          <w:highlight w:val="yellow"/>
+          <w:rtl/>
+        </w:rPr>
+      </w:pPr>
+    </w:p>
+    <w:p>
+      <w:pPr>
+        <w:numPr>
+          <w:ilvl w:val="0"/>
+          <w:numId w:val="4"/>
+        </w:numPr>
+        <w:bidi/>
+        <w:spacing w:after="0" w:line="240" w:lineRule="auto"/>
+        <w:ind w:right="720"/>
+        <w:rPr>
+          <w:highlight w:val="yellow"/>
+          <w:rtl/>
+        </w:rPr>
+      </w:pPr>
+      <w:r>
+        <w:rPr>
+          <w:highlight w:val="yellow"/>
+        </w:rPr>
+        <w:t>Class Diagram</w:t>
+      </w:r>
+      <w:r>
+        <w:rPr>
+          <w:highlight w:val="yellow"/>
+          <w:rtl/>
+        </w:rPr>
+        <w:tab/>
+      </w:r>
+    </w:p>
+    <w:p>
+      <w:pPr>
+        <w:bidi/>
+        <w:spacing w:after="0" w:line="240" w:lineRule="auto"/>
+        <w:ind w:right="720"/>
+      </w:pPr>
+      <w:r>
+        <w:rPr>
+          <w:highlight w:val="yellow"/>
+          <w:rtl/>
+        </w:rPr>
+        <w:t>[</w:t>
+      </w:r>
+      <w:r>
+        <w:rPr>
+          <w:highlight w:val="yellow"/>
+        </w:rPr>
+        <w:t>class diagram</w:t>
+      </w:r>
+      <w:r>
+        <w:rPr>
+          <w:highlight w:val="yellow"/>
+          <w:rtl/>
+        </w:rPr>
+        <w:t xml:space="preserve"> שמתארת את המחלקות שלכם שמעורבות בתבנית (תיאור מלא שכולל </w:t>
+      </w:r>
+      <w:r>
+        <w:rPr>
+          <w:highlight w:val="yellow"/>
+        </w:rPr>
+        <w:t>Properties</w:t>
+      </w:r>
+      <w:r>
+        <w:rPr>
+          <w:highlight w:val="yellow"/>
+          <w:rtl/>
+        </w:rPr>
+        <w:t xml:space="preserve"> ו- </w:t>
+      </w:r>
+      <w:r>
+        <w:rPr>
+          <w:highlight w:val="yellow"/>
+        </w:rPr>
+        <w:t>Methods</w:t>
+      </w:r>
+      <w:r>
+        <w:rPr>
+          <w:highlight w:val="yellow"/>
+          <w:rtl/>
+        </w:rPr>
+        <w:t>) והיחסים ביניהם (תאור מלא עבור כל יחס כפי שלמדנו בכיתה). עבור כל מחלקה שלכם, כיתבו מי המקבילה שלה (אם יש כזו) בתבנית (</w:t>
+      </w:r>
+      <w:r>
+        <w:rPr>
+          <w:highlight w:val="yellow"/>
+        </w:rPr>
+        <w:t>Pattern</w:t>
+      </w:r>
+      <w:r>
+        <w:rPr>
+          <w:highlight w:val="yellow"/>
+          <w:rtl/>
+        </w:rPr>
+        <w:t>) שבחרתם</w:t>
+      </w:r>
+    </w:p>
+    <w:p>
+      <w:pPr>
+        <w:bidi/>
+        <w:spacing w:after="0" w:line="240" w:lineRule="auto"/>
+        <w:ind w:right="720"/>
+        <w:rPr>
+          <w:rtl/>
+        </w:rPr>
+      </w:pPr>
+    </w:p>
+    <w:p>
+      <w:pPr>
+        <w:bidi/>
+        <w:spacing w:after="0" w:line="240" w:lineRule="auto"/>
+        <w:ind w:right="720"/>
+        <w:rPr>
+          <w:rtl/>
+        </w:rPr>
+      </w:pPr>
+    </w:p>
+    <w:p>
+      <w:pPr>
+        <w:pStyle w:val="Heading3"/>
+        <w:bidi/>
+        <w:rPr>
+          <w:b/>
+          <w:bCs/>
+          <w:lang w:bidi="he-IL"/>
+        </w:rPr>
+      </w:pPr>
+      <w:r>
+        <w:rPr>
+          <w:b/>
+          <w:bCs/>
+          <w:rtl/>
+        </w:rPr>
+        <w:t xml:space="preserve">תבנית מס' 2 – </w:t>
+      </w:r>
+      <w:r>
+        <w:rPr>
+          <w:b/>
+          <w:bCs/>
+        </w:rPr>
+        <w:t>Proxy</w:t>
+      </w:r>
+      <w:r>
+        <w:rPr>
+          <w:rFonts w:hint="cs"/>
+          <w:b/>
+          <w:bCs/>
+          <w:rtl/>
+          <w:lang w:bidi="he-IL"/>
+        </w:rPr>
+        <w:t xml:space="preserve"> </w:t>
+      </w:r>
+    </w:p>
+    <w:p>
+      <w:pPr>
+        <w:numPr>
+          <w:ilvl w:val="0"/>
+          <w:numId w:val="4"/>
+        </w:numPr>
+        <w:bidi/>
+        <w:spacing w:after="0" w:line="240" w:lineRule="auto"/>
+      </w:pPr>
+      <w:r>
+        <w:rPr>
+          <w:rtl/>
+        </w:rPr>
+        <w:t>סיבת הבחירה / שימוש בתבנית:</w:t>
+      </w:r>
+      <w:r>
+        <w:t xml:space="preserve"> </w:t>
+      </w:r>
+    </w:p>
+    <w:p>
+      <w:pPr>
+        <w:bidi/>
+        <w:spacing w:after="0" w:line="240" w:lineRule="auto"/>
+        <w:ind w:left="720"/>
+      </w:pPr>
+      <w:r>
+        <w:rPr>
+          <w:rFonts w:hint="cs"/>
+          <w:rtl/>
+          <w:lang w:bidi="he-IL"/>
+        </w:rPr>
+        <w:t xml:space="preserve">מאפשר לנו שימוש </w:t>
+      </w:r>
+      <w:r>
+        <w:rPr>
+          <w:lang w:bidi="he-IL"/>
+        </w:rPr>
+        <w:t>offline</w:t>
+      </w:r>
+      <w:r>
+        <w:rPr>
+          <w:rFonts w:hint="cs"/>
+          <w:rtl/>
+          <w:lang w:bidi="he-IL"/>
+        </w:rPr>
+        <w:t xml:space="preserve"> באפליקציה ע"י שמירת כלל המידע הנדרש עבור רכיבי המערכת על דיסק.</w:t>
+      </w:r>
+      <w:r>
+        <w:rPr>
+          <w:rtl/>
+        </w:rPr>
+        <w:br/>
+      </w:r>
+    </w:p>
+    <w:p>
+      <w:pPr>
+        <w:numPr>
+          <w:ilvl w:val="0"/>
+          <w:numId w:val="4"/>
+        </w:numPr>
+        <w:bidi/>
+        <w:spacing w:after="0" w:line="240" w:lineRule="auto"/>
+      </w:pPr>
+      <w:r>
+        <w:rPr>
+          <w:rtl/>
+        </w:rPr>
+        <w:t>אופן המימוש:</w:t>
+      </w:r>
+    </w:p>
+    <w:p>
+      <w:pPr>
+        <w:bidi/>
+        <w:spacing w:after="0" w:line="240" w:lineRule="auto"/>
+        <w:ind w:left="720"/>
+        <w:rPr>
+          <w:lang w:bidi="he-IL"/>
+        </w:rPr>
+      </w:pPr>
+      <w:r>
+        <w:rPr>
+          <w:rFonts w:hint="cs"/>
+          <w:rtl/>
+          <w:lang w:bidi="he-IL"/>
+        </w:rPr>
+        <w:t>הוספה של רכיב חדש (</w:t>
+      </w:r>
+      <w:r>
+        <w:rPr>
+          <w:lang w:bidi="he-IL"/>
+        </w:rPr>
+        <w:t>(</w:t>
+      </w:r>
+      <w:proofErr w:type="spellStart"/>
+      <w:r>
+        <w:rPr>
+          <w:lang w:bidi="he-IL"/>
+        </w:rPr>
+        <w:t>FacebookWrappperCacheProxy</w:t>
+      </w:r>
+      <w:proofErr w:type="spellEnd"/>
+      <w:r>
+        <w:rPr>
+          <w:rFonts w:hint="cs"/>
+          <w:rtl/>
+          <w:lang w:bidi="he-IL"/>
+        </w:rPr>
+        <w:t xml:space="preserve"> שנותן "שירות" לכלל הרכיבים שמכירים אותו עד כה:</w:t>
+      </w:r>
+      <w:r>
+        <w:rPr>
+          <w:lang w:bidi="he-IL"/>
+        </w:rPr>
+        <w:t xml:space="preserve"> </w:t>
+      </w:r>
+      <w:r>
+        <w:rPr>
+          <w:rFonts w:hint="cs"/>
+          <w:rtl/>
+          <w:lang w:bidi="he-IL"/>
+        </w:rPr>
+        <w:t xml:space="preserve"> ה</w:t>
+      </w:r>
+      <w:proofErr w:type="spellStart"/>
+      <w:r>
+        <w:rPr>
+          <w:lang w:bidi="he-IL"/>
+        </w:rPr>
+        <w:t>FacebookInfluencerForm</w:t>
+      </w:r>
+      <w:proofErr w:type="spellEnd"/>
+      <w:r>
+        <w:rPr>
+          <w:rFonts w:hint="cs"/>
+          <w:rtl/>
+          <w:lang w:bidi="he-IL"/>
+        </w:rPr>
+        <w:t>,</w:t>
+      </w:r>
+      <w:r>
+        <w:rPr>
+          <w:lang w:bidi="he-IL"/>
+        </w:rPr>
+        <w:t xml:space="preserve"> </w:t>
+      </w:r>
+      <w:r>
+        <w:rPr>
+          <w:rFonts w:hint="cs"/>
+          <w:rtl/>
+          <w:lang w:bidi="he-IL"/>
+        </w:rPr>
+        <w:t xml:space="preserve"> </w:t>
+      </w:r>
+      <w:proofErr w:type="spellStart"/>
+      <w:r>
+        <w:rPr>
+          <w:lang w:bidi="he-IL"/>
+        </w:rPr>
+        <w:t>PostDataAggregator</w:t>
+      </w:r>
+      <w:proofErr w:type="spellEnd"/>
+      <w:r>
+        <w:rPr>
+          <w:lang w:bidi="he-IL"/>
+        </w:rPr>
+        <w:t xml:space="preserve">,, </w:t>
+      </w:r>
+      <w:proofErr w:type="spellStart"/>
+      <w:r>
+        <w:rPr>
+          <w:lang w:bidi="he-IL"/>
+        </w:rPr>
+        <w:t>HolderFetcher</w:t>
+      </w:r>
+      <w:proofErr w:type="spellEnd"/>
+    </w:p>
+    <w:p>
+      <w:pPr>
+        <w:bidi/>
+        <w:spacing w:after="0" w:line="240" w:lineRule="auto"/>
+        <w:ind w:left="360" w:right="720"/>
+      </w:pPr>
+    </w:p>
+    <w:p>
+      <w:pPr>
+        <w:bidi/>
+        <w:spacing w:after="0" w:line="240" w:lineRule="auto"/>
+        <w:ind w:right="720"/>
+      </w:pPr>
+    </w:p>
+    <w:p>
+      <w:pPr>
+        <w:numPr>
+          <w:ilvl w:val="0"/>
+          <w:numId w:val="4"/>
+        </w:numPr>
+        <w:bidi/>
+        <w:spacing w:after="0" w:line="240" w:lineRule="auto"/>
+        <w:ind w:right="720"/>
+      </w:pPr>
+      <w:r>
+        <w:t>Sequence Diagram</w:t>
+      </w:r>
       <w:bookmarkStart w:id="0" w:name="_GoBack"/>
       <w:bookmarkEnd w:id="0"/>
+    </w:p>
+    <w:p>
+      <w:pPr>
+        <w:bidi/>
+        <w:spacing w:after="0" w:line="240" w:lineRule="auto"/>
+        <w:ind w:right="720"/>
+      </w:pPr>
+      <w:r>
+        <w:rPr>
+          <w:rtl/>
+        </w:rPr>
+        <w:t>[</w:t>
+      </w:r>
+      <w:r>
+        <w:t>sequence diagram</w:t>
+      </w:r>
+      <w:r>
+        <w:rPr>
+          <w:rtl/>
+        </w:rPr>
+        <w:t xml:space="preserve"> שמציגה את התהליך שקשור לתבנית והאינטראקציה בין המחלקות]</w:t>
+      </w:r>
+    </w:p>
+    <w:p>
+      <w:pPr>
+        <w:bidi/>
+        <w:spacing w:after="0" w:line="240" w:lineRule="auto"/>
+        <w:ind w:right="720"/>
+        <w:rPr>
+          <w:rtl/>
+        </w:rPr>
+      </w:pPr>
+    </w:p>
+    <w:p>
+      <w:pPr>
+        <w:numPr>
+          <w:ilvl w:val="0"/>
+          <w:numId w:val="4"/>
+        </w:numPr>
+        <w:bidi/>
+        <w:spacing w:after="0" w:line="240" w:lineRule="auto"/>
+        <w:ind w:right="720"/>
+        <w:rPr>
+          <w:rtl/>
+        </w:rPr>
+      </w:pPr>
+      <w:r>
+        <w:t>Class Diagram</w:t>
+      </w:r>
+      <w:r>
+        <w:rPr>
+          <w:rtl/>
+        </w:rPr>
+        <w:tab/>
+      </w:r>
+    </w:p>
+    <w:p>
+      <w:pPr>
+        <w:bidi/>
+      </w:pPr>
+      <w:r>
+        <w:rPr>
+          <w:rtl/>
+        </w:rPr>
+        <w:t>[</w:t>
+      </w:r>
+      <w:r>
+        <w:t>class diagram</w:t>
+      </w:r>
+      <w:r>
+        <w:rPr>
+          <w:rtl/>
+        </w:rPr>
+        <w:t xml:space="preserve"> שמתארת את המחלקות שלכם שמעורבות בתבנית (תיאור מלא שכולל </w:t>
+      </w:r>
+      <w:r>
+        <w:t>Properties</w:t>
+      </w:r>
+      <w:r>
+        <w:rPr>
+          <w:rtl/>
+        </w:rPr>
+        <w:t xml:space="preserve"> ו- </w:t>
+      </w:r>
+      <w:r>
+        <w:t>Methods</w:t>
+      </w:r>
+      <w:r>
+        <w:rPr>
+          <w:rtl/>
+        </w:rPr>
+        <w:t>) והיחסים ביניהם (תאור מלא עבור כל יחס כפי שלמדנו בכיתה). עבור כל מחלקה שלכם, כיתבו מי המקבילה שלה (אם יש כזו) בתבנית (</w:t>
+      </w:r>
+      <w:r>
+        <w:t>Pattern</w:t>
+      </w:r>
+      <w:r>
+        <w:rPr>
+          <w:rtl/>
+        </w:rPr>
+        <w:t>) שבחרתם</w:t>
+      </w:r>
+    </w:p>
+    <w:p>
+      <w:pPr>
+        <w:bidi/>
+        <w:rPr>
+          <w:rtl/>
+        </w:rPr>
+      </w:pPr>
+    </w:p>
+    <w:p>
+      <w:pPr>
+        <w:pStyle w:val="Heading3"/>
+        <w:bidi/>
+        <w:rPr>
+          <w:b/>
+          <w:bCs/>
+          <w:rtl/>
+        </w:rPr>
+      </w:pPr>
+      <w:r>
+        <w:rPr>
+          <w:b/>
+          <w:bCs/>
+          <w:rtl/>
+        </w:rPr>
+        <w:lastRenderedPageBreak/>
+        <w:t xml:space="preserve">תבנית מס' 3 – </w:t>
+      </w:r>
+      <w:proofErr w:type="spellStart"/>
+      <w:r>
+        <w:rPr>
+          <w:b/>
+          <w:bCs/>
+        </w:rPr>
+        <w:t>Singelton</w:t>
+      </w:r>
+      <w:proofErr w:type="spellEnd"/>
+    </w:p>
+    <w:p>
+      <w:pPr>
+        <w:numPr>
+          <w:ilvl w:val="0"/>
+          <w:numId w:val="4"/>
+        </w:numPr>
+        <w:bidi/>
+        <w:spacing w:after="0" w:line="240" w:lineRule="auto"/>
+        <w:rPr>
+          <w:rtl/>
+        </w:rPr>
+      </w:pPr>
+      <w:r>
+        <w:rPr>
+          <w:rtl/>
+        </w:rPr>
+        <w:t>סיבת הבחירה / שימוש בתבנית:</w:t>
+      </w:r>
+    </w:p>
+    <w:p>
+      <w:pPr>
+        <w:bidi/>
+        <w:spacing w:after="0" w:line="240" w:lineRule="auto"/>
+        <w:ind w:left="720" w:right="720"/>
+        <w:rPr>
+          <w:rtl/>
+          <w:lang w:bidi="he-IL"/>
+        </w:rPr>
+      </w:pPr>
+      <w:r>
+        <w:rPr>
+          <w:rFonts w:hint="cs"/>
+          <w:rtl/>
+          <w:lang w:bidi="he-IL"/>
+        </w:rPr>
+        <w:t>במהלך מימוש ה</w:t>
+      </w:r>
+      <w:r>
+        <w:rPr>
+          <w:lang w:bidi="he-IL"/>
+        </w:rPr>
+        <w:t xml:space="preserve">Caching Proxy </w:t>
+      </w:r>
+      <w:r>
+        <w:rPr>
+          <w:rFonts w:hint="cs"/>
+          <w:rtl/>
+          <w:lang w:bidi="he-IL"/>
+        </w:rPr>
+        <w:t xml:space="preserve"> שמוזכר לעיל, נתקלנו בצורך</w:t>
+      </w:r>
+      <w:r>
+        <w:rPr>
+          <w:lang w:bidi="he-IL"/>
+        </w:rPr>
+        <w:t xml:space="preserve"> </w:t>
+      </w:r>
+      <w:r>
+        <w:rPr>
+          <w:rFonts w:hint="cs"/>
+          <w:rtl/>
+          <w:lang w:bidi="he-IL"/>
+        </w:rPr>
+        <w:t xml:space="preserve"> לתעל את תהליך כתיבה וקריאת המידע ל\מ-הד</w:t>
+      </w:r>
+      <w:r>
+        <w:rPr>
+          <w:rFonts w:hint="cs"/>
+          <w:rtl/>
+          <w:lang w:bidi="he-IL"/>
+        </w:rPr>
+        <w:t>י</w:t>
+      </w:r>
+      <w:r>
+        <w:rPr>
+          <w:rFonts w:hint="cs"/>
+          <w:rtl/>
+          <w:lang w:bidi="he-IL"/>
+        </w:rPr>
+        <w:t>סק לרכיב</w:t>
+      </w:r>
+      <w:r>
+        <w:rPr>
+          <w:rFonts w:hint="cs"/>
+          <w:rtl/>
+          <w:lang w:bidi="he-IL"/>
+        </w:rPr>
+        <w:t xml:space="preserve"> נגיש וזמין, שקיים רק במופע יחיד</w:t>
+      </w:r>
+      <w:r>
+        <w:rPr>
+          <w:rFonts w:hint="cs"/>
+          <w:rtl/>
+          <w:lang w:bidi="he-IL"/>
+        </w:rPr>
+        <w:t xml:space="preserve"> </w:t>
+      </w:r>
+      <w:r>
+        <w:rPr>
+          <w:rFonts w:hint="cs"/>
+          <w:rtl/>
+          <w:lang w:bidi="he-IL"/>
+        </w:rPr>
+        <w:t>במערכת וזאת על מנת</w:t>
+      </w:r>
+      <w:r>
+        <w:rPr>
+          <w:rFonts w:hint="cs"/>
+          <w:rtl/>
+          <w:lang w:bidi="he-IL"/>
+        </w:rPr>
+        <w:t>:</w:t>
+      </w:r>
+    </w:p>
+    <w:p>
+      <w:pPr>
+        <w:pStyle w:val="ListParagraph"/>
+        <w:numPr>
+          <w:ilvl w:val="0"/>
+          <w:numId w:val="7"/>
+        </w:numPr>
+        <w:bidi/>
+        <w:spacing w:after="0" w:line="240" w:lineRule="auto"/>
+        <w:ind w:right="720"/>
+      </w:pPr>
+      <w:r>
+        <w:rPr>
+          <w:rFonts w:hint="cs"/>
+          <w:rtl/>
+          <w:lang w:bidi="he-IL"/>
+        </w:rPr>
+        <w:t>למנוע גישה לא מתואמת ומסונכרנת ל</w:t>
+      </w:r>
+      <w:r>
+        <w:rPr>
+          <w:lang w:bidi="he-IL"/>
+        </w:rPr>
+        <w:t>cache</w:t>
+      </w:r>
+      <w:r>
+        <w:rPr>
+          <w:rFonts w:hint="cs"/>
+          <w:rtl/>
+          <w:lang w:bidi="he-IL"/>
+        </w:rPr>
+        <w:t xml:space="preserve"> שנשמר על הדיסק.</w:t>
+      </w:r>
+    </w:p>
+    <w:p>
+      <w:pPr>
+        <w:pStyle w:val="ListParagraph"/>
+        <w:numPr>
+          <w:ilvl w:val="0"/>
+          <w:numId w:val="7"/>
+        </w:numPr>
+        <w:bidi/>
+        <w:spacing w:after="0" w:line="240" w:lineRule="auto"/>
+        <w:ind w:right="720"/>
+      </w:pPr>
+      <w:r>
+        <w:rPr>
+          <w:rFonts w:hint="cs"/>
+          <w:rtl/>
+          <w:lang w:bidi="he-IL"/>
+        </w:rPr>
+        <w:t>להמנע מטעויות בשמירת המידע  ולהפוך את התהליך ליותר קל לתחזוקה ושינויים בהמשך</w:t>
+      </w:r>
+      <w:r>
+        <w:rPr>
+          <w:lang w:bidi="he-IL"/>
+        </w:rPr>
+        <w:t>:</w:t>
+      </w:r>
+    </w:p>
+    <w:p>
+      <w:pPr>
+        <w:pStyle w:val="ListParagraph"/>
+        <w:numPr>
+          <w:ilvl w:val="1"/>
+          <w:numId w:val="7"/>
+        </w:numPr>
+        <w:bidi/>
+        <w:spacing w:after="0" w:line="240" w:lineRule="auto"/>
+        <w:ind w:right="720"/>
+      </w:pPr>
+      <w:r>
+        <w:rPr>
+          <w:rFonts w:hint="cs"/>
+          <w:rtl/>
+          <w:lang w:bidi="he-IL"/>
+        </w:rPr>
+        <w:t xml:space="preserve">לדוגמא אם יווצר רכיב </w:t>
+      </w:r>
+      <w:r>
+        <w:rPr>
+          <w:rFonts w:hint="cs"/>
+          <w:lang w:bidi="he-IL"/>
+        </w:rPr>
+        <w:t>CACHING</w:t>
+      </w:r>
+      <w:r>
+        <w:rPr>
+          <w:rFonts w:hint="cs"/>
+          <w:rtl/>
+          <w:lang w:bidi="he-IL"/>
+        </w:rPr>
+        <w:t xml:space="preserve"> נוסף עם הגדרה לשמירה ב</w:t>
+      </w:r>
+      <w:r>
+        <w:rPr>
+          <w:rFonts w:hint="cs"/>
+          <w:lang w:bidi="he-IL"/>
+        </w:rPr>
+        <w:t>DIR</w:t>
+      </w:r>
+      <w:r>
+        <w:rPr>
+          <w:rFonts w:hint="cs"/>
+          <w:rtl/>
+          <w:lang w:bidi="he-IL"/>
+        </w:rPr>
+        <w:t xml:space="preserve"> </w:t>
+      </w:r>
+      <w:r>
+        <w:rPr>
+          <w:rtl/>
+          <w:lang w:bidi="he-IL"/>
+        </w:rPr>
+        <w:t>–</w:t>
+      </w:r>
+      <w:r>
+        <w:rPr>
+          <w:rFonts w:hint="cs"/>
+          <w:rtl/>
+          <w:lang w:bidi="he-IL"/>
+        </w:rPr>
+        <w:t xml:space="preserve"> יווצרו שני מופעים של </w:t>
+      </w:r>
+      <w:r>
+        <w:rPr>
+          <w:rFonts w:hint="cs"/>
+          <w:lang w:bidi="he-IL"/>
+        </w:rPr>
+        <w:t>CACHE</w:t>
+      </w:r>
+      <w:r>
+        <w:rPr>
+          <w:rFonts w:hint="cs"/>
+          <w:rtl/>
+          <w:lang w:bidi="he-IL"/>
+        </w:rPr>
+        <w:t>. אם הרכיב שיזין חזרה את המערכת מהדיסק הוא לא העדכני ביותר - במקרה כזה קיים סיכון שמה שיגיע למשתמש יהיה שונה מהותית מהמצופה (לא המידע הכי עדכני שהמערכת "מצפה" לו)</w:t>
+      </w:r>
+    </w:p>
+    <w:p>
+      <w:pPr>
+        <w:bidi/>
+        <w:spacing w:after="0" w:line="240" w:lineRule="auto"/>
+        <w:ind w:right="720"/>
+      </w:pPr>
+      <w:r>
+        <w:rPr>
+          <w:rtl/>
+        </w:rPr>
+        <w:br/>
+      </w:r>
+    </w:p>
+    <w:p>
+      <w:pPr>
+        <w:numPr>
+          <w:ilvl w:val="0"/>
+          <w:numId w:val="4"/>
+        </w:numPr>
+        <w:bidi/>
+        <w:spacing w:after="0" w:line="240" w:lineRule="auto"/>
+        <w:rPr>
+          <w:highlight w:val="yellow"/>
+        </w:rPr>
+      </w:pPr>
+      <w:r>
+        <w:rPr>
+          <w:highlight w:val="yellow"/>
+          <w:rtl/>
+        </w:rPr>
+        <w:t>אופן המימוש:</w:t>
+      </w:r>
+    </w:p>
+    <w:p>
+      <w:pPr>
+        <w:bidi/>
+        <w:spacing w:after="0" w:line="240" w:lineRule="auto"/>
+        <w:ind w:right="720"/>
+        <w:rPr>
+          <w:highlight w:val="yellow"/>
+        </w:rPr>
+      </w:pPr>
+      <w:r>
+        <w:rPr>
+          <w:highlight w:val="yellow"/>
+          <w:rtl/>
+        </w:rPr>
+        <w:t>[תיאור המימוש והיכן ניתן למצוא אותו בקוד]</w:t>
+      </w:r>
+    </w:p>
+    <w:p>
+      <w:pPr>
+        <w:bidi/>
+        <w:spacing w:after="0" w:line="240" w:lineRule="auto"/>
+        <w:ind w:right="720"/>
+        <w:rPr>
+          <w:highlight w:val="yellow"/>
+        </w:rPr>
+      </w:pPr>
+    </w:p>
+    <w:p>
+      <w:pPr>
+        <w:numPr>
+          <w:ilvl w:val="0"/>
+          <w:numId w:val="4"/>
+        </w:numPr>
+        <w:bidi/>
+        <w:spacing w:after="0" w:line="240" w:lineRule="auto"/>
+        <w:ind w:right="720"/>
+        <w:rPr>
+          <w:highlight w:val="yellow"/>
+        </w:rPr>
+      </w:pPr>
+      <w:r>
+        <w:rPr>
+          <w:highlight w:val="yellow"/>
+        </w:rPr>
+        <w:t>Sequence Diagram</w:t>
+      </w:r>
+    </w:p>
+    <w:p>
+      <w:pPr>
+        <w:bidi/>
+        <w:spacing w:after="0" w:line="240" w:lineRule="auto"/>
+        <w:ind w:right="720"/>
+        <w:rPr>
+          <w:highlight w:val="yellow"/>
+        </w:rPr>
+      </w:pPr>
+      <w:r>
+        <w:rPr>
+          <w:highlight w:val="yellow"/>
+          <w:rtl/>
+        </w:rPr>
+        <w:t>[</w:t>
+      </w:r>
+      <w:r>
+        <w:rPr>
+          <w:highlight w:val="yellow"/>
+        </w:rPr>
+        <w:t>sequence diagram</w:t>
+      </w:r>
+      <w:r>
+        <w:rPr>
+          <w:highlight w:val="yellow"/>
+          <w:rtl/>
+        </w:rPr>
+        <w:t xml:space="preserve"> שמציגה את התהליך שקשור לתבנית והאינטראקציה בין המחלקות]</w:t>
+      </w:r>
+    </w:p>
+    <w:p>
+      <w:pPr>
+        <w:bidi/>
+        <w:spacing w:after="0" w:line="240" w:lineRule="auto"/>
+        <w:ind w:right="720"/>
+        <w:rPr>
+          <w:highlight w:val="yellow"/>
+          <w:rtl/>
+        </w:rPr>
+      </w:pPr>
+    </w:p>
+    <w:p>
+      <w:pPr>
+        <w:numPr>
+          <w:ilvl w:val="0"/>
+          <w:numId w:val="4"/>
+        </w:numPr>
+        <w:bidi/>
+        <w:spacing w:after="0" w:line="240" w:lineRule="auto"/>
+        <w:ind w:right="720"/>
+        <w:rPr>
+          <w:highlight w:val="yellow"/>
+          <w:rtl/>
+        </w:rPr>
+      </w:pPr>
+      <w:r>
+        <w:rPr>
+          <w:highlight w:val="yellow"/>
+        </w:rPr>
+        <w:t>Class Diagram</w:t>
+      </w:r>
+      <w:r>
+        <w:rPr>
+          <w:highlight w:val="yellow"/>
+          <w:rtl/>
+        </w:rPr>
+        <w:tab/>
+      </w:r>
+    </w:p>
+    <w:p>
+      <w:pPr>
+        <w:bidi/>
+      </w:pPr>
+      <w:r>
+        <w:rPr>
+          <w:highlight w:val="yellow"/>
+          <w:rtl/>
+        </w:rPr>
+        <w:t>[</w:t>
+      </w:r>
+      <w:r>
+        <w:rPr>
+          <w:highlight w:val="yellow"/>
+        </w:rPr>
+        <w:t>class diagram</w:t>
+      </w:r>
+      <w:r>
+        <w:rPr>
+          <w:highlight w:val="yellow"/>
+          <w:rtl/>
+        </w:rPr>
+        <w:t xml:space="preserve"> שמתארת את המחלקות שלכם שמעורבות בתבנית (תיאור מלא שכולל </w:t>
+      </w:r>
+      <w:r>
+        <w:rPr>
+          <w:highlight w:val="yellow"/>
+        </w:rPr>
+        <w:t>Properties</w:t>
+      </w:r>
+      <w:r>
+        <w:rPr>
+          <w:highlight w:val="yellow"/>
+          <w:rtl/>
+        </w:rPr>
+        <w:t xml:space="preserve"> ו- </w:t>
+      </w:r>
+      <w:r>
+        <w:rPr>
+          <w:highlight w:val="yellow"/>
+        </w:rPr>
+        <w:t>Methods</w:t>
+      </w:r>
+      <w:r>
+        <w:rPr>
+          <w:highlight w:val="yellow"/>
+          <w:rtl/>
+        </w:rPr>
+        <w:t>) והיחסים ביניהם (תאור מלא עבור כל יחס כפי שלמדנו בכיתה). עבור כל מחלקה שלכם, כיתבו מי המקבילה שלה (אם יש כזו) בתבנית (</w:t>
+      </w:r>
+      <w:r>
+        <w:rPr>
+          <w:highlight w:val="yellow"/>
+        </w:rPr>
+        <w:t>Pattern</w:t>
+      </w:r>
+      <w:r>
+        <w:rPr>
+          <w:highlight w:val="yellow"/>
+          <w:rtl/>
+        </w:rPr>
+        <w:t>) שבחרתם</w:t>
+      </w:r>
+    </w:p>
+    <w:p/>
+    <w:p>
+      <w:pPr>
+        <w:pStyle w:val="Heading3"/>
+        <w:bidi/>
+        <w:rPr>
+          <w:b/>
+          <w:bCs/>
+          <w:rtl/>
+        </w:rPr>
+      </w:pPr>
+      <w:r>
+        <w:rPr>
+          <w:rFonts w:hint="cs"/>
+          <w:b/>
+          <w:bCs/>
+          <w:rtl/>
+          <w:lang w:bidi="he-IL"/>
+        </w:rPr>
+        <w:t>עבודה אסינכרונית</w:t>
+      </w:r>
+      <w:r>
+        <w:rPr>
+          <w:b/>
+          <w:bCs/>
+          <w:rtl/>
+        </w:rPr>
+        <w:t xml:space="preserve"> – [שם התבנית]</w:t>
+      </w:r>
+    </w:p>
+    <w:p>
+      <w:pPr>
+        <w:pStyle w:val="ListParagraph"/>
+        <w:numPr>
+          <w:ilvl w:val="0"/>
+          <w:numId w:val="5"/>
+        </w:numPr>
+        <w:bidi/>
+        <w:rPr>
+          <w:highlight w:val="yellow"/>
+        </w:rPr>
+      </w:pPr>
+      <w:r>
+        <w:rPr>
+          <w:rFonts w:hint="cs"/>
+          <w:highlight w:val="yellow"/>
+          <w:rtl/>
+          <w:lang w:bidi="he-IL"/>
+        </w:rPr>
+        <w:t>לציין היכן</w:t>
+      </w:r>
+    </w:p>
+    <w:p>
+      <w:pPr>
+        <w:pStyle w:val="ListParagraph"/>
+        <w:numPr>
+          <w:ilvl w:val="0"/>
+          <w:numId w:val="5"/>
+        </w:numPr>
+        <w:bidi/>
+        <w:rPr>
+          <w:highlight w:val="yellow"/>
+        </w:rPr>
+      </w:pPr>
+      <w:r>
+        <w:rPr>
+          <w:rFonts w:hint="cs"/>
+          <w:highlight w:val="yellow"/>
+          <w:rtl/>
+          <w:lang w:bidi="he-IL"/>
+        </w:rPr>
+        <w:t>כיצד מומש</w:t>
+      </w:r>
+    </w:p>
+    <w:p>
+      <w:pPr>
+        <w:pStyle w:val="ListParagraph"/>
+        <w:numPr>
+          <w:ilvl w:val="0"/>
+          <w:numId w:val="5"/>
+        </w:numPr>
+        <w:bidi/>
+        <w:rPr>
+          <w:highlight w:val="yellow"/>
+        </w:rPr>
+      </w:pPr>
+      <w:r>
+        <w:rPr>
+          <w:rFonts w:hint="cs"/>
+          <w:highlight w:val="yellow"/>
+          <w:rtl/>
+          <w:lang w:bidi="he-IL"/>
+        </w:rPr>
+        <w:t>מדוע</w:t>
+      </w:r>
+    </w:p>
+    <w:p>
+      <w:pPr>
+        <w:pStyle w:val="ListParagraph"/>
+        <w:bidi/>
+        <w:rPr>
+          <w:rtl/>
+        </w:rPr>
+      </w:pPr>
+    </w:p>
+    <w:p>
+      <w:pPr>
+        <w:pStyle w:val="Heading3"/>
+        <w:bidi/>
+        <w:rPr>
+          <w:b/>
+          <w:bCs/>
+          <w:rtl/>
+        </w:rPr>
+      </w:pPr>
+      <w:r>
+        <w:rPr>
+          <w:rFonts w:hint="cs"/>
+          <w:b/>
+          <w:bCs/>
+          <w:rtl/>
+          <w:lang w:bidi="he-IL"/>
+        </w:rPr>
+        <w:t xml:space="preserve">עבודה </w:t>
+      </w:r>
+      <w:r>
+        <w:rPr>
+          <w:rFonts w:hint="cs"/>
+          <w:b/>
+          <w:bCs/>
+          <w:rtl/>
+          <w:lang w:bidi="he-IL"/>
+        </w:rPr>
+        <w:t xml:space="preserve">עם </w:t>
+      </w:r>
+      <w:proofErr w:type="spellStart"/>
+      <w:r>
+        <w:rPr>
+          <w:b/>
+          <w:bCs/>
+          <w:lang w:bidi="he-IL"/>
+        </w:rPr>
+        <w:t>dataBinding</w:t>
+      </w:r>
+      <w:proofErr w:type="spellEnd"/>
+      <w:r>
+        <w:rPr>
+          <w:b/>
+          <w:bCs/>
+          <w:rtl/>
+        </w:rPr>
+        <w:t xml:space="preserve"> – [שם התבנית]</w:t>
+      </w:r>
+    </w:p>
+    <w:p>
+      <w:pPr>
+        <w:pStyle w:val="ListParagraph"/>
+        <w:numPr>
+          <w:ilvl w:val="0"/>
+          <w:numId w:val="5"/>
+        </w:numPr>
+        <w:bidi/>
+        <w:rPr>
+          <w:highlight w:val="yellow"/>
+        </w:rPr>
+      </w:pPr>
+      <w:r>
+        <w:rPr>
+          <w:rFonts w:hint="cs"/>
+          <w:highlight w:val="yellow"/>
+          <w:rtl/>
+          <w:lang w:bidi="he-IL"/>
+        </w:rPr>
+        <w:t>לציין היכן</w:t>
+      </w:r>
+    </w:p>
+    <w:p>
+      <w:pPr>
+        <w:pStyle w:val="ListParagraph"/>
+        <w:bidi/>
+      </w:pPr>
     </w:p>
     <w:sectPr>
       <w:pgSz w:w="12240" w:h="15840"/>
@@ -532,6 +2271,208 @@
 <file path=word/numbering.xml><?xml version="1.0" encoding="utf-8"?>
 <w:numbering xmlns:wpc="http://schemas.microsoft.com/office/word/2010/wordprocessingCanvas" xmlns:cx="http://schemas.microsoft.com/office/drawing/2014/chartex" xmlns:cx1="http://schemas.microsoft.com/office/drawing/2015/9/8/chartex" xmlns:cx2="http://schemas.microsoft.com/office/drawing/2015/10/21/chartex" xmlns:cx3="http://schemas.microsoft.com/office/drawing/2016/5/9/chartex" xmlns:cx4="http://schemas.microsoft.com/office/drawing/2016/5/10/chartex" xmlns:cx5="http://schemas.microsoft.com/office/drawing/2016/5/11/chartex" xmlns:cx6="http://schemas.microsoft.com/office/drawing/2016/5/12/chartex" xmlns:cx7="http://schemas.microsoft.com/office/drawing/2016/5/13/chartex" xmlns:cx8="http://schemas.microsoft.com/office/drawing/2016/5/14/chartex" xmlns:mc="http://schemas.openxmlformats.org/markup-compatibility/2006" xmlns:aink="http://schemas.microsoft.com/office/drawing/2016/ink" xmlns:am3d="http://schemas.microsoft.com/office/drawing/2017/model3d" xmlns:o="urn:schemas-microsoft-com:office:office" xmlns:r="http://schemas.openxmlformats.org/officeDocument/2006/relationships" xmlns:m="http://schemas.openxmlformats.org/officeDocument/2006/math" xmlns:v="urn:schemas-microsoft-com:vml" xmlns:wp14="http://schemas.microsoft.com/office/word/2010/wordprocessingDrawing" xmlns:wp="http://schemas.openxmlformats.org/drawingml/2006/wordprocessingDrawing" xmlns:w10="urn:schemas-microsoft-com:office:word" xmlns:w="http://schemas.openxmlformats.org/wordprocessingml/2006/main" xmlns:w14="http://schemas.microsoft.com/office/word/2010/wordml" xmlns:w15="http://schemas.microsoft.com/office/word/2012/wordml" xmlns:w16cid="http://schemas.microsoft.com/office/word/2016/wordml/cid" xmlns:w16se="http://schemas.microsoft.com/office/word/2015/wordml/symex" xmlns:wpg="http://schemas.microsoft.com/office/word/2010/wordprocessingGroup" xmlns:wpi="http://schemas.microsoft.com/office/word/2010/wordprocessingInk" xmlns:wne="http://schemas.microsoft.com/office/word/2006/wordml" xmlns:wps="http://schemas.microsoft.com/office/word/2010/wordprocessingShape" mc:Ignorable="w14 w15 w16se w16cid wp14">
   <w:abstractNum w:abstractNumId="0" w15:restartNumberingAfterBreak="0">
+    <w:nsid w:val="11FC2DB8"/>
+    <w:multiLevelType w:val="hybridMultilevel"/>
+    <w:tmpl w:val="3B3A9AF4"/>
+    <w:lvl w:ilvl="0" w:tplc="20000001">
+      <w:start w:val="1"/>
+      <w:numFmt w:val="bullet"/>
+      <w:lvlText w:val=""/>
+      <w:lvlJc w:val="left"/>
+      <w:pPr>
+        <w:ind w:left="720" w:hanging="360"/>
+      </w:pPr>
+      <w:rPr>
+        <w:rFonts w:ascii="Symbol" w:hAnsi="Symbol" w:hint="default"/>
+      </w:rPr>
+    </w:lvl>
+    <w:lvl w:ilvl="1" w:tplc="20000003" w:tentative="1">
+      <w:start w:val="1"/>
+      <w:numFmt w:val="bullet"/>
+      <w:lvlText w:val="o"/>
+      <w:lvlJc w:val="left"/>
+      <w:pPr>
+        <w:ind w:left="1440" w:hanging="360"/>
+      </w:pPr>
+      <w:rPr>
+        <w:rFonts w:ascii="Courier New" w:hAnsi="Courier New" w:cs="Courier New" w:hint="default"/>
+      </w:rPr>
+    </w:lvl>
+    <w:lvl w:ilvl="2" w:tplc="20000005" w:tentative="1">
+      <w:start w:val="1"/>
+      <w:numFmt w:val="bullet"/>
+      <w:lvlText w:val=""/>
+      <w:lvlJc w:val="left"/>
+      <w:pPr>
+        <w:ind w:left="2160" w:hanging="360"/>
+      </w:pPr>
+      <w:rPr>
+        <w:rFonts w:ascii="Wingdings" w:hAnsi="Wingdings" w:hint="default"/>
+      </w:rPr>
+    </w:lvl>
+    <w:lvl w:ilvl="3" w:tplc="20000001" w:tentative="1">
+      <w:start w:val="1"/>
+      <w:numFmt w:val="bullet"/>
+      <w:lvlText w:val=""/>
+      <w:lvlJc w:val="left"/>
+      <w:pPr>
+        <w:ind w:left="2880" w:hanging="360"/>
+      </w:pPr>
+      <w:rPr>
+        <w:rFonts w:ascii="Symbol" w:hAnsi="Symbol" w:hint="default"/>
+      </w:rPr>
+    </w:lvl>
+    <w:lvl w:ilvl="4" w:tplc="20000003" w:tentative="1">
+      <w:start w:val="1"/>
+      <w:numFmt w:val="bullet"/>
+      <w:lvlText w:val="o"/>
+      <w:lvlJc w:val="left"/>
+      <w:pPr>
+        <w:ind w:left="3600" w:hanging="360"/>
+      </w:pPr>
+      <w:rPr>
+        <w:rFonts w:ascii="Courier New" w:hAnsi="Courier New" w:cs="Courier New" w:hint="default"/>
+      </w:rPr>
+    </w:lvl>
+    <w:lvl w:ilvl="5" w:tplc="20000005" w:tentative="1">
+      <w:start w:val="1"/>
+      <w:numFmt w:val="bullet"/>
+      <w:lvlText w:val=""/>
+      <w:lvlJc w:val="left"/>
+      <w:pPr>
+        <w:ind w:left="4320" w:hanging="360"/>
+      </w:pPr>
+      <w:rPr>
+        <w:rFonts w:ascii="Wingdings" w:hAnsi="Wingdings" w:hint="default"/>
+      </w:rPr>
+    </w:lvl>
+    <w:lvl w:ilvl="6" w:tplc="20000001" w:tentative="1">
+      <w:start w:val="1"/>
+      <w:numFmt w:val="bullet"/>
+      <w:lvlText w:val=""/>
+      <w:lvlJc w:val="left"/>
+      <w:pPr>
+        <w:ind w:left="5040" w:hanging="360"/>
+      </w:pPr>
+      <w:rPr>
+        <w:rFonts w:ascii="Symbol" w:hAnsi="Symbol" w:hint="default"/>
+      </w:rPr>
+    </w:lvl>
+    <w:lvl w:ilvl="7" w:tplc="20000003" w:tentative="1">
+      <w:start w:val="1"/>
+      <w:numFmt w:val="bullet"/>
+      <w:lvlText w:val="o"/>
+      <w:lvlJc w:val="left"/>
+      <w:pPr>
+        <w:ind w:left="5760" w:hanging="360"/>
+      </w:pPr>
+      <w:rPr>
+        <w:rFonts w:ascii="Courier New" w:hAnsi="Courier New" w:cs="Courier New" w:hint="default"/>
+      </w:rPr>
+    </w:lvl>
+    <w:lvl w:ilvl="8" w:tplc="20000005" w:tentative="1">
+      <w:start w:val="1"/>
+      <w:numFmt w:val="bullet"/>
+      <w:lvlText w:val=""/>
+      <w:lvlJc w:val="left"/>
+      <w:pPr>
+        <w:ind w:left="6480" w:hanging="360"/>
+      </w:pPr>
+      <w:rPr>
+        <w:rFonts w:ascii="Wingdings" w:hAnsi="Wingdings" w:hint="default"/>
+      </w:rPr>
+    </w:lvl>
+  </w:abstractNum>
+  <w:abstractNum w:abstractNumId="1" w15:restartNumberingAfterBreak="0">
+    <w:nsid w:val="17315EE1"/>
+    <w:multiLevelType w:val="hybridMultilevel"/>
+    <w:tmpl w:val="CA6AC7E2"/>
+    <w:lvl w:ilvl="0" w:tplc="662E7390">
+      <w:start w:val="1"/>
+      <w:numFmt w:val="hebrew1"/>
+      <w:lvlText w:val="%1."/>
+      <w:lvlJc w:val="left"/>
+      <w:pPr>
+        <w:ind w:left="1440" w:hanging="360"/>
+      </w:pPr>
+      <w:rPr>
+        <w:rFonts w:hint="default"/>
+      </w:rPr>
+    </w:lvl>
+    <w:lvl w:ilvl="1" w:tplc="20000019">
+      <w:start w:val="1"/>
+      <w:numFmt w:val="lowerLetter"/>
+      <w:lvlText w:val="%2."/>
+      <w:lvlJc w:val="left"/>
+      <w:pPr>
+        <w:ind w:left="2160" w:hanging="360"/>
+      </w:pPr>
+    </w:lvl>
+    <w:lvl w:ilvl="2" w:tplc="2000001B" w:tentative="1">
+      <w:start w:val="1"/>
+      <w:numFmt w:val="lowerRoman"/>
+      <w:lvlText w:val="%3."/>
+      <w:lvlJc w:val="right"/>
+      <w:pPr>
+        <w:ind w:left="2880" w:hanging="180"/>
+      </w:pPr>
+    </w:lvl>
+    <w:lvl w:ilvl="3" w:tplc="2000000F" w:tentative="1">
+      <w:start w:val="1"/>
+      <w:numFmt w:val="decimal"/>
+      <w:lvlText w:val="%4."/>
+      <w:lvlJc w:val="left"/>
+      <w:pPr>
+        <w:ind w:left="3600" w:hanging="360"/>
+      </w:pPr>
+    </w:lvl>
+    <w:lvl w:ilvl="4" w:tplc="20000019" w:tentative="1">
+      <w:start w:val="1"/>
+      <w:numFmt w:val="lowerLetter"/>
+      <w:lvlText w:val="%5."/>
+      <w:lvlJc w:val="left"/>
+      <w:pPr>
+        <w:ind w:left="4320" w:hanging="360"/>
+      </w:pPr>
+    </w:lvl>
+    <w:lvl w:ilvl="5" w:tplc="2000001B" w:tentative="1">
+      <w:start w:val="1"/>
+      <w:numFmt w:val="lowerRoman"/>
+      <w:lvlText w:val="%6."/>
+      <w:lvlJc w:val="right"/>
+      <w:pPr>
+        <w:ind w:left="5040" w:hanging="180"/>
+      </w:pPr>
+    </w:lvl>
+    <w:lvl w:ilvl="6" w:tplc="2000000F" w:tentative="1">
+      <w:start w:val="1"/>
+      <w:numFmt w:val="decimal"/>
+      <w:lvlText w:val="%7."/>
+      <w:lvlJc w:val="left"/>
+      <w:pPr>
+        <w:ind w:left="5760" w:hanging="360"/>
+      </w:pPr>
+    </w:lvl>
+    <w:lvl w:ilvl="7" w:tplc="20000019" w:tentative="1">
+      <w:start w:val="1"/>
+      <w:numFmt w:val="lowerLetter"/>
+      <w:lvlText w:val="%8."/>
+      <w:lvlJc w:val="left"/>
+      <w:pPr>
+        <w:ind w:left="6480" w:hanging="360"/>
+      </w:pPr>
+    </w:lvl>
+    <w:lvl w:ilvl="8" w:tplc="2000001B" w:tentative="1">
+      <w:start w:val="1"/>
+      <w:numFmt w:val="lowerRoman"/>
+      <w:lvlText w:val="%9."/>
+      <w:lvlJc w:val="right"/>
+      <w:pPr>
+        <w:ind w:left="7200" w:hanging="180"/>
+      </w:pPr>
+    </w:lvl>
+  </w:abstractNum>
+  <w:abstractNum w:abstractNumId="2" w15:restartNumberingAfterBreak="0">
     <w:nsid w:val="2B77290A"/>
     <w:multiLevelType w:val="hybridMultilevel"/>
     <w:tmpl w:val="3F2E5AF6"/>
@@ -617,7 +2558,7 @@
       </w:pPr>
     </w:lvl>
   </w:abstractNum>
-  <w:abstractNum w:abstractNumId="1" w15:restartNumberingAfterBreak="0">
+  <w:abstractNum w:abstractNumId="3" w15:restartNumberingAfterBreak="0">
     <w:nsid w:val="43FA146A"/>
     <w:multiLevelType w:val="hybridMultilevel"/>
     <w:tmpl w:val="4AA894F4"/>
@@ -730,14 +2671,243 @@
       </w:rPr>
     </w:lvl>
   </w:abstractNum>
+  <w:abstractNum w:abstractNumId="4" w15:restartNumberingAfterBreak="0">
+    <w:nsid w:val="5C882A1D"/>
+    <w:multiLevelType w:val="hybridMultilevel"/>
+    <w:tmpl w:val="DC369558"/>
+    <w:lvl w:ilvl="0" w:tplc="582E4E72">
+      <w:start w:val="5"/>
+      <w:numFmt w:val="bullet"/>
+      <w:lvlText w:val=""/>
+      <w:lvlJc w:val="left"/>
+      <w:pPr>
+        <w:tabs>
+          <w:tab w:val="num" w:pos="720"/>
+        </w:tabs>
+        <w:ind w:left="720" w:hanging="360"/>
+      </w:pPr>
+      <w:rPr>
+        <w:rFonts w:ascii="Symbol" w:eastAsia="Times New Roman" w:hAnsi="Symbol" w:cs="Arial" w:hint="default"/>
+      </w:rPr>
+    </w:lvl>
+    <w:lvl w:ilvl="1" w:tplc="04090003">
+      <w:start w:val="1"/>
+      <w:numFmt w:val="bullet"/>
+      <w:lvlText w:val="o"/>
+      <w:lvlJc w:val="left"/>
+      <w:pPr>
+        <w:tabs>
+          <w:tab w:val="num" w:pos="1440"/>
+        </w:tabs>
+        <w:ind w:left="1440" w:hanging="360"/>
+      </w:pPr>
+      <w:rPr>
+        <w:rFonts w:ascii="Courier New" w:hAnsi="Courier New" w:cs="Courier New" w:hint="default"/>
+      </w:rPr>
+    </w:lvl>
+    <w:lvl w:ilvl="2" w:tplc="04090005">
+      <w:start w:val="1"/>
+      <w:numFmt w:val="bullet"/>
+      <w:lvlText w:val=""/>
+      <w:lvlJc w:val="left"/>
+      <w:pPr>
+        <w:tabs>
+          <w:tab w:val="num" w:pos="2160"/>
+        </w:tabs>
+        <w:ind w:left="2160" w:hanging="360"/>
+      </w:pPr>
+      <w:rPr>
+        <w:rFonts w:ascii="Wingdings" w:hAnsi="Wingdings" w:hint="default"/>
+      </w:rPr>
+    </w:lvl>
+    <w:lvl w:ilvl="3" w:tplc="04090001">
+      <w:start w:val="1"/>
+      <w:numFmt w:val="bullet"/>
+      <w:lvlText w:val=""/>
+      <w:lvlJc w:val="left"/>
+      <w:pPr>
+        <w:tabs>
+          <w:tab w:val="num" w:pos="2880"/>
+        </w:tabs>
+        <w:ind w:left="2880" w:hanging="360"/>
+      </w:pPr>
+      <w:rPr>
+        <w:rFonts w:ascii="Symbol" w:hAnsi="Symbol" w:hint="default"/>
+      </w:rPr>
+    </w:lvl>
+    <w:lvl w:ilvl="4" w:tplc="04090003">
+      <w:start w:val="1"/>
+      <w:numFmt w:val="bullet"/>
+      <w:lvlText w:val="o"/>
+      <w:lvlJc w:val="left"/>
+      <w:pPr>
+        <w:tabs>
+          <w:tab w:val="num" w:pos="3600"/>
+        </w:tabs>
+        <w:ind w:left="3600" w:hanging="360"/>
+      </w:pPr>
+      <w:rPr>
+        <w:rFonts w:ascii="Courier New" w:hAnsi="Courier New" w:cs="Courier New" w:hint="default"/>
+      </w:rPr>
+    </w:lvl>
+    <w:lvl w:ilvl="5" w:tplc="04090005">
+      <w:start w:val="1"/>
+      <w:numFmt w:val="bullet"/>
+      <w:lvlText w:val=""/>
+      <w:lvlJc w:val="left"/>
+      <w:pPr>
+        <w:tabs>
+          <w:tab w:val="num" w:pos="4320"/>
+        </w:tabs>
+        <w:ind w:left="4320" w:hanging="360"/>
+      </w:pPr>
+      <w:rPr>
+        <w:rFonts w:ascii="Wingdings" w:hAnsi="Wingdings" w:hint="default"/>
+      </w:rPr>
+    </w:lvl>
+    <w:lvl w:ilvl="6" w:tplc="04090001">
+      <w:start w:val="1"/>
+      <w:numFmt w:val="bullet"/>
+      <w:lvlText w:val=""/>
+      <w:lvlJc w:val="left"/>
+      <w:pPr>
+        <w:tabs>
+          <w:tab w:val="num" w:pos="5040"/>
+        </w:tabs>
+        <w:ind w:left="5040" w:hanging="360"/>
+      </w:pPr>
+      <w:rPr>
+        <w:rFonts w:ascii="Symbol" w:hAnsi="Symbol" w:hint="default"/>
+      </w:rPr>
+    </w:lvl>
+    <w:lvl w:ilvl="7" w:tplc="04090003">
+      <w:start w:val="1"/>
+      <w:numFmt w:val="bullet"/>
+      <w:lvlText w:val="o"/>
+      <w:lvlJc w:val="left"/>
+      <w:pPr>
+        <w:tabs>
+          <w:tab w:val="num" w:pos="5760"/>
+        </w:tabs>
+        <w:ind w:left="5760" w:hanging="360"/>
+      </w:pPr>
+      <w:rPr>
+        <w:rFonts w:ascii="Courier New" w:hAnsi="Courier New" w:cs="Courier New" w:hint="default"/>
+      </w:rPr>
+    </w:lvl>
+    <w:lvl w:ilvl="8" w:tplc="04090005">
+      <w:start w:val="1"/>
+      <w:numFmt w:val="bullet"/>
+      <w:lvlText w:val=""/>
+      <w:lvlJc w:val="left"/>
+      <w:pPr>
+        <w:tabs>
+          <w:tab w:val="num" w:pos="6480"/>
+        </w:tabs>
+        <w:ind w:left="6480" w:hanging="360"/>
+      </w:pPr>
+      <w:rPr>
+        <w:rFonts w:ascii="Wingdings" w:hAnsi="Wingdings" w:hint="default"/>
+      </w:rPr>
+    </w:lvl>
+  </w:abstractNum>
+  <w:abstractNum w:abstractNumId="5" w15:restartNumberingAfterBreak="0">
+    <w:nsid w:val="7EC52682"/>
+    <w:multiLevelType w:val="hybridMultilevel"/>
+    <w:tmpl w:val="EC5AE0B0"/>
+    <w:lvl w:ilvl="0" w:tplc="3A0EA7C0">
+      <w:start w:val="1"/>
+      <w:numFmt w:val="hebrew1"/>
+      <w:lvlText w:val="%1."/>
+      <w:lvlJc w:val="left"/>
+      <w:pPr>
+        <w:ind w:left="1080" w:hanging="360"/>
+      </w:pPr>
+      <w:rPr>
+        <w:rFonts w:hint="default"/>
+      </w:rPr>
+    </w:lvl>
+    <w:lvl w:ilvl="1" w:tplc="20000019" w:tentative="1">
+      <w:start w:val="1"/>
+      <w:numFmt w:val="lowerLetter"/>
+      <w:lvlText w:val="%2."/>
+      <w:lvlJc w:val="left"/>
+      <w:pPr>
+        <w:ind w:left="1800" w:hanging="360"/>
+      </w:pPr>
+    </w:lvl>
+    <w:lvl w:ilvl="2" w:tplc="2000001B" w:tentative="1">
+      <w:start w:val="1"/>
+      <w:numFmt w:val="lowerRoman"/>
+      <w:lvlText w:val="%3."/>
+      <w:lvlJc w:val="right"/>
+      <w:pPr>
+        <w:ind w:left="2520" w:hanging="180"/>
+      </w:pPr>
+    </w:lvl>
+    <w:lvl w:ilvl="3" w:tplc="2000000F" w:tentative="1">
+      <w:start w:val="1"/>
+      <w:numFmt w:val="decimal"/>
+      <w:lvlText w:val="%4."/>
+      <w:lvlJc w:val="left"/>
+      <w:pPr>
+        <w:ind w:left="3240" w:hanging="360"/>
+      </w:pPr>
+    </w:lvl>
+    <w:lvl w:ilvl="4" w:tplc="20000019" w:tentative="1">
+      <w:start w:val="1"/>
+      <w:numFmt w:val="lowerLetter"/>
+      <w:lvlText w:val="%5."/>
+      <w:lvlJc w:val="left"/>
+      <w:pPr>
+        <w:ind w:left="3960" w:hanging="360"/>
+      </w:pPr>
+    </w:lvl>
+    <w:lvl w:ilvl="5" w:tplc="2000001B" w:tentative="1">
+      <w:start w:val="1"/>
+      <w:numFmt w:val="lowerRoman"/>
+      <w:lvlText w:val="%6."/>
+      <w:lvlJc w:val="right"/>
+      <w:pPr>
+        <w:ind w:left="4680" w:hanging="180"/>
+      </w:pPr>
+    </w:lvl>
+    <w:lvl w:ilvl="6" w:tplc="2000000F" w:tentative="1">
+      <w:start w:val="1"/>
+      <w:numFmt w:val="decimal"/>
+      <w:lvlText w:val="%7."/>
+      <w:lvlJc w:val="left"/>
+      <w:pPr>
+        <w:ind w:left="5400" w:hanging="360"/>
+      </w:pPr>
+    </w:lvl>
+    <w:lvl w:ilvl="7" w:tplc="20000019" w:tentative="1">
+      <w:start w:val="1"/>
+      <w:numFmt w:val="lowerLetter"/>
+      <w:lvlText w:val="%8."/>
+      <w:lvlJc w:val="left"/>
+      <w:pPr>
+        <w:ind w:left="6120" w:hanging="360"/>
+      </w:pPr>
+    </w:lvl>
+    <w:lvl w:ilvl="8" w:tplc="2000001B" w:tentative="1">
+      <w:start w:val="1"/>
+      <w:numFmt w:val="lowerRoman"/>
+      <w:lvlText w:val="%9."/>
+      <w:lvlJc w:val="right"/>
+      <w:pPr>
+        <w:ind w:left="6840" w:hanging="180"/>
+      </w:pPr>
+    </w:lvl>
+  </w:abstractNum>
   <w:num w:numId="1">
-    <w:abstractNumId w:val="0"/>
+    <w:abstractNumId w:val="2"/>
   </w:num>
   <w:num w:numId="2">
-    <w:abstractNumId w:val="1"/>
+    <w:abstractNumId w:val="3"/>
   </w:num>
   <w:num w:numId="3">
-    <w:abstractNumId w:val="0"/>
+    <w:abstractNumId w:val="2"/>
     <w:lvlOverride w:ilvl="0">
       <w:startOverride w:val="1"/>
     </w:lvlOverride>
@@ -765,6 +2935,27 @@
     <w:lvlOverride w:ilvl="8">
       <w:startOverride w:val="1"/>
     </w:lvlOverride>
+  </w:num>
+  <w:num w:numId="4">
+    <w:abstractNumId w:val="4"/>
+    <w:lvlOverride w:ilvl="0"/>
+    <w:lvlOverride w:ilvl="1"/>
+    <w:lvlOverride w:ilvl="2"/>
+    <w:lvlOverride w:ilvl="3"/>
+    <w:lvlOverride w:ilvl="4"/>
+    <w:lvlOverride w:ilvl="5"/>
+    <w:lvlOverride w:ilvl="6"/>
+    <w:lvlOverride w:ilvl="7"/>
+    <w:lvlOverride w:ilvl="8"/>
+  </w:num>
+  <w:num w:numId="5">
+    <w:abstractNumId w:val="0"/>
+  </w:num>
+  <w:num w:numId="6">
+    <w:abstractNumId w:val="5"/>
+  </w:num>
+  <w:num w:numId="7">
+    <w:abstractNumId w:val="1"/>
   </w:num>
 </w:numbering>
 </file>
@@ -941,7 +3132,7 @@
     <w:lsdException w:name="Table Web 2" w:semiHidden="1" w:unhideWhenUsed="1"/>
     <w:lsdException w:name="Table Web 3" w:semiHidden="1" w:unhideWhenUsed="1"/>
     <w:lsdException w:name="Balloon Text" w:semiHidden="1" w:unhideWhenUsed="1"/>
-    <w:lsdException w:name="Table Grid" w:semiHidden="1" w:uiPriority="59" w:unhideWhenUsed="1"/>
+    <w:lsdException w:name="Table Grid" w:uiPriority="59"/>
     <w:lsdException w:name="Table Theme" w:semiHidden="1" w:unhideWhenUsed="1"/>
     <w:lsdException w:name="Placeholder Text" w:semiHidden="1"/>
     <w:lsdException w:name="No Spacing" w:uiPriority="1" w:qFormat="1"/>
@@ -1191,6 +3382,29 @@
       <w:szCs w:val="28"/>
     </w:rPr>
   </w:style>
+  <w:style w:type="paragraph" w:styleId="Heading3">
+    <w:name w:val="heading 3"/>
+    <w:basedOn w:val="Normal"/>
+    <w:next w:val="Normal"/>
+    <w:link w:val="Heading3Char"/>
+    <w:uiPriority w:val="9"/>
+    <w:semiHidden/>
+    <w:unhideWhenUsed/>
+    <w:qFormat/>
+    <w:rsid w:val="00680E06"/>
+    <w:pPr>
+      <w:keepNext/>
+      <w:keepLines/>
+      <w:spacing w:before="40" w:after="0"/>
+      <w:outlineLvl w:val="2"/>
+    </w:pPr>
+    <w:rPr>
+      <w:rFonts w:asciiTheme="majorHAnsi" w:eastAsiaTheme="majorEastAsia" w:hAnsiTheme="majorHAnsi" w:cstheme="majorBidi"/>
+      <w:color w:val="243F60" w:themeColor="accent1" w:themeShade="7F"/>
+      <w:sz w:val="24"/>
+      <w:szCs w:val="24"/>
+    </w:rPr>
+  </w:style>
   <w:style w:type="character" w:default="1" w:styleId="DefaultParagraphFont">
     <w:name w:val="Default Paragraph Font"/>
     <w:uiPriority w:val="1"/>
@@ -1311,6 +3525,20 @@
       <w:rFonts w:ascii="Tahoma" w:hAnsi="Tahoma" w:cs="Tahoma"/>
       <w:sz w:val="16"/>
       <w:szCs w:val="16"/>
+    </w:rPr>
+  </w:style>
+  <w:style w:type="character" w:customStyle="1" w:styleId="Heading3Char">
+    <w:name w:val="Heading 3 Char"/>
+    <w:basedOn w:val="DefaultParagraphFont"/>
+    <w:link w:val="Heading3"/>
+    <w:uiPriority w:val="9"/>
+    <w:semiHidden/>
+    <w:rsid w:val="00680E06"/>
+    <w:rPr>
+      <w:rFonts w:asciiTheme="majorHAnsi" w:eastAsiaTheme="majorEastAsia" w:hAnsiTheme="majorHAnsi" w:cstheme="majorBidi"/>
+      <w:color w:val="243F60" w:themeColor="accent1" w:themeShade="7F"/>
+      <w:sz w:val="24"/>
+      <w:szCs w:val="24"/>
     </w:rPr>
   </w:style>
 </w:styles>

</xml_diff>

<commit_message>
Doc update - with TODO list
</commit_message>
<xml_diff>
--- a/A20 EX01 Alex Girshfeld 317093862 Tal Goldstein 204505267 .docx
+++ b/A20 EX01 Alex Girshfeld 317093862 Tal Goldstein 204505267 .docx
@@ -1467,320 +1467,1136 @@
       <w:r>
         <w:t>Sequence Diagram</w:t>
       </w:r>
+    </w:p>
+    <w:p>
+      <w:pPr>
+        <w:bidi/>
+        <w:spacing w:after="0" w:line="240" w:lineRule="auto"/>
+        <w:ind w:right="720"/>
+      </w:pPr>
+      <w:r>
+        <w:rPr>
+          <w:rtl/>
+        </w:rPr>
+        <w:t>[</w:t>
+      </w:r>
+      <w:r>
+        <w:t>sequence diagram</w:t>
+      </w:r>
+      <w:r>
+        <w:rPr>
+          <w:rtl/>
+        </w:rPr>
+        <w:t xml:space="preserve"> שמציגה את התהליך שקשור לתבנית והאינטראקציה בין המחלקות]</w:t>
+      </w:r>
+    </w:p>
+    <w:p>
+      <w:pPr>
+        <w:bidi/>
+        <w:spacing w:after="0" w:line="240" w:lineRule="auto"/>
+        <w:ind w:right="720"/>
+        <w:rPr>
+          <w:rtl/>
+        </w:rPr>
+      </w:pPr>
+    </w:p>
+    <w:p>
+      <w:pPr>
+        <w:numPr>
+          <w:ilvl w:val="0"/>
+          <w:numId w:val="4"/>
+        </w:numPr>
+        <w:bidi/>
+        <w:spacing w:after="0" w:line="240" w:lineRule="auto"/>
+        <w:ind w:right="720"/>
+        <w:rPr>
+          <w:rtl/>
+        </w:rPr>
+      </w:pPr>
+      <w:r>
+        <w:t>Class Diagram</w:t>
+      </w:r>
+      <w:r>
+        <w:rPr>
+          <w:rtl/>
+        </w:rPr>
+        <w:tab/>
+      </w:r>
+    </w:p>
+    <w:p>
+      <w:pPr>
+        <w:bidi/>
+      </w:pPr>
+      <w:r>
+        <w:rPr>
+          <w:rtl/>
+        </w:rPr>
+        <w:t>[</w:t>
+      </w:r>
+      <w:r>
+        <w:t>class diagram</w:t>
+      </w:r>
+      <w:r>
+        <w:rPr>
+          <w:rtl/>
+        </w:rPr>
+        <w:t xml:space="preserve"> שמתארת את המחלקות שלכם שמעורבות בתבנית (תיאור מלא שכולל </w:t>
+      </w:r>
+      <w:r>
+        <w:t>Properties</w:t>
+      </w:r>
+      <w:r>
+        <w:rPr>
+          <w:rtl/>
+        </w:rPr>
+        <w:t xml:space="preserve"> ו- </w:t>
+      </w:r>
+      <w:r>
+        <w:t>Methods</w:t>
+      </w:r>
+      <w:r>
+        <w:rPr>
+          <w:rtl/>
+        </w:rPr>
+        <w:t>) והיחסים ביניהם (תאור מלא עבור כל יחס כפי שלמדנו בכיתה). עבור כל מחלקה שלכם, כיתבו מי המקבילה שלה (אם יש כזו) בתבנית (</w:t>
+      </w:r>
+      <w:r>
+        <w:t>Pattern</w:t>
+      </w:r>
+      <w:r>
+        <w:rPr>
+          <w:rtl/>
+        </w:rPr>
+        <w:t>) שבחרתם</w:t>
+      </w:r>
+    </w:p>
+    <w:p>
+      <w:pPr>
+        <w:bidi/>
+        <w:rPr>
+          <w:rtl/>
+        </w:rPr>
+      </w:pPr>
+    </w:p>
+    <w:p>
+      <w:pPr>
+        <w:pStyle w:val="Heading3"/>
+        <w:bidi/>
+        <w:rPr>
+          <w:b/>
+          <w:bCs/>
+          <w:rtl/>
+        </w:rPr>
+      </w:pPr>
+      <w:r>
+        <w:rPr>
+          <w:b/>
+          <w:bCs/>
+          <w:rtl/>
+        </w:rPr>
+        <w:lastRenderedPageBreak/>
+        <w:t xml:space="preserve">תבנית מס' 3 – </w:t>
+      </w:r>
+      <w:proofErr w:type="spellStart"/>
+      <w:r>
+        <w:rPr>
+          <w:b/>
+          <w:bCs/>
+        </w:rPr>
+        <w:t>Singelton</w:t>
+      </w:r>
+      <w:proofErr w:type="spellEnd"/>
+    </w:p>
+    <w:p>
+      <w:pPr>
+        <w:numPr>
+          <w:ilvl w:val="0"/>
+          <w:numId w:val="4"/>
+        </w:numPr>
+        <w:bidi/>
+        <w:spacing w:after="0" w:line="240" w:lineRule="auto"/>
+        <w:rPr>
+          <w:rtl/>
+        </w:rPr>
+      </w:pPr>
+      <w:r>
+        <w:rPr>
+          <w:rtl/>
+        </w:rPr>
+        <w:t>סיבת הבחירה / שימוש בתבנית:</w:t>
+      </w:r>
+    </w:p>
+    <w:p>
+      <w:pPr>
+        <w:bidi/>
+        <w:spacing w:after="0" w:line="240" w:lineRule="auto"/>
+        <w:ind w:left="720" w:right="720"/>
+        <w:rPr>
+          <w:rtl/>
+          <w:lang w:bidi="he-IL"/>
+        </w:rPr>
+      </w:pPr>
+      <w:r>
+        <w:rPr>
+          <w:rFonts w:hint="cs"/>
+          <w:rtl/>
+          <w:lang w:bidi="he-IL"/>
+        </w:rPr>
+        <w:t>במהלך מימוש ה</w:t>
+      </w:r>
+      <w:r>
+        <w:rPr>
+          <w:lang w:bidi="he-IL"/>
+        </w:rPr>
+        <w:t xml:space="preserve">Caching Proxy </w:t>
+      </w:r>
+      <w:r>
+        <w:rPr>
+          <w:rFonts w:hint="cs"/>
+          <w:rtl/>
+          <w:lang w:bidi="he-IL"/>
+        </w:rPr>
+        <w:t xml:space="preserve"> שמוזכר לעיל, נתקלנו בצורך</w:t>
+      </w:r>
+      <w:r>
+        <w:rPr>
+          <w:lang w:bidi="he-IL"/>
+        </w:rPr>
+        <w:t xml:space="preserve"> </w:t>
+      </w:r>
+      <w:r>
+        <w:rPr>
+          <w:rFonts w:hint="cs"/>
+          <w:rtl/>
+          <w:lang w:bidi="he-IL"/>
+        </w:rPr>
+        <w:t xml:space="preserve"> לתעל את תהליך כתיבה וקריאת המידע ל\מ-הד</w:t>
+      </w:r>
+      <w:r>
+        <w:rPr>
+          <w:rFonts w:hint="cs"/>
+          <w:rtl/>
+          <w:lang w:bidi="he-IL"/>
+        </w:rPr>
+        <w:t>י</w:t>
+      </w:r>
+      <w:r>
+        <w:rPr>
+          <w:rFonts w:hint="cs"/>
+          <w:rtl/>
+          <w:lang w:bidi="he-IL"/>
+        </w:rPr>
+        <w:t>סק לרכיב</w:t>
+      </w:r>
+      <w:r>
+        <w:rPr>
+          <w:rFonts w:hint="cs"/>
+          <w:rtl/>
+          <w:lang w:bidi="he-IL"/>
+        </w:rPr>
+        <w:t xml:space="preserve"> נגיש וזמין, שקיים רק במופע יחיד</w:t>
+      </w:r>
+      <w:r>
+        <w:rPr>
+          <w:rFonts w:hint="cs"/>
+          <w:rtl/>
+          <w:lang w:bidi="he-IL"/>
+        </w:rPr>
+        <w:t xml:space="preserve"> </w:t>
+      </w:r>
+      <w:r>
+        <w:rPr>
+          <w:rFonts w:hint="cs"/>
+          <w:rtl/>
+          <w:lang w:bidi="he-IL"/>
+        </w:rPr>
+        <w:t>במערכת וזאת על מנת</w:t>
+      </w:r>
+      <w:r>
+        <w:rPr>
+          <w:rFonts w:hint="cs"/>
+          <w:rtl/>
+          <w:lang w:bidi="he-IL"/>
+        </w:rPr>
+        <w:t>:</w:t>
+      </w:r>
+    </w:p>
+    <w:p>
+      <w:pPr>
+        <w:pStyle w:val="ListParagraph"/>
+        <w:numPr>
+          <w:ilvl w:val="0"/>
+          <w:numId w:val="7"/>
+        </w:numPr>
+        <w:bidi/>
+        <w:spacing w:after="0" w:line="240" w:lineRule="auto"/>
+        <w:ind w:right="720"/>
+      </w:pPr>
+      <w:r>
+        <w:rPr>
+          <w:rFonts w:hint="cs"/>
+          <w:rtl/>
+          <w:lang w:bidi="he-IL"/>
+        </w:rPr>
+        <w:t>למנוע גישה לא מתואמת ומסונכרנת ל</w:t>
+      </w:r>
+      <w:r>
+        <w:rPr>
+          <w:lang w:bidi="he-IL"/>
+        </w:rPr>
+        <w:t>cache</w:t>
+      </w:r>
+      <w:r>
+        <w:rPr>
+          <w:rFonts w:hint="cs"/>
+          <w:rtl/>
+          <w:lang w:bidi="he-IL"/>
+        </w:rPr>
+        <w:t xml:space="preserve"> שנשמר על הדיסק.</w:t>
+      </w:r>
+    </w:p>
+    <w:p>
+      <w:pPr>
+        <w:pStyle w:val="ListParagraph"/>
+        <w:numPr>
+          <w:ilvl w:val="0"/>
+          <w:numId w:val="7"/>
+        </w:numPr>
+        <w:bidi/>
+        <w:spacing w:after="0" w:line="240" w:lineRule="auto"/>
+        <w:ind w:right="720"/>
+      </w:pPr>
+      <w:r>
+        <w:rPr>
+          <w:rFonts w:hint="cs"/>
+          <w:rtl/>
+          <w:lang w:bidi="he-IL"/>
+        </w:rPr>
+        <w:t>להמנע מטעויות בשמירת המידע  ולהפוך את התהליך ליותר קל לתחזוקה ושינויים בהמשך</w:t>
+      </w:r>
+      <w:r>
+        <w:rPr>
+          <w:lang w:bidi="he-IL"/>
+        </w:rPr>
+        <w:t>:</w:t>
+      </w:r>
+    </w:p>
+    <w:p>
+      <w:pPr>
+        <w:pStyle w:val="ListParagraph"/>
+        <w:numPr>
+          <w:ilvl w:val="1"/>
+          <w:numId w:val="7"/>
+        </w:numPr>
+        <w:bidi/>
+        <w:spacing w:after="0" w:line="240" w:lineRule="auto"/>
+        <w:ind w:right="720"/>
+      </w:pPr>
+      <w:r>
+        <w:rPr>
+          <w:rFonts w:hint="cs"/>
+          <w:rtl/>
+          <w:lang w:bidi="he-IL"/>
+        </w:rPr>
+        <w:t xml:space="preserve">לדוגמא אם יווצר רכיב </w:t>
+      </w:r>
+      <w:r>
+        <w:rPr>
+          <w:rFonts w:hint="cs"/>
+          <w:lang w:bidi="he-IL"/>
+        </w:rPr>
+        <w:t>CACHING</w:t>
+      </w:r>
+      <w:r>
+        <w:rPr>
+          <w:rFonts w:hint="cs"/>
+          <w:rtl/>
+          <w:lang w:bidi="he-IL"/>
+        </w:rPr>
+        <w:t xml:space="preserve"> נוסף עם הגדרה לשמירה ב</w:t>
+      </w:r>
+      <w:r>
+        <w:rPr>
+          <w:rFonts w:hint="cs"/>
+          <w:lang w:bidi="he-IL"/>
+        </w:rPr>
+        <w:t>DIR</w:t>
+      </w:r>
+      <w:r>
+        <w:rPr>
+          <w:rFonts w:hint="cs"/>
+          <w:rtl/>
+          <w:lang w:bidi="he-IL"/>
+        </w:rPr>
+        <w:t xml:space="preserve"> </w:t>
+      </w:r>
+      <w:r>
+        <w:rPr>
+          <w:rtl/>
+          <w:lang w:bidi="he-IL"/>
+        </w:rPr>
+        <w:t>–</w:t>
+      </w:r>
+      <w:r>
+        <w:rPr>
+          <w:rFonts w:hint="cs"/>
+          <w:rtl/>
+          <w:lang w:bidi="he-IL"/>
+        </w:rPr>
+        <w:t xml:space="preserve"> יווצרו שני מופעים של </w:t>
+      </w:r>
+      <w:r>
+        <w:rPr>
+          <w:rFonts w:hint="cs"/>
+          <w:lang w:bidi="he-IL"/>
+        </w:rPr>
+        <w:t>CACHE</w:t>
+      </w:r>
+      <w:r>
+        <w:rPr>
+          <w:rFonts w:hint="cs"/>
+          <w:rtl/>
+          <w:lang w:bidi="he-IL"/>
+        </w:rPr>
+        <w:t>. אם הרכיב שיזין חזרה את המערכת מהדיסק הוא לא העדכני ביותר - במקרה כזה קיים סיכון שמה שיגיע למשתמש יהיה שונה מהותית מהמצופה (לא המידע הכי עדכני שהמערכת "מצפה" לו)</w:t>
+      </w:r>
+    </w:p>
+    <w:p>
+      <w:pPr>
+        <w:bidi/>
+        <w:spacing w:after="0" w:line="240" w:lineRule="auto"/>
+        <w:ind w:right="720"/>
+      </w:pPr>
+      <w:r>
+        <w:rPr>
+          <w:rtl/>
+        </w:rPr>
+        <w:br/>
+      </w:r>
+    </w:p>
+    <w:p>
+      <w:pPr>
+        <w:numPr>
+          <w:ilvl w:val="0"/>
+          <w:numId w:val="4"/>
+        </w:numPr>
+        <w:bidi/>
+        <w:spacing w:after="0" w:line="240" w:lineRule="auto"/>
+        <w:rPr>
+          <w:highlight w:val="yellow"/>
+        </w:rPr>
+      </w:pPr>
+      <w:r>
+        <w:rPr>
+          <w:highlight w:val="yellow"/>
+          <w:rtl/>
+        </w:rPr>
+        <w:t>אופן המימוש:</w:t>
+      </w:r>
+    </w:p>
+    <w:p>
+      <w:pPr>
+        <w:bidi/>
+        <w:spacing w:after="0" w:line="240" w:lineRule="auto"/>
+        <w:ind w:right="720"/>
+        <w:rPr>
+          <w:highlight w:val="yellow"/>
+        </w:rPr>
+      </w:pPr>
+      <w:r>
+        <w:rPr>
+          <w:highlight w:val="yellow"/>
+          <w:rtl/>
+        </w:rPr>
+        <w:t>[תיאור המימוש והיכן ניתן למצוא אותו בקוד]</w:t>
+      </w:r>
+    </w:p>
+    <w:p>
+      <w:pPr>
+        <w:bidi/>
+        <w:spacing w:after="0" w:line="240" w:lineRule="auto"/>
+        <w:ind w:right="720"/>
+        <w:rPr>
+          <w:highlight w:val="yellow"/>
+        </w:rPr>
+      </w:pPr>
+    </w:p>
+    <w:p>
+      <w:pPr>
+        <w:numPr>
+          <w:ilvl w:val="0"/>
+          <w:numId w:val="4"/>
+        </w:numPr>
+        <w:bidi/>
+        <w:spacing w:after="0" w:line="240" w:lineRule="auto"/>
+        <w:ind w:right="720"/>
+        <w:rPr>
+          <w:highlight w:val="yellow"/>
+        </w:rPr>
+      </w:pPr>
+      <w:r>
+        <w:rPr>
+          <w:highlight w:val="yellow"/>
+        </w:rPr>
+        <w:t>Sequence Diagram</w:t>
+      </w:r>
+    </w:p>
+    <w:p>
+      <w:pPr>
+        <w:bidi/>
+        <w:spacing w:after="0" w:line="240" w:lineRule="auto"/>
+        <w:ind w:right="720"/>
+        <w:rPr>
+          <w:highlight w:val="yellow"/>
+        </w:rPr>
+      </w:pPr>
+      <w:r>
+        <w:rPr>
+          <w:highlight w:val="yellow"/>
+          <w:rtl/>
+        </w:rPr>
+        <w:t>[</w:t>
+      </w:r>
+      <w:r>
+        <w:rPr>
+          <w:highlight w:val="yellow"/>
+        </w:rPr>
+        <w:t>sequence diagram</w:t>
+      </w:r>
+      <w:r>
+        <w:rPr>
+          <w:highlight w:val="yellow"/>
+          <w:rtl/>
+        </w:rPr>
+        <w:t xml:space="preserve"> שמציגה את התהליך שקשור לתבנית והאינטראקציה בין המחלקות]</w:t>
+      </w:r>
+    </w:p>
+    <w:p>
+      <w:pPr>
+        <w:bidi/>
+        <w:spacing w:after="0" w:line="240" w:lineRule="auto"/>
+        <w:ind w:right="720"/>
+        <w:rPr>
+          <w:highlight w:val="yellow"/>
+          <w:rtl/>
+        </w:rPr>
+      </w:pPr>
+    </w:p>
+    <w:p>
+      <w:pPr>
+        <w:numPr>
+          <w:ilvl w:val="0"/>
+          <w:numId w:val="4"/>
+        </w:numPr>
+        <w:bidi/>
+        <w:spacing w:after="0" w:line="240" w:lineRule="auto"/>
+        <w:ind w:right="720"/>
+        <w:rPr>
+          <w:highlight w:val="yellow"/>
+          <w:rtl/>
+        </w:rPr>
+      </w:pPr>
+      <w:r>
+        <w:rPr>
+          <w:highlight w:val="yellow"/>
+        </w:rPr>
+        <w:t>Class Diagram</w:t>
+      </w:r>
+      <w:r>
+        <w:rPr>
+          <w:highlight w:val="yellow"/>
+          <w:rtl/>
+        </w:rPr>
+        <w:tab/>
+      </w:r>
+    </w:p>
+    <w:p>
+      <w:pPr>
+        <w:bidi/>
+      </w:pPr>
+      <w:r>
+        <w:rPr>
+          <w:highlight w:val="yellow"/>
+          <w:rtl/>
+        </w:rPr>
+        <w:t>[</w:t>
+      </w:r>
+      <w:r>
+        <w:rPr>
+          <w:highlight w:val="yellow"/>
+        </w:rPr>
+        <w:t>class diagram</w:t>
+      </w:r>
+      <w:r>
+        <w:rPr>
+          <w:highlight w:val="yellow"/>
+          <w:rtl/>
+        </w:rPr>
+        <w:t xml:space="preserve"> שמתארת את המחלקות שלכם שמעורבות בתבנית (תיאור מלא שכולל </w:t>
+      </w:r>
+      <w:r>
+        <w:rPr>
+          <w:highlight w:val="yellow"/>
+        </w:rPr>
+        <w:t>Properties</w:t>
+      </w:r>
+      <w:r>
+        <w:rPr>
+          <w:highlight w:val="yellow"/>
+          <w:rtl/>
+        </w:rPr>
+        <w:t xml:space="preserve"> ו- </w:t>
+      </w:r>
+      <w:r>
+        <w:rPr>
+          <w:highlight w:val="yellow"/>
+        </w:rPr>
+        <w:t>Methods</w:t>
+      </w:r>
+      <w:r>
+        <w:rPr>
+          <w:highlight w:val="yellow"/>
+          <w:rtl/>
+        </w:rPr>
+        <w:t>) והיחסים ביניהם (תאור מלא עבור כל יחס כפי שלמדנו בכיתה). עבור כל מחלקה שלכם, כיתבו מי המקבילה שלה (אם יש כזו) בתבנית (</w:t>
+      </w:r>
+      <w:r>
+        <w:rPr>
+          <w:highlight w:val="yellow"/>
+        </w:rPr>
+        <w:t>Pattern</w:t>
+      </w:r>
+      <w:r>
+        <w:rPr>
+          <w:highlight w:val="yellow"/>
+          <w:rtl/>
+        </w:rPr>
+        <w:t>) שבחרתם</w:t>
+      </w:r>
+    </w:p>
+    <w:p/>
+    <w:p>
+      <w:pPr>
+        <w:pStyle w:val="Heading3"/>
+        <w:bidi/>
+        <w:rPr>
+          <w:b/>
+          <w:bCs/>
+          <w:rtl/>
+        </w:rPr>
+      </w:pPr>
+      <w:r>
+        <w:rPr>
+          <w:rFonts w:hint="cs"/>
+          <w:b/>
+          <w:bCs/>
+          <w:rtl/>
+          <w:lang w:bidi="he-IL"/>
+        </w:rPr>
+        <w:t>עבודה אסינכרונית</w:t>
+      </w:r>
+      <w:r>
+        <w:rPr>
+          <w:b/>
+          <w:bCs/>
+          <w:rtl/>
+        </w:rPr>
+        <w:t xml:space="preserve"> – [שם התבנית]</w:t>
+      </w:r>
+    </w:p>
+    <w:p>
+      <w:pPr>
+        <w:pStyle w:val="ListParagraph"/>
+        <w:numPr>
+          <w:ilvl w:val="0"/>
+          <w:numId w:val="5"/>
+        </w:numPr>
+        <w:bidi/>
+        <w:rPr>
+          <w:highlight w:val="yellow"/>
+        </w:rPr>
+      </w:pPr>
+      <w:r>
+        <w:rPr>
+          <w:rFonts w:hint="cs"/>
+          <w:highlight w:val="yellow"/>
+          <w:rtl/>
+          <w:lang w:bidi="he-IL"/>
+        </w:rPr>
+        <w:t>לציין היכן</w:t>
+      </w:r>
+    </w:p>
+    <w:p>
+      <w:pPr>
+        <w:pStyle w:val="ListParagraph"/>
+        <w:numPr>
+          <w:ilvl w:val="0"/>
+          <w:numId w:val="5"/>
+        </w:numPr>
+        <w:bidi/>
+        <w:rPr>
+          <w:highlight w:val="yellow"/>
+        </w:rPr>
+      </w:pPr>
+      <w:r>
+        <w:rPr>
+          <w:rFonts w:hint="cs"/>
+          <w:highlight w:val="yellow"/>
+          <w:rtl/>
+          <w:lang w:bidi="he-IL"/>
+        </w:rPr>
+        <w:t>כיצד מומש</w:t>
+      </w:r>
+    </w:p>
+    <w:p>
+      <w:pPr>
+        <w:pStyle w:val="ListParagraph"/>
+        <w:numPr>
+          <w:ilvl w:val="0"/>
+          <w:numId w:val="5"/>
+        </w:numPr>
+        <w:bidi/>
+        <w:rPr>
+          <w:highlight w:val="yellow"/>
+        </w:rPr>
+      </w:pPr>
+      <w:r>
+        <w:rPr>
+          <w:rFonts w:hint="cs"/>
+          <w:highlight w:val="yellow"/>
+          <w:rtl/>
+          <w:lang w:bidi="he-IL"/>
+        </w:rPr>
+        <w:t>מדוע</w:t>
+      </w:r>
+    </w:p>
+    <w:p>
+      <w:pPr>
+        <w:pStyle w:val="ListParagraph"/>
+        <w:bidi/>
+        <w:rPr>
+          <w:rtl/>
+        </w:rPr>
+      </w:pPr>
+    </w:p>
+    <w:p>
+      <w:pPr>
+        <w:pStyle w:val="Heading3"/>
+        <w:bidi/>
+        <w:rPr>
+          <w:b/>
+          <w:bCs/>
+          <w:rtl/>
+        </w:rPr>
+      </w:pPr>
+      <w:r>
+        <w:rPr>
+          <w:rFonts w:hint="cs"/>
+          <w:b/>
+          <w:bCs/>
+          <w:rtl/>
+          <w:lang w:bidi="he-IL"/>
+        </w:rPr>
+        <w:t xml:space="preserve">עבודה </w:t>
+      </w:r>
+      <w:r>
+        <w:rPr>
+          <w:rFonts w:hint="cs"/>
+          <w:b/>
+          <w:bCs/>
+          <w:rtl/>
+          <w:lang w:bidi="he-IL"/>
+        </w:rPr>
+        <w:t xml:space="preserve">עם </w:t>
+      </w:r>
+      <w:proofErr w:type="spellStart"/>
+      <w:r>
+        <w:rPr>
+          <w:b/>
+          <w:bCs/>
+          <w:lang w:bidi="he-IL"/>
+        </w:rPr>
+        <w:t>dataBinding</w:t>
+      </w:r>
+      <w:proofErr w:type="spellEnd"/>
+      <w:r>
+        <w:rPr>
+          <w:b/>
+          <w:bCs/>
+          <w:rtl/>
+        </w:rPr>
+        <w:t xml:space="preserve"> – [שם התבנית]</w:t>
+      </w:r>
+    </w:p>
+    <w:p>
+      <w:pPr>
+        <w:pStyle w:val="ListParagraph"/>
+        <w:numPr>
+          <w:ilvl w:val="0"/>
+          <w:numId w:val="5"/>
+        </w:numPr>
+        <w:bidi/>
+        <w:rPr>
+          <w:highlight w:val="yellow"/>
+        </w:rPr>
+      </w:pPr>
+      <w:r>
+        <w:rPr>
+          <w:rFonts w:hint="cs"/>
+          <w:highlight w:val="yellow"/>
+          <w:rtl/>
+          <w:lang w:bidi="he-IL"/>
+        </w:rPr>
+        <w:t>לציין היכן</w:t>
+      </w:r>
+    </w:p>
+    <w:p>
+      <w:pPr>
+        <w:pStyle w:val="ListParagraph"/>
+        <w:bidi/>
+      </w:pPr>
+    </w:p>
+    <w:p>
+      <w:pPr>
+        <w:pStyle w:val="ListParagraph"/>
+        <w:bidi/>
+      </w:pPr>
+    </w:p>
+    <w:p>
+      <w:pPr>
+        <w:pStyle w:val="ListParagraph"/>
+      </w:pPr>
+    </w:p>
+    <w:p>
+      <w:pPr>
+        <w:pStyle w:val="ListParagraph"/>
+      </w:pPr>
+    </w:p>
+    <w:p>
+      <w:pPr>
+        <w:pStyle w:val="ListParagraph"/>
+      </w:pPr>
+    </w:p>
+    <w:p>
+      <w:pPr>
+        <w:pStyle w:val="ListParagraph"/>
+      </w:pPr>
+    </w:p>
+    <w:p>
+      <w:pPr>
+        <w:pStyle w:val="ListParagraph"/>
+      </w:pPr>
+    </w:p>
+    <w:p>
+      <w:pPr>
+        <w:pStyle w:val="ListParagraph"/>
+      </w:pPr>
+    </w:p>
+    <w:p>
+      <w:pPr>
+        <w:pStyle w:val="ListParagraph"/>
+      </w:pPr>
+    </w:p>
+    <w:p>
+      <w:pPr>
+        <w:pStyle w:val="ListParagraph"/>
+      </w:pPr>
+    </w:p>
+    <w:p>
+      <w:pPr>
+        <w:pStyle w:val="ListParagraph"/>
+      </w:pPr>
+    </w:p>
+    <w:p>
+      <w:pPr>
+        <w:pStyle w:val="ListParagraph"/>
+      </w:pPr>
+      <w:r>
+        <w:lastRenderedPageBreak/>
+        <w:t>TODO:</w:t>
+      </w:r>
+    </w:p>
+    <w:p>
+      <w:pPr>
+        <w:pStyle w:val="ListParagraph"/>
+      </w:pPr>
+    </w:p>
+    <w:p>
+      <w:pPr>
+        <w:pStyle w:val="ListParagraph"/>
+        <w:numPr>
+          <w:ilvl w:val="0"/>
+          <w:numId w:val="5"/>
+        </w:numPr>
+      </w:pPr>
+      <w:r>
+        <w:t>General:</w:t>
+      </w:r>
+    </w:p>
+    <w:p>
+      <w:pPr>
+        <w:pStyle w:val="ListParagraph"/>
+        <w:numPr>
+          <w:ilvl w:val="1"/>
+          <w:numId w:val="5"/>
+        </w:numPr>
+      </w:pPr>
+      <w:r>
+        <w:t>Databinding</w:t>
+      </w:r>
+      <w:r>
+        <w:t xml:space="preserve"> - Alex</w:t>
+      </w:r>
+    </w:p>
+    <w:p>
+      <w:pPr>
+        <w:pStyle w:val="ListParagraph"/>
+        <w:numPr>
+          <w:ilvl w:val="1"/>
+          <w:numId w:val="5"/>
+        </w:numPr>
+      </w:pPr>
+      <w:proofErr w:type="spellStart"/>
+      <w:r>
+        <w:t>AsyncWo</w:t>
+      </w:r>
+      <w:r>
+        <w:t>r</w:t>
+      </w:r>
+      <w:r>
+        <w:t>king</w:t>
+      </w:r>
+      <w:proofErr w:type="spellEnd"/>
+      <w:r>
+        <w:t xml:space="preserve"> with multithreading</w:t>
+      </w:r>
+    </w:p>
+    <w:p>
+      <w:pPr>
+        <w:pStyle w:val="ListParagraph"/>
+        <w:numPr>
+          <w:ilvl w:val="1"/>
+          <w:numId w:val="5"/>
+        </w:numPr>
+      </w:pPr>
+      <w:r>
+        <w:t xml:space="preserve">Updating Class </w:t>
+      </w:r>
+      <w:proofErr w:type="gramStart"/>
+      <w:r>
+        <w:t>diagram</w:t>
+      </w:r>
+      <w:r>
+        <w:t xml:space="preserve">  -</w:t>
+      </w:r>
+      <w:proofErr w:type="gramEnd"/>
+      <w:r>
+        <w:t xml:space="preserve">  Alex </w:t>
+      </w:r>
+    </w:p>
+    <w:p>
+      <w:pPr>
+        <w:pStyle w:val="ListParagraph"/>
+        <w:numPr>
+          <w:ilvl w:val="0"/>
+          <w:numId w:val="5"/>
+        </w:numPr>
+      </w:pPr>
+      <w:r>
+        <w:t>Façade:</w:t>
+      </w:r>
+    </w:p>
+    <w:p>
+      <w:pPr>
+        <w:pStyle w:val="ListParagraph"/>
+        <w:numPr>
+          <w:ilvl w:val="1"/>
+          <w:numId w:val="5"/>
+        </w:numPr>
+      </w:pPr>
+      <w:r>
+        <w:t>Code</w:t>
+      </w:r>
+      <w:r>
+        <w:t xml:space="preserve"> - TAL</w:t>
+      </w:r>
+    </w:p>
+    <w:p>
+      <w:pPr>
+        <w:pStyle w:val="ListParagraph"/>
+        <w:numPr>
+          <w:ilvl w:val="2"/>
+          <w:numId w:val="5"/>
+        </w:numPr>
+      </w:pPr>
+      <w:r>
+        <w:t>Extracting the two public methods from influence analyzer</w:t>
+      </w:r>
+    </w:p>
+    <w:p>
+      <w:pPr>
+        <w:pStyle w:val="ListParagraph"/>
+        <w:numPr>
+          <w:ilvl w:val="2"/>
+          <w:numId w:val="5"/>
+        </w:numPr>
+      </w:pPr>
+      <w:r>
+        <w:t xml:space="preserve">Moving the usage of post aggregator by </w:t>
+      </w:r>
+      <w:proofErr w:type="spellStart"/>
+      <w:r>
+        <w:t>UIpopulator</w:t>
+      </w:r>
+      <w:proofErr w:type="spellEnd"/>
+      <w:r>
+        <w:t xml:space="preserve"> (now uses </w:t>
+      </w:r>
+      <w:proofErr w:type="spellStart"/>
+      <w:r>
+        <w:t>postAgregator</w:t>
+      </w:r>
+      <w:proofErr w:type="spellEnd"/>
+      <w:r>
+        <w:t xml:space="preserve"> by himself)</w:t>
+      </w:r>
+    </w:p>
+    <w:p>
+      <w:pPr>
+        <w:pStyle w:val="ListParagraph"/>
+        <w:numPr>
+          <w:ilvl w:val="2"/>
+          <w:numId w:val="5"/>
+        </w:numPr>
+      </w:pPr>
+      <w:r>
+        <w:t>The new façade class holds the post aggregator, Influence analyzer and the interactions between them</w:t>
+      </w:r>
+    </w:p>
+    <w:p>
+      <w:pPr>
+        <w:pStyle w:val="ListParagraph"/>
+        <w:numPr>
+          <w:ilvl w:val="1"/>
+          <w:numId w:val="5"/>
+        </w:numPr>
+      </w:pPr>
+      <w:r>
+        <w:t>Sequence diagram</w:t>
+      </w:r>
+      <w:r>
+        <w:t xml:space="preserve"> - Tal</w:t>
+      </w:r>
+    </w:p>
+    <w:p>
+      <w:pPr>
+        <w:pStyle w:val="ListParagraph"/>
+        <w:numPr>
+          <w:ilvl w:val="0"/>
+          <w:numId w:val="5"/>
+        </w:numPr>
+      </w:pPr>
+      <w:r>
+        <w:t>Caching Proxy</w:t>
+      </w:r>
+      <w:r>
+        <w:t xml:space="preserve"> (</w:t>
+      </w:r>
+      <w:proofErr w:type="spellStart"/>
+      <w:r>
+        <w:t>User</w:t>
+      </w:r>
+      <w:r>
+        <w:t>Cache</w:t>
+      </w:r>
+      <w:r>
+        <w:t>dProxy</w:t>
+      </w:r>
+      <w:proofErr w:type="spellEnd"/>
+      <w:r>
+        <w:t>)</w:t>
+      </w:r>
       <w:bookmarkStart w:id="0" w:name="_GoBack"/>
       <w:bookmarkEnd w:id="0"/>
     </w:p>
     <w:p>
       <w:pPr>
-        <w:bidi/>
-        <w:spacing w:after="0" w:line="240" w:lineRule="auto"/>
-        <w:ind w:right="720"/>
-      </w:pPr>
-      <w:r>
-        <w:rPr>
-          <w:rtl/>
-        </w:rPr>
-        <w:t>[</w:t>
-      </w:r>
-      <w:r>
-        <w:t>sequence diagram</w:t>
-      </w:r>
-      <w:r>
-        <w:rPr>
-          <w:rtl/>
-        </w:rPr>
-        <w:t xml:space="preserve"> שמציגה את התהליך שקשור לתבנית והאינטראקציה בין המחלקות]</w:t>
-      </w:r>
-    </w:p>
-    <w:p>
-      <w:pPr>
-        <w:bidi/>
-        <w:spacing w:after="0" w:line="240" w:lineRule="auto"/>
-        <w:ind w:right="720"/>
-        <w:rPr>
-          <w:rtl/>
-        </w:rPr>
-      </w:pPr>
-    </w:p>
-    <w:p>
-      <w:pPr>
-        <w:numPr>
-          <w:ilvl w:val="0"/>
-          <w:numId w:val="4"/>
-        </w:numPr>
-        <w:bidi/>
-        <w:spacing w:after="0" w:line="240" w:lineRule="auto"/>
-        <w:ind w:right="720"/>
-        <w:rPr>
-          <w:rtl/>
-        </w:rPr>
-      </w:pPr>
-      <w:r>
-        <w:t>Class Diagram</w:t>
-      </w:r>
-      <w:r>
-        <w:rPr>
-          <w:rtl/>
-        </w:rPr>
-        <w:tab/>
-      </w:r>
-    </w:p>
-    <w:p>
-      <w:pPr>
-        <w:bidi/>
-      </w:pPr>
-      <w:r>
-        <w:rPr>
-          <w:rtl/>
-        </w:rPr>
-        <w:t>[</w:t>
-      </w:r>
-      <w:r>
-        <w:t>class diagram</w:t>
-      </w:r>
-      <w:r>
-        <w:rPr>
-          <w:rtl/>
-        </w:rPr>
-        <w:t xml:space="preserve"> שמתארת את המחלקות שלכם שמעורבות בתבנית (תיאור מלא שכולל </w:t>
-      </w:r>
-      <w:r>
-        <w:t>Properties</w:t>
-      </w:r>
-      <w:r>
-        <w:rPr>
-          <w:rtl/>
-        </w:rPr>
-        <w:t xml:space="preserve"> ו- </w:t>
-      </w:r>
-      <w:r>
-        <w:t>Methods</w:t>
-      </w:r>
-      <w:r>
-        <w:rPr>
-          <w:rtl/>
-        </w:rPr>
-        <w:t>) והיחסים ביניהם (תאור מלא עבור כל יחס כפי שלמדנו בכיתה). עבור כל מחלקה שלכם, כיתבו מי המקבילה שלה (אם יש כזו) בתבנית (</w:t>
-      </w:r>
-      <w:r>
-        <w:t>Pattern</w:t>
-      </w:r>
-      <w:r>
-        <w:rPr>
-          <w:rtl/>
-        </w:rPr>
-        <w:t>) שבחרתם</w:t>
-      </w:r>
-    </w:p>
-    <w:p>
-      <w:pPr>
-        <w:bidi/>
-        <w:rPr>
-          <w:rtl/>
-        </w:rPr>
-      </w:pPr>
-    </w:p>
-    <w:p>
-      <w:pPr>
-        <w:pStyle w:val="Heading3"/>
-        <w:bidi/>
-        <w:rPr>
-          <w:b/>
-          <w:bCs/>
-          <w:rtl/>
-        </w:rPr>
-      </w:pPr>
-      <w:r>
-        <w:rPr>
-          <w:b/>
-          <w:bCs/>
-          <w:rtl/>
-        </w:rPr>
-        <w:lastRenderedPageBreak/>
-        <w:t xml:space="preserve">תבנית מס' 3 – </w:t>
+        <w:pStyle w:val="ListParagraph"/>
+        <w:numPr>
+          <w:ilvl w:val="1"/>
+          <w:numId w:val="5"/>
+        </w:numPr>
+      </w:pPr>
+      <w:r>
+        <w:t>Code</w:t>
+      </w:r>
+    </w:p>
+    <w:p>
+      <w:pPr>
+        <w:pStyle w:val="ListParagraph"/>
+        <w:numPr>
+          <w:ilvl w:val="1"/>
+          <w:numId w:val="5"/>
+        </w:numPr>
+      </w:pPr>
+      <w:r>
+        <w:t>Features:</w:t>
+      </w:r>
+    </w:p>
+    <w:p>
+      <w:pPr>
+        <w:pStyle w:val="ListParagraph"/>
+        <w:numPr>
+          <w:ilvl w:val="2"/>
+          <w:numId w:val="5"/>
+        </w:numPr>
+      </w:pPr>
+      <w:r>
+        <w:t>Display of the last updated time</w:t>
+      </w:r>
+    </w:p>
+    <w:p>
+      <w:pPr>
+        <w:pStyle w:val="ListParagraph"/>
+        <w:numPr>
+          <w:ilvl w:val="2"/>
+          <w:numId w:val="5"/>
+        </w:numPr>
+      </w:pPr>
+      <w:r>
+        <w:t>Maximum update interval</w:t>
+      </w:r>
+    </w:p>
+    <w:p>
+      <w:pPr>
+        <w:pStyle w:val="ListParagraph"/>
+        <w:numPr>
+          <w:ilvl w:val="2"/>
+          <w:numId w:val="5"/>
+        </w:numPr>
+      </w:pPr>
+      <w:r>
+        <w:t>Each time the data being accessed – check if update needed (max update interval)</w:t>
+      </w:r>
+    </w:p>
+    <w:p>
+      <w:pPr>
+        <w:pStyle w:val="ListParagraph"/>
+        <w:numPr>
+          <w:ilvl w:val="2"/>
+          <w:numId w:val="5"/>
+        </w:numPr>
+      </w:pPr>
+      <w:r>
+        <w:t xml:space="preserve">Uses the </w:t>
       </w:r>
       <w:proofErr w:type="spellStart"/>
       <w:r>
-        <w:rPr>
-          <w:b/>
-          <w:bCs/>
-        </w:rPr>
-        <w:t>Singelton</w:t>
+        <w:t>FacebookObjectCacher</w:t>
       </w:r>
       <w:proofErr w:type="spellEnd"/>
-    </w:p>
-    <w:p>
-      <w:pPr>
-        <w:numPr>
-          <w:ilvl w:val="0"/>
-          <w:numId w:val="4"/>
-        </w:numPr>
-        <w:bidi/>
-        <w:spacing w:after="0" w:line="240" w:lineRule="auto"/>
-        <w:rPr>
-          <w:rtl/>
-        </w:rPr>
-      </w:pPr>
-      <w:r>
-        <w:rPr>
-          <w:rtl/>
-        </w:rPr>
-        <w:t>סיבת הבחירה / שימוש בתבנית:</w:t>
-      </w:r>
-    </w:p>
-    <w:p>
-      <w:pPr>
-        <w:bidi/>
-        <w:spacing w:after="0" w:line="240" w:lineRule="auto"/>
-        <w:ind w:left="720" w:right="720"/>
-        <w:rPr>
-          <w:rtl/>
-          <w:lang w:bidi="he-IL"/>
-        </w:rPr>
-      </w:pPr>
-      <w:r>
-        <w:rPr>
-          <w:rFonts w:hint="cs"/>
-          <w:rtl/>
-          <w:lang w:bidi="he-IL"/>
-        </w:rPr>
-        <w:t>במהלך מימוש ה</w:t>
-      </w:r>
-      <w:r>
-        <w:rPr>
-          <w:lang w:bidi="he-IL"/>
-        </w:rPr>
-        <w:t xml:space="preserve">Caching Proxy </w:t>
-      </w:r>
-      <w:r>
-        <w:rPr>
-          <w:rFonts w:hint="cs"/>
-          <w:rtl/>
-          <w:lang w:bidi="he-IL"/>
-        </w:rPr>
-        <w:t xml:space="preserve"> שמוזכר לעיל, נתקלנו בצורך</w:t>
-      </w:r>
-      <w:r>
-        <w:rPr>
-          <w:lang w:bidi="he-IL"/>
-        </w:rPr>
-        <w:t xml:space="preserve"> </w:t>
-      </w:r>
-      <w:r>
-        <w:rPr>
-          <w:rFonts w:hint="cs"/>
-          <w:rtl/>
-          <w:lang w:bidi="he-IL"/>
-        </w:rPr>
-        <w:t xml:space="preserve"> לתעל את תהליך כתיבה וקריאת המידע ל\מ-הד</w:t>
-      </w:r>
-      <w:r>
-        <w:rPr>
-          <w:rFonts w:hint="cs"/>
-          <w:rtl/>
-          <w:lang w:bidi="he-IL"/>
-        </w:rPr>
-        <w:t>י</w:t>
-      </w:r>
-      <w:r>
-        <w:rPr>
-          <w:rFonts w:hint="cs"/>
-          <w:rtl/>
-          <w:lang w:bidi="he-IL"/>
-        </w:rPr>
-        <w:t>סק לרכיב</w:t>
-      </w:r>
-      <w:r>
-        <w:rPr>
-          <w:rFonts w:hint="cs"/>
-          <w:rtl/>
-          <w:lang w:bidi="he-IL"/>
-        </w:rPr>
-        <w:t xml:space="preserve"> נגיש וזמין, שקיים רק במופע יחיד</w:t>
-      </w:r>
-      <w:r>
-        <w:rPr>
-          <w:rFonts w:hint="cs"/>
-          <w:rtl/>
-          <w:lang w:bidi="he-IL"/>
-        </w:rPr>
-        <w:t xml:space="preserve"> </w:t>
-      </w:r>
-      <w:r>
-        <w:rPr>
-          <w:rFonts w:hint="cs"/>
-          <w:rtl/>
-          <w:lang w:bidi="he-IL"/>
-        </w:rPr>
-        <w:t>במערכת וזאת על מנת</w:t>
-      </w:r>
-      <w:r>
-        <w:rPr>
-          <w:rFonts w:hint="cs"/>
-          <w:rtl/>
-          <w:lang w:bidi="he-IL"/>
-        </w:rPr>
-        <w:t>:</w:t>
-      </w:r>
-    </w:p>
-    <w:p>
-      <w:pPr>
-        <w:pStyle w:val="ListParagraph"/>
-        <w:numPr>
-          <w:ilvl w:val="0"/>
-          <w:numId w:val="7"/>
-        </w:numPr>
-        <w:bidi/>
-        <w:spacing w:after="0" w:line="240" w:lineRule="auto"/>
-        <w:ind w:right="720"/>
-      </w:pPr>
-      <w:r>
-        <w:rPr>
-          <w:rFonts w:hint="cs"/>
-          <w:rtl/>
-          <w:lang w:bidi="he-IL"/>
-        </w:rPr>
-        <w:t>למנוע גישה לא מתואמת ומסונכרנת ל</w:t>
-      </w:r>
-      <w:r>
-        <w:rPr>
-          <w:lang w:bidi="he-IL"/>
-        </w:rPr>
-        <w:t>cache</w:t>
-      </w:r>
-      <w:r>
-        <w:rPr>
-          <w:rFonts w:hint="cs"/>
-          <w:rtl/>
-          <w:lang w:bidi="he-IL"/>
-        </w:rPr>
-        <w:t xml:space="preserve"> שנשמר על הדיסק.</w:t>
-      </w:r>
-    </w:p>
-    <w:p>
-      <w:pPr>
-        <w:pStyle w:val="ListParagraph"/>
-        <w:numPr>
-          <w:ilvl w:val="0"/>
-          <w:numId w:val="7"/>
-        </w:numPr>
-        <w:bidi/>
-        <w:spacing w:after="0" w:line="240" w:lineRule="auto"/>
-        <w:ind w:right="720"/>
-      </w:pPr>
-      <w:r>
-        <w:rPr>
-          <w:rFonts w:hint="cs"/>
-          <w:rtl/>
-          <w:lang w:bidi="he-IL"/>
-        </w:rPr>
-        <w:t>להמנע מטעויות בשמירת המידע  ולהפוך את התהליך ליותר קל לתחזוקה ושינויים בהמשך</w:t>
-      </w:r>
-      <w:r>
-        <w:rPr>
-          <w:lang w:bidi="he-IL"/>
-        </w:rPr>
-        <w:t>:</w:t>
+      <w:r>
+        <w:t xml:space="preserve"> to save the data</w:t>
       </w:r>
     </w:p>
     <w:p>
@@ -1788,322 +2604,14 @@
         <w:pStyle w:val="ListParagraph"/>
         <w:numPr>
           <w:ilvl w:val="1"/>
-          <w:numId w:val="7"/>
-        </w:numPr>
-        <w:bidi/>
-        <w:spacing w:after="0" w:line="240" w:lineRule="auto"/>
-        <w:ind w:right="720"/>
-      </w:pPr>
-      <w:r>
-        <w:rPr>
-          <w:rFonts w:hint="cs"/>
-          <w:rtl/>
-          <w:lang w:bidi="he-IL"/>
-        </w:rPr>
-        <w:t xml:space="preserve">לדוגמא אם יווצר רכיב </w:t>
-      </w:r>
-      <w:r>
-        <w:rPr>
-          <w:rFonts w:hint="cs"/>
-          <w:lang w:bidi="he-IL"/>
-        </w:rPr>
-        <w:t>CACHING</w:t>
-      </w:r>
-      <w:r>
-        <w:rPr>
-          <w:rFonts w:hint="cs"/>
-          <w:rtl/>
-          <w:lang w:bidi="he-IL"/>
-        </w:rPr>
-        <w:t xml:space="preserve"> נוסף עם הגדרה לשמירה ב</w:t>
-      </w:r>
-      <w:r>
-        <w:rPr>
-          <w:rFonts w:hint="cs"/>
-          <w:lang w:bidi="he-IL"/>
-        </w:rPr>
-        <w:t>DIR</w:t>
-      </w:r>
-      <w:r>
-        <w:rPr>
-          <w:rFonts w:hint="cs"/>
-          <w:rtl/>
-          <w:lang w:bidi="he-IL"/>
-        </w:rPr>
-        <w:t xml:space="preserve"> </w:t>
-      </w:r>
-      <w:r>
-        <w:rPr>
-          <w:rtl/>
-          <w:lang w:bidi="he-IL"/>
-        </w:rPr>
-        <w:t>–</w:t>
-      </w:r>
-      <w:r>
-        <w:rPr>
-          <w:rFonts w:hint="cs"/>
-          <w:rtl/>
-          <w:lang w:bidi="he-IL"/>
-        </w:rPr>
-        <w:t xml:space="preserve"> יווצרו שני מופעים של </w:t>
-      </w:r>
-      <w:r>
-        <w:rPr>
-          <w:rFonts w:hint="cs"/>
-          <w:lang w:bidi="he-IL"/>
-        </w:rPr>
-        <w:t>CACHE</w:t>
-      </w:r>
-      <w:r>
-        <w:rPr>
-          <w:rFonts w:hint="cs"/>
-          <w:rtl/>
-          <w:lang w:bidi="he-IL"/>
-        </w:rPr>
-        <w:t>. אם הרכיב שיזין חזרה את המערכת מהדיסק הוא לא העדכני ביותר - במקרה כזה קיים סיכון שמה שיגיע למשתמש יהיה שונה מהותית מהמצופה (לא המידע הכי עדכני שהמערכת "מצפה" לו)</w:t>
-      </w:r>
-    </w:p>
-    <w:p>
-      <w:pPr>
-        <w:bidi/>
-        <w:spacing w:after="0" w:line="240" w:lineRule="auto"/>
-        <w:ind w:right="720"/>
-      </w:pPr>
-      <w:r>
-        <w:rPr>
-          <w:rtl/>
-        </w:rPr>
-        <w:br/>
-      </w:r>
-    </w:p>
-    <w:p>
-      <w:pPr>
-        <w:numPr>
-          <w:ilvl w:val="0"/>
-          <w:numId w:val="4"/>
-        </w:numPr>
-        <w:bidi/>
-        <w:spacing w:after="0" w:line="240" w:lineRule="auto"/>
-        <w:rPr>
-          <w:highlight w:val="yellow"/>
-        </w:rPr>
-      </w:pPr>
-      <w:r>
-        <w:rPr>
-          <w:highlight w:val="yellow"/>
-          <w:rtl/>
-        </w:rPr>
-        <w:t>אופן המימוש:</w:t>
-      </w:r>
-    </w:p>
-    <w:p>
-      <w:pPr>
-        <w:bidi/>
-        <w:spacing w:after="0" w:line="240" w:lineRule="auto"/>
-        <w:ind w:right="720"/>
-        <w:rPr>
-          <w:highlight w:val="yellow"/>
-        </w:rPr>
-      </w:pPr>
-      <w:r>
-        <w:rPr>
-          <w:highlight w:val="yellow"/>
-          <w:rtl/>
-        </w:rPr>
-        <w:t>[תיאור המימוש והיכן ניתן למצוא אותו בקוד]</w:t>
-      </w:r>
-    </w:p>
-    <w:p>
-      <w:pPr>
-        <w:bidi/>
-        <w:spacing w:after="0" w:line="240" w:lineRule="auto"/>
-        <w:ind w:right="720"/>
-        <w:rPr>
-          <w:highlight w:val="yellow"/>
-        </w:rPr>
-      </w:pPr>
-    </w:p>
-    <w:p>
-      <w:pPr>
-        <w:numPr>
-          <w:ilvl w:val="0"/>
-          <w:numId w:val="4"/>
-        </w:numPr>
-        <w:bidi/>
-        <w:spacing w:after="0" w:line="240" w:lineRule="auto"/>
-        <w:ind w:right="720"/>
-        <w:rPr>
-          <w:highlight w:val="yellow"/>
-        </w:rPr>
-      </w:pPr>
-      <w:r>
-        <w:rPr>
-          <w:highlight w:val="yellow"/>
-        </w:rPr>
+          <w:numId w:val="5"/>
+        </w:numPr>
+      </w:pPr>
+      <w:r>
         <w:t>Sequence Diagram</w:t>
       </w:r>
-    </w:p>
-    <w:p>
-      <w:pPr>
-        <w:bidi/>
-        <w:spacing w:after="0" w:line="240" w:lineRule="auto"/>
-        <w:ind w:right="720"/>
-        <w:rPr>
-          <w:highlight w:val="yellow"/>
-        </w:rPr>
-      </w:pPr>
-      <w:r>
-        <w:rPr>
-          <w:highlight w:val="yellow"/>
-          <w:rtl/>
-        </w:rPr>
-        <w:t>[</w:t>
-      </w:r>
-      <w:r>
-        <w:rPr>
-          <w:highlight w:val="yellow"/>
-        </w:rPr>
-        <w:t>sequence diagram</w:t>
-      </w:r>
-      <w:r>
-        <w:rPr>
-          <w:highlight w:val="yellow"/>
-          <w:rtl/>
-        </w:rPr>
-        <w:t xml:space="preserve"> שמציגה את התהליך שקשור לתבנית והאינטראקציה בין המחלקות]</w:t>
-      </w:r>
-    </w:p>
-    <w:p>
-      <w:pPr>
-        <w:bidi/>
-        <w:spacing w:after="0" w:line="240" w:lineRule="auto"/>
-        <w:ind w:right="720"/>
-        <w:rPr>
-          <w:highlight w:val="yellow"/>
-          <w:rtl/>
-        </w:rPr>
-      </w:pPr>
-    </w:p>
-    <w:p>
-      <w:pPr>
-        <w:numPr>
-          <w:ilvl w:val="0"/>
-          <w:numId w:val="4"/>
-        </w:numPr>
-        <w:bidi/>
-        <w:spacing w:after="0" w:line="240" w:lineRule="auto"/>
-        <w:ind w:right="720"/>
-        <w:rPr>
-          <w:highlight w:val="yellow"/>
-          <w:rtl/>
-        </w:rPr>
-      </w:pPr>
-      <w:r>
-        <w:rPr>
-          <w:highlight w:val="yellow"/>
-        </w:rPr>
-        <w:t>Class Diagram</w:t>
-      </w:r>
-      <w:r>
-        <w:rPr>
-          <w:highlight w:val="yellow"/>
-          <w:rtl/>
-        </w:rPr>
-        <w:tab/>
-      </w:r>
-    </w:p>
-    <w:p>
-      <w:pPr>
-        <w:bidi/>
-      </w:pPr>
-      <w:r>
-        <w:rPr>
-          <w:highlight w:val="yellow"/>
-          <w:rtl/>
-        </w:rPr>
-        <w:t>[</w:t>
-      </w:r>
-      <w:r>
-        <w:rPr>
-          <w:highlight w:val="yellow"/>
-        </w:rPr>
-        <w:t>class diagram</w:t>
-      </w:r>
-      <w:r>
-        <w:rPr>
-          <w:highlight w:val="yellow"/>
-          <w:rtl/>
-        </w:rPr>
-        <w:t xml:space="preserve"> שמתארת את המחלקות שלכם שמעורבות בתבנית (תיאור מלא שכולל </w:t>
-      </w:r>
-      <w:r>
-        <w:rPr>
-          <w:highlight w:val="yellow"/>
-        </w:rPr>
-        <w:t>Properties</w:t>
-      </w:r>
-      <w:r>
-        <w:rPr>
-          <w:highlight w:val="yellow"/>
-          <w:rtl/>
-        </w:rPr>
-        <w:t xml:space="preserve"> ו- </w:t>
-      </w:r>
-      <w:r>
-        <w:rPr>
-          <w:highlight w:val="yellow"/>
-        </w:rPr>
-        <w:t>Methods</w:t>
-      </w:r>
-      <w:r>
-        <w:rPr>
-          <w:highlight w:val="yellow"/>
-          <w:rtl/>
-        </w:rPr>
-        <w:t>) והיחסים ביניהם (תאור מלא עבור כל יחס כפי שלמדנו בכיתה). עבור כל מחלקה שלכם, כיתבו מי המקבילה שלה (אם יש כזו) בתבנית (</w:t>
-      </w:r>
-      <w:r>
-        <w:rPr>
-          <w:highlight w:val="yellow"/>
-        </w:rPr>
-        <w:t>Pattern</w:t>
-      </w:r>
-      <w:r>
-        <w:rPr>
-          <w:highlight w:val="yellow"/>
-          <w:rtl/>
-        </w:rPr>
-        <w:t>) שבחרתם</w:t>
-      </w:r>
-    </w:p>
-    <w:p/>
-    <w:p>
-      <w:pPr>
-        <w:pStyle w:val="Heading3"/>
-        <w:bidi/>
-        <w:rPr>
-          <w:b/>
-          <w:bCs/>
-          <w:rtl/>
-        </w:rPr>
-      </w:pPr>
-      <w:r>
-        <w:rPr>
-          <w:rFonts w:hint="cs"/>
-          <w:b/>
-          <w:bCs/>
-          <w:rtl/>
-          <w:lang w:bidi="he-IL"/>
-        </w:rPr>
-        <w:t>עבודה אסינכרונית</w:t>
-      </w:r>
-      <w:r>
-        <w:rPr>
-          <w:b/>
-          <w:bCs/>
-          <w:rtl/>
-        </w:rPr>
-        <w:t xml:space="preserve"> – [שם התבנית]</w:t>
+      <w:r>
+        <w:t xml:space="preserve"> - Tal</w:t>
       </w:r>
     </w:p>
     <w:p>
@@ -2113,144 +2621,69 @@
           <w:ilvl w:val="0"/>
           <w:numId w:val="5"/>
         </w:numPr>
-        <w:bidi/>
-        <w:rPr>
-          <w:highlight w:val="yellow"/>
-        </w:rPr>
-      </w:pPr>
-      <w:r>
-        <w:rPr>
-          <w:rFonts w:hint="cs"/>
-          <w:highlight w:val="yellow"/>
-          <w:rtl/>
-          <w:lang w:bidi="he-IL"/>
-        </w:rPr>
-        <w:t>לציין היכן</w:t>
-      </w:r>
-    </w:p>
-    <w:p>
-      <w:pPr>
-        <w:pStyle w:val="ListParagraph"/>
-        <w:numPr>
-          <w:ilvl w:val="0"/>
+      </w:pPr>
+      <w:proofErr w:type="spellStart"/>
+      <w:r>
+        <w:t>FacebookObjectCacher</w:t>
+      </w:r>
+      <w:proofErr w:type="spellEnd"/>
+    </w:p>
+    <w:p>
+      <w:pPr>
+        <w:pStyle w:val="ListParagraph"/>
+        <w:numPr>
+          <w:ilvl w:val="1"/>
           <w:numId w:val="5"/>
         </w:numPr>
-        <w:bidi/>
-        <w:rPr>
-          <w:highlight w:val="yellow"/>
-        </w:rPr>
-      </w:pPr>
-      <w:r>
-        <w:rPr>
-          <w:rFonts w:hint="cs"/>
-          <w:highlight w:val="yellow"/>
-          <w:rtl/>
-          <w:lang w:bidi="he-IL"/>
-        </w:rPr>
-        <w:t>כיצד מומש</w:t>
-      </w:r>
-    </w:p>
-    <w:p>
-      <w:pPr>
-        <w:pStyle w:val="ListParagraph"/>
-        <w:numPr>
-          <w:ilvl w:val="0"/>
+      </w:pPr>
+      <w:r>
+        <w:t>Code</w:t>
+      </w:r>
+    </w:p>
+    <w:p>
+      <w:pPr>
+        <w:pStyle w:val="ListParagraph"/>
+        <w:numPr>
+          <w:ilvl w:val="1"/>
           <w:numId w:val="5"/>
         </w:numPr>
-        <w:bidi/>
-        <w:rPr>
-          <w:highlight w:val="yellow"/>
-        </w:rPr>
-      </w:pPr>
-      <w:r>
-        <w:rPr>
-          <w:rFonts w:hint="cs"/>
-          <w:highlight w:val="yellow"/>
-          <w:rtl/>
-          <w:lang w:bidi="he-IL"/>
-        </w:rPr>
-        <w:t>מדוע</w:t>
-      </w:r>
-    </w:p>
-    <w:p>
-      <w:pPr>
-        <w:pStyle w:val="ListParagraph"/>
-        <w:bidi/>
-        <w:rPr>
-          <w:rtl/>
-        </w:rPr>
-      </w:pPr>
-    </w:p>
-    <w:p>
-      <w:pPr>
-        <w:pStyle w:val="Heading3"/>
-        <w:bidi/>
-        <w:rPr>
-          <w:b/>
-          <w:bCs/>
-          <w:rtl/>
-        </w:rPr>
-      </w:pPr>
-      <w:r>
-        <w:rPr>
-          <w:rFonts w:hint="cs"/>
-          <w:b/>
-          <w:bCs/>
-          <w:rtl/>
-          <w:lang w:bidi="he-IL"/>
-        </w:rPr>
-        <w:t xml:space="preserve">עבודה </w:t>
-      </w:r>
-      <w:r>
-        <w:rPr>
-          <w:rFonts w:hint="cs"/>
-          <w:b/>
-          <w:bCs/>
-          <w:rtl/>
-          <w:lang w:bidi="he-IL"/>
-        </w:rPr>
-        <w:t xml:space="preserve">עם </w:t>
-      </w:r>
-      <w:proofErr w:type="spellStart"/>
-      <w:r>
-        <w:rPr>
-          <w:b/>
-          <w:bCs/>
-          <w:lang w:bidi="he-IL"/>
-        </w:rPr>
-        <w:t>dataBinding</w:t>
-      </w:r>
-      <w:proofErr w:type="spellEnd"/>
-      <w:r>
-        <w:rPr>
-          <w:b/>
-          <w:bCs/>
-          <w:rtl/>
-        </w:rPr>
-        <w:t xml:space="preserve"> – [שם התבנית]</w:t>
-      </w:r>
-    </w:p>
-    <w:p>
-      <w:pPr>
-        <w:pStyle w:val="ListParagraph"/>
-        <w:numPr>
-          <w:ilvl w:val="0"/>
-          <w:numId w:val="5"/>
-        </w:numPr>
-        <w:bidi/>
-        <w:rPr>
-          <w:highlight w:val="yellow"/>
-        </w:rPr>
-      </w:pPr>
-      <w:r>
-        <w:rPr>
-          <w:rFonts w:hint="cs"/>
-          <w:highlight w:val="yellow"/>
-          <w:rtl/>
-          <w:lang w:bidi="he-IL"/>
-        </w:rPr>
-        <w:t>לציין היכן</w:t>
-      </w:r>
+      </w:pPr>
+      <w:r>
+        <w:t>Sequence Diagram</w:t>
+      </w:r>
+      <w:r>
+        <w:t xml:space="preserve"> - Tal</w:t>
+      </w:r>
+    </w:p>
+    <w:p>
+      <w:pPr>
+        <w:pStyle w:val="ListParagraph"/>
+        <w:bidi/>
+      </w:pPr>
+    </w:p>
+    <w:p>
+      <w:pPr>
+        <w:pStyle w:val="ListParagraph"/>
+        <w:bidi/>
+      </w:pPr>
+    </w:p>
+    <w:p>
+      <w:pPr>
+        <w:pStyle w:val="ListParagraph"/>
+        <w:bidi/>
+      </w:pPr>
+    </w:p>
+    <w:p>
+      <w:pPr>
+        <w:pStyle w:val="ListParagraph"/>
+        <w:bidi/>
+      </w:pPr>
+    </w:p>
+    <w:p>
+      <w:pPr>
+        <w:pStyle w:val="ListParagraph"/>
+        <w:bidi/>
+      </w:pPr>
     </w:p>
     <w:p>
       <w:pPr>
@@ -2273,7 +2706,7 @@
   <w:abstractNum w:abstractNumId="0" w15:restartNumberingAfterBreak="0">
     <w:nsid w:val="11FC2DB8"/>
     <w:multiLevelType w:val="hybridMultilevel"/>
-    <w:tmpl w:val="3B3A9AF4"/>
+    <w:tmpl w:val="DC122C52"/>
     <w:lvl w:ilvl="0" w:tplc="20000001">
       <w:start w:val="1"/>
       <w:numFmt w:val="bullet"/>
@@ -2286,7 +2719,7 @@
         <w:rFonts w:ascii="Symbol" w:hAnsi="Symbol" w:hint="default"/>
       </w:rPr>
     </w:lvl>
-    <w:lvl w:ilvl="1" w:tplc="20000003" w:tentative="1">
+    <w:lvl w:ilvl="1" w:tplc="20000003">
       <w:start w:val="1"/>
       <w:numFmt w:val="bullet"/>
       <w:lvlText w:val="o"/>
@@ -2298,7 +2731,7 @@
         <w:rFonts w:ascii="Courier New" w:hAnsi="Courier New" w:cs="Courier New" w:hint="default"/>
       </w:rPr>
     </w:lvl>
-    <w:lvl w:ilvl="2" w:tplc="20000005" w:tentative="1">
+    <w:lvl w:ilvl="2" w:tplc="20000005">
       <w:start w:val="1"/>
       <w:numFmt w:val="bullet"/>
       <w:lvlText w:val=""/>

</xml_diff>

<commit_message>
Added data binding (remember user) + doc update
</commit_message>
<xml_diff>
--- a/A20 EX01 Alex Girshfeld 317093862 Tal Goldstein 204505267 .docx
+++ b/A20 EX01 Alex Girshfeld 317093862 Tal Goldstein 204505267 .docx
@@ -2181,6 +2181,114 @@
     </w:p>
     <w:p>
       <w:pPr>
+        <w:pStyle w:val="ListParagraph"/>
+        <w:bidi/>
+        <w:rPr>
+          <w:rtl/>
+        </w:rPr>
+      </w:pPr>
+    </w:p>
+    <w:p>
+      <w:pPr>
+        <w:pStyle w:val="ListParagraph"/>
+        <w:bidi/>
+        <w:rPr>
+          <w:rtl/>
+        </w:rPr>
+      </w:pPr>
+    </w:p>
+    <w:p>
+      <w:pPr>
+        <w:pStyle w:val="ListParagraph"/>
+        <w:bidi/>
+        <w:rPr>
+          <w:rtl/>
+        </w:rPr>
+      </w:pPr>
+    </w:p>
+    <w:p>
+      <w:pPr>
+        <w:pStyle w:val="ListParagraph"/>
+        <w:bidi/>
+        <w:rPr>
+          <w:rtl/>
+        </w:rPr>
+      </w:pPr>
+    </w:p>
+    <w:p>
+      <w:pPr>
+        <w:pStyle w:val="ListParagraph"/>
+        <w:bidi/>
+        <w:rPr>
+          <w:rtl/>
+        </w:rPr>
+      </w:pPr>
+    </w:p>
+    <w:p>
+      <w:pPr>
+        <w:pStyle w:val="ListParagraph"/>
+        <w:bidi/>
+        <w:rPr>
+          <w:rtl/>
+        </w:rPr>
+      </w:pPr>
+    </w:p>
+    <w:p>
+      <w:pPr>
+        <w:pStyle w:val="ListParagraph"/>
+        <w:bidi/>
+        <w:rPr>
+          <w:rtl/>
+        </w:rPr>
+      </w:pPr>
+    </w:p>
+    <w:p>
+      <w:pPr>
+        <w:pStyle w:val="ListParagraph"/>
+        <w:bidi/>
+        <w:rPr>
+          <w:rtl/>
+        </w:rPr>
+      </w:pPr>
+    </w:p>
+    <w:p>
+      <w:pPr>
+        <w:pStyle w:val="ListParagraph"/>
+        <w:bidi/>
+        <w:rPr>
+          <w:rtl/>
+        </w:rPr>
+      </w:pPr>
+    </w:p>
+    <w:p>
+      <w:pPr>
+        <w:pStyle w:val="ListParagraph"/>
+        <w:bidi/>
+        <w:rPr>
+          <w:rtl/>
+        </w:rPr>
+      </w:pPr>
+    </w:p>
+    <w:p>
+      <w:pPr>
+        <w:pStyle w:val="ListParagraph"/>
+        <w:bidi/>
+        <w:rPr>
+          <w:rtl/>
+        </w:rPr>
+      </w:pPr>
+    </w:p>
+    <w:p>
+      <w:pPr>
+        <w:pStyle w:val="ListParagraph"/>
+        <w:bidi/>
+        <w:rPr>
+          <w:rtl/>
+        </w:rPr>
+      </w:pPr>
+    </w:p>
+    <w:p>
+      <w:pPr>
         <w:pStyle w:val="Heading3"/>
         <w:bidi/>
         <w:rPr>
@@ -2197,35 +2305,26 @@
           <w:rtl/>
           <w:lang w:bidi="he-IL"/>
         </w:rPr>
-        <w:t xml:space="preserve">עבודה </w:t>
-      </w:r>
-      <w:r>
-        <w:rPr>
-          <w:rFonts w:hint="cs"/>
+        <w:lastRenderedPageBreak/>
+        <w:t xml:space="preserve">עבודה עם </w:t>
+      </w:r>
+      <w:proofErr w:type="spellStart"/>
+      <w:r>
+        <w:rPr>
           <w:b/>
           <w:bCs/>
-          <w:rtl/>
-          <w:lang w:bidi="he-IL"/>
-        </w:rPr>
-        <w:t xml:space="preserve">עם </w:t>
-      </w:r>
-      <w:proofErr w:type="spellStart"/>
+          <w:lang w:bidi="he-IL"/>
+        </w:rPr>
+        <w:t>dataBinding</w:t>
+      </w:r>
+      <w:proofErr w:type="spellEnd"/>
       <w:r>
         <w:rPr>
           <w:b/>
           <w:bCs/>
-          <w:lang w:bidi="he-IL"/>
-        </w:rPr>
-        <w:t>dataBinding</w:t>
-      </w:r>
-      <w:proofErr w:type="spellEnd"/>
-      <w:r>
-        <w:rPr>
-          <w:b/>
-          <w:bCs/>
-          <w:rtl/>
-        </w:rPr>
-        <w:t xml:space="preserve"> – [שם התבנית]</w:t>
+          <w:rtl/>
+        </w:rPr>
+        <w:t xml:space="preserve"> </w:t>
       </w:r>
     </w:p>
     <w:p>
@@ -2236,90 +2335,97 @@
           <w:numId w:val="5"/>
         </w:numPr>
         <w:bidi/>
-        <w:rPr>
-          <w:highlight w:val="yellow"/>
-        </w:rPr>
-      </w:pPr>
-      <w:r>
-        <w:rPr>
-          <w:rFonts w:hint="cs"/>
-          <w:highlight w:val="yellow"/>
-          <w:rtl/>
-          <w:lang w:bidi="he-IL"/>
-        </w:rPr>
-        <w:t>לציין היכן</w:t>
-      </w:r>
-    </w:p>
-    <w:p>
-      <w:pPr>
-        <w:pStyle w:val="ListParagraph"/>
-        <w:bidi/>
-      </w:pPr>
-    </w:p>
-    <w:p>
-      <w:pPr>
-        <w:pStyle w:val="ListParagraph"/>
-        <w:bidi/>
-      </w:pPr>
-    </w:p>
-    <w:p>
-      <w:pPr>
-        <w:pStyle w:val="ListParagraph"/>
-      </w:pPr>
-    </w:p>
-    <w:p>
-      <w:pPr>
-        <w:pStyle w:val="ListParagraph"/>
-      </w:pPr>
-    </w:p>
-    <w:p>
-      <w:pPr>
-        <w:pStyle w:val="ListParagraph"/>
-      </w:pPr>
-    </w:p>
-    <w:p>
-      <w:pPr>
-        <w:pStyle w:val="ListParagraph"/>
-      </w:pPr>
-    </w:p>
-    <w:p>
-      <w:pPr>
-        <w:pStyle w:val="ListParagraph"/>
-      </w:pPr>
-    </w:p>
-    <w:p>
-      <w:pPr>
-        <w:pStyle w:val="ListParagraph"/>
-      </w:pPr>
-    </w:p>
-    <w:p>
-      <w:pPr>
-        <w:pStyle w:val="ListParagraph"/>
-      </w:pPr>
-    </w:p>
-    <w:p>
-      <w:pPr>
-        <w:pStyle w:val="ListParagraph"/>
-      </w:pPr>
-    </w:p>
-    <w:p>
-      <w:pPr>
-        <w:pStyle w:val="ListParagraph"/>
-      </w:pPr>
-    </w:p>
-    <w:p>
-      <w:pPr>
-        <w:pStyle w:val="ListParagraph"/>
-      </w:pPr>
-      <w:r>
-        <w:lastRenderedPageBreak/>
-        <w:t>TODO:</w:t>
-      </w:r>
-    </w:p>
-    <w:p>
-      <w:pPr>
-        <w:pStyle w:val="ListParagraph"/>
-      </w:pPr>
+      </w:pPr>
+      <w:r>
+        <w:rPr>
+          <w:rFonts w:hint="cs"/>
+          <w:rtl/>
+          <w:lang w:bidi="he-IL"/>
+        </w:rPr>
+        <w:t xml:space="preserve">שינינו את העבודה עם הפקד </w:t>
+      </w:r>
+      <w:proofErr w:type="spellStart"/>
+      <w:r>
+        <w:rPr>
+          <w:lang w:bidi="he-IL"/>
+        </w:rPr>
+        <w:t>Remmember</w:t>
+      </w:r>
+      <w:proofErr w:type="spellEnd"/>
+      <w:r>
+        <w:rPr>
+          <w:lang w:bidi="he-IL"/>
+        </w:rPr>
+        <w:t xml:space="preserve"> user</w:t>
+      </w:r>
+      <w:r>
+        <w:rPr>
+          <w:rFonts w:hint="cs"/>
+          <w:rtl/>
+          <w:lang w:bidi="he-IL"/>
+        </w:rPr>
+        <w:t xml:space="preserve"> לעבודה עם </w:t>
+      </w:r>
+      <w:r>
+        <w:rPr>
+          <w:lang w:bidi="he-IL"/>
+        </w:rPr>
+        <w:t>two-way data binding</w:t>
+      </w:r>
+      <w:r>
+        <w:rPr>
+          <w:rFonts w:hint="cs"/>
+          <w:rtl/>
+          <w:lang w:bidi="he-IL"/>
+        </w:rPr>
+        <w:t xml:space="preserve"> ול </w:t>
+      </w:r>
+      <w:proofErr w:type="spellStart"/>
+      <w:r>
+        <w:rPr>
+          <w:rFonts w:hint="cs"/>
+          <w:lang w:bidi="he-IL"/>
+        </w:rPr>
+        <w:t>C</w:t>
+      </w:r>
+      <w:r>
+        <w:rPr>
+          <w:lang w:bidi="he-IL"/>
+        </w:rPr>
+        <w:t>urrentAppSettings</w:t>
+      </w:r>
+      <w:proofErr w:type="spellEnd"/>
+      <w:r>
+        <w:rPr>
+          <w:rFonts w:hint="cs"/>
+          <w:rtl/>
+          <w:lang w:bidi="he-IL"/>
+        </w:rPr>
+        <w:t>. ועכשיו אפשר שה</w:t>
+      </w:r>
+      <w:proofErr w:type="spellStart"/>
+      <w:r>
+        <w:rPr>
+          <w:rFonts w:hint="cs"/>
+          <w:lang w:bidi="he-IL"/>
+        </w:rPr>
+        <w:t>C</w:t>
+      </w:r>
+      <w:r>
+        <w:rPr>
+          <w:lang w:bidi="he-IL"/>
+        </w:rPr>
+        <w:t>urrentAppSettings</w:t>
+      </w:r>
+      <w:proofErr w:type="spellEnd"/>
+      <w:r>
+        <w:rPr>
+          <w:rFonts w:hint="cs"/>
+          <w:rtl/>
+          <w:lang w:bidi="he-IL"/>
+        </w:rPr>
+        <w:t xml:space="preserve"> הופך להיות הרפרנס הבלעדי ללוגיקה בעת כיבוי החלון (הרבה יותר ברור, מיינטנבילי ונוח לשינוי)</w:t>
+      </w:r>
     </w:p>
     <w:p>
       <w:pPr>
@@ -2328,6 +2434,258 @@
           <w:ilvl w:val="0"/>
           <w:numId w:val="5"/>
         </w:numPr>
+        <w:bidi/>
+        <w:rPr>
+          <w:highlight w:val="yellow"/>
+        </w:rPr>
+      </w:pPr>
+      <w:r>
+        <w:rPr>
+          <w:rFonts w:hint="cs"/>
+          <w:highlight w:val="yellow"/>
+          <w:rtl/>
+          <w:lang w:bidi="he-IL"/>
+        </w:rPr>
+        <w:t>לפני</w:t>
+      </w:r>
+      <w:r>
+        <w:rPr>
+          <w:highlight w:val="yellow"/>
+          <w:lang w:bidi="he-IL"/>
+        </w:rPr>
+        <w:t xml:space="preserve"> </w:t>
+      </w:r>
+      <w:r>
+        <w:rPr>
+          <w:rFonts w:hint="cs"/>
+          <w:highlight w:val="yellow"/>
+          <w:rtl/>
+          <w:lang w:bidi="he-IL"/>
+        </w:rPr>
+        <w:t xml:space="preserve"> השינוי</w:t>
+      </w:r>
+      <w:r>
+        <w:rPr>
+          <w:rFonts w:hint="cs"/>
+          <w:highlight w:val="yellow"/>
+          <w:rtl/>
+          <w:lang w:bidi="he-IL"/>
+        </w:rPr>
+        <w:t xml:space="preserve"> התייחסות לפקד</w:t>
+      </w:r>
+      <w:r>
+        <w:rPr>
+          <w:rFonts w:hint="cs"/>
+          <w:highlight w:val="yellow"/>
+          <w:rtl/>
+          <w:lang w:bidi="he-IL"/>
+        </w:rPr>
+        <w:t>:</w:t>
+      </w:r>
+      <w:r>
+        <w:rPr>
+          <w:highlight w:val="yellow"/>
+          <w:lang w:bidi="he-IL"/>
+        </w:rPr>
+        <w:t xml:space="preserve">                                       </w:t>
+      </w:r>
+      <w:r>
+        <w:rPr>
+          <w:rFonts w:hint="cs"/>
+          <w:highlight w:val="yellow"/>
+          <w:rtl/>
+          <w:lang w:bidi="he-IL"/>
+        </w:rPr>
+        <w:t xml:space="preserve">    אחרי</w:t>
+      </w:r>
+      <w:r>
+        <w:rPr>
+          <w:rFonts w:hint="cs"/>
+          <w:highlight w:val="yellow"/>
+          <w:rtl/>
+          <w:lang w:bidi="he-IL"/>
+        </w:rPr>
+        <w:t xml:space="preserve"> (התייחסות להגדרות הנוכחיות)</w:t>
+      </w:r>
+      <w:r>
+        <w:rPr>
+          <w:rFonts w:hint="cs"/>
+          <w:highlight w:val="yellow"/>
+          <w:rtl/>
+          <w:lang w:bidi="he-IL"/>
+        </w:rPr>
+        <w:t>:</w:t>
+      </w:r>
+    </w:p>
+    <w:p>
+      <w:pPr>
+        <w:pStyle w:val="ListParagraph"/>
+        <w:bidi/>
+        <w:rPr>
+          <w:highlight w:val="yellow"/>
+        </w:rPr>
+      </w:pPr>
+      <w:r>
+        <w:rPr>
+          <w:noProof/>
+        </w:rPr>
+        <w:drawing>
+          <wp:inline distT="0" distB="0" distL="0" distR="0" wp14:anchorId="0F231FD9" wp14:editId="61767458">
+            <wp:extent cx="2677902" cy="1239962"/>
+            <wp:effectExtent l="0" t="0" r="0" b="0"/>
+            <wp:docPr id="3" name="Picture 3"/>
+            <wp:cNvGraphicFramePr>
+              <a:graphicFrameLocks xmlns:a="http://schemas.openxmlformats.org/drawingml/2006/main" noChangeAspect="1"/>
+            </wp:cNvGraphicFramePr>
+            <a:graphic xmlns:a="http://schemas.openxmlformats.org/drawingml/2006/main">
+              <a:graphicData uri="http://schemas.openxmlformats.org/drawingml/2006/picture">
+                <pic:pic xmlns:pic="http://schemas.openxmlformats.org/drawingml/2006/picture">
+                  <pic:nvPicPr>
+                    <pic:cNvPr id="1" name=""/>
+                    <pic:cNvPicPr/>
+                  </pic:nvPicPr>
+                  <pic:blipFill>
+                    <a:blip r:embed="rId10"/>
+                    <a:stretch>
+                      <a:fillRect/>
+                    </a:stretch>
+                  </pic:blipFill>
+                  <pic:spPr>
+                    <a:xfrm>
+                      <a:off x="0" y="0"/>
+                      <a:ext cx="2714915" cy="1257100"/>
+                    </a:xfrm>
+                    <a:prstGeom prst="rect">
+                      <a:avLst/>
+                    </a:prstGeom>
+                  </pic:spPr>
+                </pic:pic>
+              </a:graphicData>
+            </a:graphic>
+          </wp:inline>
+        </w:drawing>
+      </w:r>
+      <w:r>
+        <w:rPr>
+          <w:rFonts w:cs="Arial"/>
+          <w:rtl/>
+        </w:rPr>
+        <w:drawing>
+          <wp:inline distT="0" distB="0" distL="0" distR="0" wp14:anchorId="333DC4BB" wp14:editId="63B0FE0B">
+            <wp:extent cx="2561287" cy="1241992"/>
+            <wp:effectExtent l="0" t="0" r="0" b="0"/>
+            <wp:docPr id="2" name="Picture 2"/>
+            <wp:cNvGraphicFramePr>
+              <a:graphicFrameLocks xmlns:a="http://schemas.openxmlformats.org/drawingml/2006/main" noChangeAspect="1"/>
+            </wp:cNvGraphicFramePr>
+            <a:graphic xmlns:a="http://schemas.openxmlformats.org/drawingml/2006/main">
+              <a:graphicData uri="http://schemas.openxmlformats.org/drawingml/2006/picture">
+                <pic:pic xmlns:pic="http://schemas.openxmlformats.org/drawingml/2006/picture">
+                  <pic:nvPicPr>
+                    <pic:cNvPr id="1" name=""/>
+                    <pic:cNvPicPr/>
+                  </pic:nvPicPr>
+                  <pic:blipFill>
+                    <a:blip r:embed="rId11"/>
+                    <a:stretch>
+                      <a:fillRect/>
+                    </a:stretch>
+                  </pic:blipFill>
+                  <pic:spPr>
+                    <a:xfrm>
+                      <a:off x="0" y="0"/>
+                      <a:ext cx="2582501" cy="1252279"/>
+                    </a:xfrm>
+                    <a:prstGeom prst="rect">
+                      <a:avLst/>
+                    </a:prstGeom>
+                  </pic:spPr>
+                </pic:pic>
+              </a:graphicData>
+            </a:graphic>
+          </wp:inline>
+        </w:drawing>
+      </w:r>
+    </w:p>
+    <w:p>
+      <w:pPr>
+        <w:pStyle w:val="ListParagraph"/>
+        <w:bidi/>
+      </w:pPr>
+    </w:p>
+    <w:p>
+      <w:pPr>
+        <w:pStyle w:val="ListParagraph"/>
+        <w:bidi/>
+      </w:pPr>
+      <w:bookmarkStart w:id="0" w:name="_GoBack"/>
+      <w:bookmarkEnd w:id="0"/>
+    </w:p>
+    <w:p>
+      <w:pPr>
+        <w:pStyle w:val="ListParagraph"/>
+      </w:pPr>
+    </w:p>
+    <w:p>
+      <w:pPr>
+        <w:pStyle w:val="ListParagraph"/>
+      </w:pPr>
+    </w:p>
+    <w:p>
+      <w:pPr>
+        <w:pStyle w:val="ListParagraph"/>
+      </w:pPr>
+    </w:p>
+    <w:p>
+      <w:pPr>
+        <w:pStyle w:val="ListParagraph"/>
+      </w:pPr>
+    </w:p>
+    <w:p>
+      <w:pPr>
+        <w:pStyle w:val="ListParagraph"/>
+      </w:pPr>
+    </w:p>
+    <w:p>
+      <w:pPr>
+        <w:pStyle w:val="ListParagraph"/>
+      </w:pPr>
+    </w:p>
+    <w:p>
+      <w:pPr>
+        <w:pStyle w:val="ListParagraph"/>
+      </w:pPr>
+    </w:p>
+    <w:p>
+      <w:pPr>
+        <w:pStyle w:val="ListParagraph"/>
+      </w:pPr>
+    </w:p>
+    <w:p>
+      <w:pPr>
+        <w:pStyle w:val="ListParagraph"/>
+      </w:pPr>
+    </w:p>
+    <w:p>
+      <w:pPr>
+        <w:pStyle w:val="ListParagraph"/>
+      </w:pPr>
+      <w:r>
+        <w:t>TODO:</w:t>
+      </w:r>
+    </w:p>
+    <w:p>
+      <w:pPr>
+        <w:pStyle w:val="ListParagraph"/>
+      </w:pPr>
+    </w:p>
+    <w:p>
+      <w:pPr>
+        <w:pStyle w:val="ListParagraph"/>
+        <w:numPr>
+          <w:ilvl w:val="0"/>
+          <w:numId w:val="5"/>
+        </w:numPr>
       </w:pPr>
       <w:r>
         <w:t>General:</w:t>
@@ -2516,8 +2874,6 @@
       <w:r>
         <w:t>)</w:t>
       </w:r>
-      <w:bookmarkStart w:id="0" w:name="_GoBack"/>
-      <w:bookmarkEnd w:id="0"/>
     </w:p>
     <w:p>
       <w:pPr>
@@ -2576,6 +2932,7 @@
         </w:numPr>
       </w:pPr>
       <w:r>
+        <w:lastRenderedPageBreak/>
         <w:t>Each time the data being accessed – check if update needed (max update interval)</w:t>
       </w:r>
     </w:p>
@@ -3371,15 +3728,6 @@
   </w:num>
   <w:num w:numId="4">
     <w:abstractNumId w:val="4"/>
-    <w:lvlOverride w:ilvl="0"/>
-    <w:lvlOverride w:ilvl="1"/>
-    <w:lvlOverride w:ilvl="2"/>
-    <w:lvlOverride w:ilvl="3"/>
-    <w:lvlOverride w:ilvl="4"/>
-    <w:lvlOverride w:ilvl="5"/>
-    <w:lvlOverride w:ilvl="6"/>
-    <w:lvlOverride w:ilvl="7"/>
-    <w:lvlOverride w:ilvl="8"/>
   </w:num>
   <w:num w:numId="5">
     <w:abstractNumId w:val="0"/>

</xml_diff>

<commit_message>
updated doc with class diagram for facade
</commit_message>
<xml_diff>
--- a/A20 EX01 Alex Girshfeld 317093862 Tal Goldstein 204505267 .docx
+++ b/A20 EX01 Alex Girshfeld 317093862 Tal Goldstein 204505267 .docx
@@ -6,6 +6,8 @@
       <w:pPr>
         <w:pStyle w:val="Title"/>
       </w:pPr>
+      <w:bookmarkStart w:id="0" w:name="_Hlk29302479"/>
+      <w:bookmarkEnd w:id="0"/>
       <w:r>
         <w:t>A20 EX01 Alex Girshfeld Tal Goldstein</w:t>
       </w:r>
@@ -785,51 +787,10 @@
       <w:pPr>
         <w:bidi/>
         <w:spacing w:after="0" w:line="240" w:lineRule="auto"/>
-        <w:ind w:left="1440"/>
-      </w:pPr>
-    </w:p>
-    <w:p>
-      <w:pPr>
-        <w:bidi/>
-        <w:spacing w:after="0" w:line="240" w:lineRule="auto"/>
-        <w:ind w:left="1440"/>
-        <w:rPr>
-          <w:highlight w:val="yellow"/>
-        </w:rPr>
-      </w:pPr>
-      <w:r>
-        <w:rPr>
-          <w:highlight w:val="yellow"/>
-        </w:rPr>
-        <w:t>TODO</w:t>
-      </w:r>
-      <w:r>
-        <w:rPr>
-          <w:highlight w:val="yellow"/>
-          <w:rtl/>
-        </w:rPr>
-        <w:t xml:space="preserve"> – להוסיף תמ</w:t>
-      </w:r>
-      <w:r>
-        <w:rPr>
-          <w:highlight w:val="yellow"/>
-          <w:rtl/>
-        </w:rPr>
-        <w:t xml:space="preserve">ונת </w:t>
-      </w:r>
-      <w:r>
-        <w:rPr>
-          <w:highlight w:val="yellow"/>
-        </w:rPr>
-        <w:t>CLASS DIAGRAM</w:t>
-      </w:r>
-      <w:r>
-        <w:rPr>
-          <w:highlight w:val="yellow"/>
-          <w:rtl/>
-        </w:rPr>
-        <w:t xml:space="preserve"> חדשה</w:t>
-      </w:r>
+        <w:rPr>
+          <w:highlight w:val="white"/>
+        </w:rPr>
+      </w:pPr>
     </w:p>
     <w:p>
       <w:pPr>
@@ -1116,13 +1077,32 @@
       <w:pPr>
         <w:bidi/>
         <w:spacing w:after="0" w:line="240" w:lineRule="auto"/>
-      </w:pPr>
-      <w:r>
+        <w:rPr>
+          <w:highlight w:val="white"/>
+        </w:rPr>
+      </w:pPr>
+    </w:p>
+    <w:p>
+      <w:pPr>
+        <w:bidi/>
+        <w:spacing w:after="0" w:line="240" w:lineRule="auto"/>
         <w:rPr>
           <w:noProof/>
-        </w:rPr>
-        <w:t>Faca</w:t>
-      </w:r>
+          <w:rtl/>
+        </w:rPr>
+      </w:pPr>
+      <w:r>
+        <w:rPr>
+          <w:noProof/>
+        </w:rPr>
+        <w:t>Façade</w:t>
+      </w:r>
+    </w:p>
+    <w:p>
+      <w:pPr>
+        <w:bidi/>
+        <w:spacing w:after="0" w:line="240" w:lineRule="auto"/>
+      </w:pPr>
     </w:p>
     <w:p>
       <w:pPr>
@@ -1189,6 +1169,166 @@
     </w:p>
     <w:p>
       <w:pPr>
+        <w:bidi/>
+        <w:spacing w:after="0" w:line="240" w:lineRule="auto"/>
+        <w:ind w:right="720"/>
+        <w:rPr>
+          <w:highlight w:val="yellow"/>
+        </w:rPr>
+      </w:pPr>
+    </w:p>
+    <w:p>
+      <w:pPr>
+        <w:bidi/>
+        <w:spacing w:after="0" w:line="240" w:lineRule="auto"/>
+        <w:ind w:right="720"/>
+        <w:rPr>
+          <w:highlight w:val="yellow"/>
+        </w:rPr>
+      </w:pPr>
+    </w:p>
+    <w:p>
+      <w:pPr>
+        <w:bidi/>
+        <w:spacing w:after="0" w:line="240" w:lineRule="auto"/>
+        <w:ind w:right="720"/>
+        <w:rPr>
+          <w:highlight w:val="yellow"/>
+        </w:rPr>
+      </w:pPr>
+    </w:p>
+    <w:p>
+      <w:pPr>
+        <w:bidi/>
+        <w:spacing w:after="0" w:line="240" w:lineRule="auto"/>
+        <w:ind w:right="720"/>
+        <w:rPr>
+          <w:highlight w:val="yellow"/>
+        </w:rPr>
+      </w:pPr>
+    </w:p>
+    <w:p>
+      <w:pPr>
+        <w:bidi/>
+        <w:spacing w:after="0" w:line="240" w:lineRule="auto"/>
+        <w:ind w:right="720"/>
+        <w:rPr>
+          <w:highlight w:val="yellow"/>
+        </w:rPr>
+      </w:pPr>
+    </w:p>
+    <w:p>
+      <w:pPr>
+        <w:bidi/>
+        <w:spacing w:after="0" w:line="240" w:lineRule="auto"/>
+        <w:ind w:right="720"/>
+        <w:rPr>
+          <w:highlight w:val="yellow"/>
+        </w:rPr>
+      </w:pPr>
+    </w:p>
+    <w:p>
+      <w:pPr>
+        <w:bidi/>
+        <w:spacing w:after="0" w:line="240" w:lineRule="auto"/>
+        <w:ind w:right="720"/>
+        <w:rPr>
+          <w:highlight w:val="yellow"/>
+        </w:rPr>
+      </w:pPr>
+    </w:p>
+    <w:p>
+      <w:pPr>
+        <w:bidi/>
+        <w:spacing w:after="0" w:line="240" w:lineRule="auto"/>
+        <w:ind w:right="720"/>
+        <w:rPr>
+          <w:highlight w:val="yellow"/>
+        </w:rPr>
+      </w:pPr>
+    </w:p>
+    <w:p>
+      <w:pPr>
+        <w:bidi/>
+        <w:spacing w:after="0" w:line="240" w:lineRule="auto"/>
+        <w:ind w:right="720"/>
+        <w:rPr>
+          <w:highlight w:val="yellow"/>
+        </w:rPr>
+      </w:pPr>
+    </w:p>
+    <w:p>
+      <w:pPr>
+        <w:bidi/>
+        <w:spacing w:after="0" w:line="240" w:lineRule="auto"/>
+        <w:ind w:right="720"/>
+        <w:rPr>
+          <w:highlight w:val="yellow"/>
+        </w:rPr>
+      </w:pPr>
+    </w:p>
+    <w:p>
+      <w:pPr>
+        <w:bidi/>
+        <w:spacing w:after="0" w:line="240" w:lineRule="auto"/>
+        <w:ind w:right="720"/>
+        <w:rPr>
+          <w:highlight w:val="yellow"/>
+        </w:rPr>
+      </w:pPr>
+    </w:p>
+    <w:p>
+      <w:pPr>
+        <w:bidi/>
+        <w:spacing w:after="0" w:line="240" w:lineRule="auto"/>
+        <w:ind w:right="720"/>
+        <w:rPr>
+          <w:highlight w:val="yellow"/>
+        </w:rPr>
+      </w:pPr>
+    </w:p>
+    <w:p>
+      <w:pPr>
+        <w:bidi/>
+        <w:spacing w:after="0" w:line="240" w:lineRule="auto"/>
+        <w:ind w:right="720"/>
+        <w:rPr>
+          <w:highlight w:val="yellow"/>
+        </w:rPr>
+      </w:pPr>
+    </w:p>
+    <w:p>
+      <w:pPr>
+        <w:bidi/>
+        <w:spacing w:after="0" w:line="240" w:lineRule="auto"/>
+        <w:ind w:right="720"/>
+        <w:rPr>
+          <w:highlight w:val="yellow"/>
+        </w:rPr>
+      </w:pPr>
+    </w:p>
+    <w:p>
+      <w:pPr>
+        <w:bidi/>
+        <w:spacing w:after="0" w:line="240" w:lineRule="auto"/>
+        <w:ind w:right="720"/>
+        <w:rPr>
+          <w:highlight w:val="yellow"/>
+        </w:rPr>
+      </w:pPr>
+    </w:p>
+    <w:p>
+      <w:pPr>
+        <w:bidi/>
+        <w:spacing w:after="0" w:line="240" w:lineRule="auto"/>
+        <w:ind w:right="720"/>
+        <w:rPr>
+          <w:highlight w:val="yellow"/>
+        </w:rPr>
+      </w:pPr>
+    </w:p>
+    <w:p>
+      <w:pPr>
         <w:numPr>
           <w:ilvl w:val="0"/>
           <w:numId w:val="1"/>
@@ -1196,157 +1336,15 @@
         <w:bidi/>
         <w:spacing w:after="0" w:line="240" w:lineRule="auto"/>
         <w:ind w:right="720"/>
-        <w:rPr>
-          <w:highlight w:val="yellow"/>
-        </w:rPr>
-      </w:pPr>
-      <w:r>
-        <w:rPr>
-          <w:highlight w:val="yellow"/>
-        </w:rPr>
+      </w:pPr>
+      <w:r>
+        <w:t xml:space="preserve"> </w:t>
+      </w:r>
+      <w:r>
+        <w:t xml:space="preserve">  </w:t>
+      </w:r>
+      <w:r>
         <w:t>Class Diagram</w:t>
-      </w:r>
-      <w:r>
-        <w:rPr>
-          <w:highlight w:val="yellow"/>
-        </w:rPr>
-        <w:tab/>
-      </w:r>
-    </w:p>
-    <w:p>
-      <w:pPr>
-        <w:bidi/>
-        <w:spacing w:after="0" w:line="240" w:lineRule="auto"/>
-        <w:ind w:right="720"/>
-      </w:pPr>
-      <w:r>
-        <w:rPr>
-          <w:highlight w:val="yellow"/>
-        </w:rPr>
-        <w:t>[class diagram</w:t>
-      </w:r>
-      <w:r>
-        <w:rPr>
-          <w:highlight w:val="yellow"/>
-          <w:rtl/>
-        </w:rPr>
-        <w:t xml:space="preserve"> שמתארת את המחלקות שלכם שמעורבות בתבנית (תיאור מלא שכולל </w:t>
-      </w:r>
-      <w:r>
-        <w:rPr>
-          <w:highlight w:val="yellow"/>
-        </w:rPr>
-        <w:t>Properties</w:t>
-      </w:r>
-      <w:r>
-        <w:rPr>
-          <w:highlight w:val="yellow"/>
-          <w:rtl/>
-        </w:rPr>
-        <w:t xml:space="preserve"> ו- </w:t>
-      </w:r>
-      <w:r>
-        <w:rPr>
-          <w:highlight w:val="yellow"/>
-        </w:rPr>
-        <w:t>Methods</w:t>
-      </w:r>
-      <w:r>
-        <w:rPr>
-          <w:highlight w:val="yellow"/>
-          <w:rtl/>
-        </w:rPr>
-        <w:t>) והיחסים ביניהם (</w:t>
-      </w:r>
-      <w:proofErr w:type="spellStart"/>
-      <w:r>
-        <w:rPr>
-          <w:highlight w:val="yellow"/>
-          <w:rtl/>
-        </w:rPr>
-        <w:t>תאור</w:t>
-      </w:r>
-      <w:proofErr w:type="spellEnd"/>
-      <w:r>
-        <w:rPr>
-          <w:highlight w:val="yellow"/>
-          <w:rtl/>
-        </w:rPr>
-        <w:t xml:space="preserve"> מלא עבור כל יחס כפי שלמדנו בכיתה). עבור כל מחלקה שלכם, </w:t>
-      </w:r>
-      <w:proofErr w:type="spellStart"/>
-      <w:r>
-        <w:rPr>
-          <w:highlight w:val="yellow"/>
-          <w:rtl/>
-        </w:rPr>
-        <w:t>כיתבו</w:t>
-      </w:r>
-      <w:proofErr w:type="spellEnd"/>
-      <w:r>
-        <w:rPr>
-          <w:highlight w:val="yellow"/>
-          <w:rtl/>
-        </w:rPr>
-        <w:t xml:space="preserve"> מי המקבילה שלה (אם יש כזו) בתבנית (</w:t>
-      </w:r>
-      <w:r>
-        <w:rPr>
-          <w:highlight w:val="yellow"/>
-        </w:rPr>
-        <w:t>Pattern</w:t>
-      </w:r>
-      <w:r>
-        <w:rPr>
-          <w:highlight w:val="yellow"/>
-          <w:rtl/>
-        </w:rPr>
-        <w:t>) שבחרתם</w:t>
-      </w:r>
-      <w:bookmarkStart w:id="0" w:name="_GoBack"/>
-      <w:bookmarkEnd w:id="0"/>
-    </w:p>
-    <w:p>
-      <w:pPr>
-        <w:bidi/>
-        <w:spacing w:after="0" w:line="240" w:lineRule="auto"/>
-        <w:ind w:right="720"/>
-      </w:pPr>
-    </w:p>
-    <w:p>
-      <w:pPr>
-        <w:bidi/>
-        <w:spacing w:after="0" w:line="240" w:lineRule="auto"/>
-        <w:ind w:right="720"/>
-      </w:pPr>
-    </w:p>
-    <w:p>
-      <w:pPr>
-        <w:pStyle w:val="Heading3"/>
-        <w:bidi/>
-        <w:rPr>
-          <w:b/>
-        </w:rPr>
-      </w:pPr>
-      <w:r>
-        <w:rPr>
-          <w:b/>
-          <w:rtl/>
-        </w:rPr>
-        <w:t xml:space="preserve">תבנית מס' 2 – </w:t>
-      </w:r>
-      <w:r>
-        <w:rPr>
-          <w:b/>
-        </w:rPr>
-        <w:t>Proxy</w:t>
-      </w:r>
-      <w:r>
-        <w:rPr>
-          <w:b/>
-          <w:rtl/>
-        </w:rPr>
-        <w:t xml:space="preserve"> </w:t>
       </w:r>
     </w:p>
     <w:p>
@@ -1357,46 +1355,549 @@
         </w:numPr>
         <w:bidi/>
         <w:spacing w:after="0" w:line="240" w:lineRule="auto"/>
-      </w:pPr>
-      <w:r>
-        <w:rPr>
-          <w:rtl/>
-        </w:rPr>
-        <w:t xml:space="preserve">סיבת הבחירה / שימוש בתבנית: </w:t>
-      </w:r>
-    </w:p>
-    <w:p>
-      <w:pPr>
-        <w:bidi/>
-        <w:spacing w:after="0" w:line="240" w:lineRule="auto"/>
-        <w:ind w:left="720"/>
-      </w:pPr>
-      <w:r>
-        <w:rPr>
-          <w:rtl/>
-        </w:rPr>
-        <w:t xml:space="preserve">מאפשר לנו שימוש </w:t>
-      </w:r>
-      <w:r>
-        <w:t>offline</w:t>
-      </w:r>
-      <w:r>
-        <w:rPr>
-          <w:rtl/>
-        </w:rPr>
-        <w:t xml:space="preserve"> באפליקציה ע"י שמירת כלל המידע הנדרש עב</w:t>
-      </w:r>
-      <w:r>
-        <w:rPr>
-          <w:rtl/>
-        </w:rPr>
-        <w:t>ור רכיבי המערכת על דיסק.</w:t>
-      </w:r>
-      <w:r>
-        <w:rPr>
-          <w:rtl/>
-        </w:rPr>
-        <w:br/>
+        <w:ind w:right="720"/>
+      </w:pPr>
+      <w:r>
+        <w:t xml:space="preserve">  </w:t>
+      </w:r>
+      <w:r>
+        <w:rPr>
+          <w:rFonts w:hint="cs"/>
+          <w:rtl/>
+        </w:rPr>
+        <w:t>לפני השינוי:</w:t>
+      </w:r>
+      <w:r>
+        <w:tab/>
+      </w:r>
+    </w:p>
+    <w:p>
+      <w:pPr>
+        <w:bidi/>
+        <w:spacing w:after="0" w:line="240" w:lineRule="auto"/>
+        <w:ind w:right="720"/>
+      </w:pPr>
+      <w:r>
+        <w:rPr>
+          <w:noProof/>
+        </w:rPr>
+        <w:drawing>
+          <wp:inline distT="0" distB="0" distL="0" distR="0" wp14:anchorId="2EAD69EF" wp14:editId="08E508BB">
+            <wp:extent cx="3071495" cy="2567940"/>
+            <wp:effectExtent l="0" t="0" r="0" b="3810"/>
+            <wp:docPr id="12" name="Picture 12"/>
+            <wp:cNvGraphicFramePr>
+              <a:graphicFrameLocks xmlns:a="http://schemas.openxmlformats.org/drawingml/2006/main" noChangeAspect="1"/>
+            </wp:cNvGraphicFramePr>
+            <a:graphic xmlns:a="http://schemas.openxmlformats.org/drawingml/2006/main">
+              <a:graphicData uri="http://schemas.openxmlformats.org/drawingml/2006/picture">
+                <pic:pic xmlns:pic="http://schemas.openxmlformats.org/drawingml/2006/picture">
+                  <pic:nvPicPr>
+                    <pic:cNvPr id="1" name=""/>
+                    <pic:cNvPicPr/>
+                  </pic:nvPicPr>
+                  <pic:blipFill rotWithShape="1">
+                    <a:blip r:embed="rId10"/>
+                    <a:srcRect b="11094"/>
+                    <a:stretch/>
+                  </pic:blipFill>
+                  <pic:spPr bwMode="auto">
+                    <a:xfrm>
+                      <a:off x="0" y="0"/>
+                      <a:ext cx="3087457" cy="2581285"/>
+                    </a:xfrm>
+                    <a:prstGeom prst="rect">
+                      <a:avLst/>
+                    </a:prstGeom>
+                    <a:ln>
+                      <a:noFill/>
+                    </a:ln>
+                    <a:extLst>
+                      <a:ext uri="{53640926-AAD7-44D8-BBD7-CCE9431645EC}">
+                        <a14:shadowObscured xmlns:a14="http://schemas.microsoft.com/office/drawing/2010/main"/>
+                      </a:ext>
+                    </a:extLst>
+                  </pic:spPr>
+                </pic:pic>
+              </a:graphicData>
+            </a:graphic>
+          </wp:inline>
+        </w:drawing>
+      </w:r>
+    </w:p>
+    <w:p>
+      <w:pPr>
+        <w:bidi/>
+        <w:spacing w:after="0" w:line="240" w:lineRule="auto"/>
+        <w:ind w:right="720"/>
+        <w:rPr>
+          <w:b/>
+          <w:bCs/>
+        </w:rPr>
+      </w:pPr>
+      <w:r>
+        <w:rPr>
+          <w:rFonts w:hint="cs"/>
+          <w:b/>
+          <w:bCs/>
+          <w:rtl/>
+        </w:rPr>
+        <w:t>לאחר השינוי:</w:t>
+      </w:r>
+    </w:p>
+    <w:p>
+      <w:pPr>
+        <w:bidi/>
+        <w:spacing w:after="0" w:line="240" w:lineRule="auto"/>
+        <w:ind w:right="720"/>
+        <w:rPr>
+          <w:rtl/>
+        </w:rPr>
+      </w:pPr>
+      <w:r>
+        <w:rPr>
+          <w:rFonts w:hint="cs"/>
+          <w:rtl/>
+        </w:rPr>
+        <w:t xml:space="preserve"> השטחה של הגישה של </w:t>
+      </w:r>
+      <w:proofErr w:type="spellStart"/>
+      <w:r>
+        <w:rPr>
+          <w:rFonts w:hint="cs"/>
+        </w:rPr>
+        <w:t>UI</w:t>
+      </w:r>
+      <w:r>
+        <w:t>populator</w:t>
+      </w:r>
+      <w:proofErr w:type="spellEnd"/>
+      <w:r>
+        <w:t xml:space="preserve"> </w:t>
+      </w:r>
+      <w:r>
+        <w:rPr>
+          <w:rFonts w:hint="cs"/>
+          <w:rtl/>
+        </w:rPr>
+        <w:t xml:space="preserve"> לשני הרכיבים: </w:t>
+      </w:r>
+      <w:proofErr w:type="spellStart"/>
+      <w:r>
+        <w:t>PostDataAggregator</w:t>
+      </w:r>
+      <w:proofErr w:type="spellEnd"/>
+      <w:r>
+        <w:t xml:space="preserve"> </w:t>
+      </w:r>
+      <w:r>
+        <w:rPr>
+          <w:rFonts w:hint="cs"/>
+          <w:rtl/>
+        </w:rPr>
+        <w:t xml:space="preserve"> ו </w:t>
+      </w:r>
+      <w:proofErr w:type="spellStart"/>
+      <w:r>
+        <w:t>InfluenceAnalyser</w:t>
+      </w:r>
+      <w:proofErr w:type="spellEnd"/>
+      <w:r>
+        <w:rPr>
+          <w:rFonts w:hint="cs"/>
+          <w:rtl/>
+        </w:rPr>
+        <w:t xml:space="preserve"> ההפעלה והגישה לשני הרכיבים עכשיו ממחלקה שנקראת </w:t>
+      </w:r>
+      <w:proofErr w:type="spellStart"/>
+      <w:r>
+        <w:t>InfluenceAnalyserFacade</w:t>
+      </w:r>
+      <w:proofErr w:type="spellEnd"/>
+      <w:r>
+        <w:t xml:space="preserve"> </w:t>
+      </w:r>
+    </w:p>
+    <w:p>
+      <w:pPr>
+        <w:spacing w:after="0" w:line="240" w:lineRule="auto"/>
+        <w:ind w:right="720"/>
+      </w:pPr>
+      <w:r>
+        <w:rPr>
+          <w:noProof/>
+        </w:rPr>
+        <w:drawing>
+          <wp:anchor distT="0" distB="0" distL="114300" distR="114300" simplePos="0" relativeHeight="251660288" behindDoc="0" locked="0" layoutInCell="1" allowOverlap="1" wp14:anchorId="19855A88">
+            <wp:simplePos x="0" y="0"/>
+            <wp:positionH relativeFrom="column">
+              <wp:posOffset>2103120</wp:posOffset>
+            </wp:positionH>
+            <wp:positionV relativeFrom="paragraph">
+              <wp:posOffset>76836</wp:posOffset>
+            </wp:positionV>
+            <wp:extent cx="4086225" cy="3093720"/>
+            <wp:effectExtent l="0" t="0" r="9525" b="0"/>
+            <wp:wrapNone/>
+            <wp:docPr id="13" name="Picture 13"/>
+            <wp:cNvGraphicFramePr>
+              <a:graphicFrameLocks xmlns:a="http://schemas.openxmlformats.org/drawingml/2006/main" noChangeAspect="1"/>
+            </wp:cNvGraphicFramePr>
+            <a:graphic xmlns:a="http://schemas.openxmlformats.org/drawingml/2006/main">
+              <a:graphicData uri="http://schemas.openxmlformats.org/drawingml/2006/picture">
+                <pic:pic xmlns:pic="http://schemas.openxmlformats.org/drawingml/2006/picture">
+                  <pic:nvPicPr>
+                    <pic:cNvPr id="1" name=""/>
+                    <pic:cNvPicPr/>
+                  </pic:nvPicPr>
+                  <pic:blipFill rotWithShape="1">
+                    <a:blip r:embed="rId11" cstate="print">
+                      <a:extLst>
+                        <a:ext uri="{28A0092B-C50C-407E-A947-70E740481C1C}">
+                          <a14:useLocalDpi xmlns:a14="http://schemas.microsoft.com/office/drawing/2010/main" val="0"/>
+                        </a:ext>
+                      </a:extLst>
+                    </a:blip>
+                    <a:srcRect b="15415"/>
+                    <a:stretch/>
+                  </pic:blipFill>
+                  <pic:spPr bwMode="auto">
+                    <a:xfrm>
+                      <a:off x="0" y="0"/>
+                      <a:ext cx="4098816" cy="3103253"/>
+                    </a:xfrm>
+                    <a:prstGeom prst="rect">
+                      <a:avLst/>
+                    </a:prstGeom>
+                    <a:ln>
+                      <a:noFill/>
+                    </a:ln>
+                    <a:extLst>
+                      <a:ext uri="{53640926-AAD7-44D8-BBD7-CCE9431645EC}">
+                        <a14:shadowObscured xmlns:a14="http://schemas.microsoft.com/office/drawing/2010/main"/>
+                      </a:ext>
+                    </a:extLst>
+                  </pic:spPr>
+                </pic:pic>
+              </a:graphicData>
+            </a:graphic>
+            <wp14:sizeRelH relativeFrom="margin">
+              <wp14:pctWidth>0</wp14:pctWidth>
+            </wp14:sizeRelH>
+            <wp14:sizeRelV relativeFrom="margin">
+              <wp14:pctHeight>0</wp14:pctHeight>
+            </wp14:sizeRelV>
+          </wp:anchor>
+        </w:drawing>
+      </w:r>
+      <w:r>
+        <w:rPr>
+          <w:b/>
+          <w:bCs/>
+        </w:rPr>
+        <w:t>Façade:</w:t>
+      </w:r>
+      <w:r>
+        <w:t xml:space="preserve"> </w:t>
+      </w:r>
+      <w:proofErr w:type="spellStart"/>
+      <w:r>
+        <w:t>InfluenceAnalyserFacade</w:t>
+      </w:r>
+      <w:proofErr w:type="spellEnd"/>
+    </w:p>
+    <w:p>
+      <w:pPr>
+        <w:spacing w:after="0" w:line="240" w:lineRule="auto"/>
+        <w:ind w:right="720"/>
+      </w:pPr>
+      <w:r>
+        <w:rPr>
+          <w:b/>
+          <w:bCs/>
+        </w:rPr>
+        <w:t>Class 1:</w:t>
+      </w:r>
+      <w:r>
+        <w:t xml:space="preserve"> </w:t>
+      </w:r>
+      <w:proofErr w:type="spellStart"/>
+      <w:r>
+        <w:t>PostDataAggregator</w:t>
+      </w:r>
+      <w:proofErr w:type="spellEnd"/>
+    </w:p>
+    <w:p>
+      <w:pPr>
+        <w:spacing w:after="0" w:line="240" w:lineRule="auto"/>
+        <w:ind w:right="720"/>
+        <w:rPr>
+          <w:rtl/>
+        </w:rPr>
+      </w:pPr>
+      <w:r>
+        <w:rPr>
+          <w:b/>
+          <w:bCs/>
+        </w:rPr>
+        <w:t>Class 2:</w:t>
+      </w:r>
+      <w:r>
+        <w:t xml:space="preserve"> </w:t>
+      </w:r>
+      <w:proofErr w:type="spellStart"/>
+      <w:r>
+        <w:t>InfluenceAnalyzer</w:t>
+      </w:r>
+      <w:proofErr w:type="spellEnd"/>
+    </w:p>
+    <w:p>
+      <w:pPr>
+        <w:bidi/>
+        <w:spacing w:after="0" w:line="240" w:lineRule="auto"/>
+        <w:ind w:right="720"/>
+        <w:rPr>
+          <w:rtl/>
+        </w:rPr>
+      </w:pPr>
+    </w:p>
+    <w:p>
+      <w:pPr>
+        <w:pStyle w:val="ListParagraph"/>
+        <w:bidi/>
+        <w:spacing w:after="0" w:line="240" w:lineRule="auto"/>
+        <w:ind w:right="720"/>
+      </w:pPr>
+    </w:p>
+    <w:p>
+      <w:pPr>
+        <w:pStyle w:val="ListParagraph"/>
+        <w:bidi/>
+        <w:spacing w:after="0" w:line="240" w:lineRule="auto"/>
+        <w:ind w:right="720"/>
+      </w:pPr>
+    </w:p>
+    <w:p>
+      <w:pPr>
+        <w:pStyle w:val="ListParagraph"/>
+        <w:bidi/>
+        <w:spacing w:after="0" w:line="240" w:lineRule="auto"/>
+        <w:ind w:right="720"/>
+      </w:pPr>
+    </w:p>
+    <w:p>
+      <w:pPr>
+        <w:pStyle w:val="ListParagraph"/>
+        <w:bidi/>
+        <w:spacing w:after="0" w:line="240" w:lineRule="auto"/>
+        <w:ind w:right="720"/>
+      </w:pPr>
+    </w:p>
+    <w:p>
+      <w:pPr>
+        <w:pStyle w:val="ListParagraph"/>
+        <w:bidi/>
+        <w:spacing w:after="0" w:line="240" w:lineRule="auto"/>
+        <w:ind w:right="720"/>
+      </w:pPr>
+    </w:p>
+    <w:p>
+      <w:pPr>
+        <w:pStyle w:val="ListParagraph"/>
+        <w:bidi/>
+        <w:spacing w:after="0" w:line="240" w:lineRule="auto"/>
+        <w:ind w:right="720"/>
+      </w:pPr>
+    </w:p>
+    <w:p>
+      <w:pPr>
+        <w:pStyle w:val="ListParagraph"/>
+        <w:bidi/>
+        <w:spacing w:after="0" w:line="240" w:lineRule="auto"/>
+        <w:ind w:right="720"/>
+      </w:pPr>
+    </w:p>
+    <w:p>
+      <w:pPr>
+        <w:pStyle w:val="ListParagraph"/>
+        <w:bidi/>
+        <w:spacing w:after="0" w:line="240" w:lineRule="auto"/>
+        <w:ind w:right="720"/>
+      </w:pPr>
+    </w:p>
+    <w:p>
+      <w:pPr>
+        <w:pStyle w:val="ListParagraph"/>
+        <w:bidi/>
+        <w:spacing w:after="0" w:line="240" w:lineRule="auto"/>
+        <w:ind w:right="720"/>
+      </w:pPr>
+    </w:p>
+    <w:p>
+      <w:pPr>
+        <w:pStyle w:val="ListParagraph"/>
+        <w:bidi/>
+        <w:spacing w:after="0" w:line="240" w:lineRule="auto"/>
+        <w:ind w:right="720"/>
+      </w:pPr>
+    </w:p>
+    <w:p>
+      <w:pPr>
+        <w:pStyle w:val="ListParagraph"/>
+        <w:bidi/>
+        <w:spacing w:after="0" w:line="240" w:lineRule="auto"/>
+        <w:ind w:right="720"/>
+        <w:rPr>
+          <w:rFonts w:hint="cs"/>
+          <w:rtl/>
+        </w:rPr>
+      </w:pPr>
+    </w:p>
+    <w:p>
+      <w:pPr>
+        <w:bidi/>
+        <w:spacing w:after="0" w:line="240" w:lineRule="auto"/>
+        <w:ind w:right="720"/>
+        <w:rPr>
+          <w:rtl/>
+        </w:rPr>
+      </w:pPr>
+    </w:p>
+    <w:p>
+      <w:pPr>
+        <w:bidi/>
+        <w:spacing w:after="0" w:line="240" w:lineRule="auto"/>
+        <w:ind w:right="720"/>
+        <w:rPr>
+          <w:rtl/>
+        </w:rPr>
+      </w:pPr>
+    </w:p>
+    <w:p>
+      <w:pPr>
+        <w:bidi/>
+        <w:spacing w:after="0" w:line="240" w:lineRule="auto"/>
+        <w:ind w:right="720"/>
+        <w:rPr>
+          <w:rtl/>
+        </w:rPr>
+      </w:pPr>
+    </w:p>
+    <w:p>
+      <w:pPr>
+        <w:bidi/>
+        <w:spacing w:after="0" w:line="240" w:lineRule="auto"/>
+        <w:ind w:right="720"/>
+        <w:rPr>
+          <w:rtl/>
+        </w:rPr>
+      </w:pPr>
+    </w:p>
+    <w:p>
+      <w:pPr>
+        <w:bidi/>
+        <w:spacing w:after="0" w:line="240" w:lineRule="auto"/>
+        <w:ind w:right="720"/>
+        <w:rPr>
+          <w:rtl/>
+        </w:rPr>
+      </w:pPr>
+    </w:p>
+    <w:p>
+      <w:pPr>
+        <w:bidi/>
+        <w:spacing w:after="0" w:line="240" w:lineRule="auto"/>
+        <w:ind w:right="720"/>
+        <w:rPr>
+          <w:rtl/>
+        </w:rPr>
+      </w:pPr>
+    </w:p>
+    <w:p>
+      <w:pPr>
+        <w:bidi/>
+        <w:spacing w:after="0" w:line="240" w:lineRule="auto"/>
+        <w:ind w:right="720"/>
+        <w:rPr>
+          <w:rtl/>
+        </w:rPr>
+      </w:pPr>
+    </w:p>
+    <w:p>
+      <w:pPr>
+        <w:bidi/>
+        <w:spacing w:after="0" w:line="240" w:lineRule="auto"/>
+        <w:ind w:right="720"/>
+        <w:rPr>
+          <w:rtl/>
+        </w:rPr>
+      </w:pPr>
+    </w:p>
+    <w:p>
+      <w:pPr>
+        <w:bidi/>
+        <w:spacing w:after="0" w:line="240" w:lineRule="auto"/>
+        <w:ind w:right="720"/>
+        <w:rPr>
+          <w:rtl/>
+        </w:rPr>
+      </w:pPr>
+    </w:p>
+    <w:p>
+      <w:pPr>
+        <w:bidi/>
+        <w:spacing w:after="0" w:line="240" w:lineRule="auto"/>
+        <w:ind w:right="720"/>
+        <w:rPr>
+          <w:rtl/>
+        </w:rPr>
+      </w:pPr>
+    </w:p>
+    <w:p>
+      <w:pPr>
+        <w:bidi/>
+        <w:spacing w:after="0" w:line="240" w:lineRule="auto"/>
+        <w:ind w:right="720"/>
+        <w:rPr>
+          <w:rtl/>
+        </w:rPr>
+      </w:pPr>
+    </w:p>
+    <w:p>
+      <w:pPr>
+        <w:bidi/>
+        <w:spacing w:after="0" w:line="240" w:lineRule="auto"/>
+        <w:ind w:right="720"/>
+      </w:pPr>
+    </w:p>
+    <w:p>
+      <w:pPr>
+        <w:pStyle w:val="Heading3"/>
+        <w:bidi/>
+        <w:rPr>
+          <w:b/>
+        </w:rPr>
+      </w:pPr>
+      <w:r>
+        <w:rPr>
+          <w:b/>
+          <w:rtl/>
+        </w:rPr>
+        <w:lastRenderedPageBreak/>
+        <w:t xml:space="preserve">תבנית מס' 2 – </w:t>
+      </w:r>
+      <w:r>
+        <w:rPr>
+          <w:b/>
+        </w:rPr>
+        <w:t>Proxy</w:t>
+      </w:r>
+      <w:r>
+        <w:rPr>
+          <w:b/>
+          <w:rtl/>
+        </w:rPr>
+        <w:t xml:space="preserve"> </w:t>
       </w:r>
     </w:p>
     <w:p>
@@ -1412,7 +1913,7 @@
         <w:rPr>
           <w:rtl/>
         </w:rPr>
-        <w:t>אופן המימוש:</w:t>
+        <w:t xml:space="preserve">סיבת הבחירה / שימוש בתבנית: </w:t>
       </w:r>
     </w:p>
     <w:p>
@@ -1425,54 +1926,29 @@
         <w:rPr>
           <w:rtl/>
         </w:rPr>
-        <w:t>הוספה של רכיב חדש ((</w:t>
-      </w:r>
-      <w:proofErr w:type="spellStart"/>
-      <w:r>
-        <w:t>FacebookWrappperCacheProxy</w:t>
-      </w:r>
-      <w:proofErr w:type="spellEnd"/>
-      <w:r>
-        <w:rPr>
-          <w:rtl/>
-        </w:rPr>
-        <w:t xml:space="preserve"> שנותן "שירות" לכלל הרכיבים שמכירים אותו עד כה:  ה</w:t>
-      </w:r>
-      <w:proofErr w:type="spellStart"/>
-      <w:r>
-        <w:t>FacebookInfluencerForm</w:t>
-      </w:r>
-      <w:proofErr w:type="spellEnd"/>
-      <w:r>
-        <w:t xml:space="preserve">,  </w:t>
-      </w:r>
-      <w:proofErr w:type="spellStart"/>
-      <w:r>
-        <w:t>PostDataAggregator</w:t>
-      </w:r>
-      <w:proofErr w:type="spellEnd"/>
-      <w:r>
-        <w:t xml:space="preserve">,, </w:t>
-      </w:r>
-      <w:proofErr w:type="spellStart"/>
-      <w:r>
-        <w:t>HolderFetcher</w:t>
-      </w:r>
-      <w:proofErr w:type="spellEnd"/>
-    </w:p>
-    <w:p>
-      <w:pPr>
-        <w:bidi/>
-        <w:spacing w:after="0" w:line="240" w:lineRule="auto"/>
-        <w:ind w:left="360" w:right="720"/>
-      </w:pPr>
-    </w:p>
-    <w:p>
-      <w:pPr>
-        <w:bidi/>
-        <w:spacing w:after="0" w:line="240" w:lineRule="auto"/>
-        <w:ind w:right="720"/>
-      </w:pPr>
+        <w:t xml:space="preserve">מאפשר לנו שימוש </w:t>
+      </w:r>
+      <w:r>
+        <w:t>offline</w:t>
+      </w:r>
+      <w:r>
+        <w:rPr>
+          <w:rtl/>
+        </w:rPr>
+        <w:t xml:space="preserve"> באפליקציה ע"י שמירת כלל המידע הנדרש עב</w:t>
+      </w:r>
+      <w:r>
+        <w:rPr>
+          <w:rtl/>
+        </w:rPr>
+        <w:t>ור רכיבי המערכת על דיסק.</w:t>
+      </w:r>
+      <w:r>
+        <w:rPr>
+          <w:rtl/>
+        </w:rPr>
+        <w:br/>
+      </w:r>
     </w:p>
     <w:p>
       <w:pPr>
@@ -1482,34 +1958,65 @@
         </w:numPr>
         <w:bidi/>
         <w:spacing w:after="0" w:line="240" w:lineRule="auto"/>
-        <w:ind w:right="720"/>
-      </w:pPr>
-      <w:r>
-        <w:t>Sequence Diagram</w:t>
-      </w:r>
-    </w:p>
-    <w:p>
-      <w:pPr>
-        <w:bidi/>
-        <w:spacing w:after="0" w:line="240" w:lineRule="auto"/>
-        <w:ind w:right="720"/>
-      </w:pPr>
-      <w:r>
-        <w:lastRenderedPageBreak/>
-        <w:t>[sequence diagram</w:t>
-      </w:r>
-      <w:r>
-        <w:rPr>
-          <w:rtl/>
-        </w:rPr>
-        <w:t xml:space="preserve"> שמציגה את התהליך שקשור ל</w:t>
-      </w:r>
-      <w:r>
-        <w:rPr>
-          <w:rtl/>
-        </w:rPr>
-        <w:t>תבנית והאינטראקציה בין המחלקות]</w:t>
-      </w:r>
+      </w:pPr>
+      <w:r>
+        <w:rPr>
+          <w:rtl/>
+        </w:rPr>
+        <w:t>אופן המימוש:</w:t>
+      </w:r>
+    </w:p>
+    <w:p>
+      <w:pPr>
+        <w:bidi/>
+        <w:spacing w:after="0" w:line="240" w:lineRule="auto"/>
+        <w:ind w:left="720"/>
+      </w:pPr>
+      <w:r>
+        <w:rPr>
+          <w:rtl/>
+        </w:rPr>
+        <w:t>הוספה של רכיב חדש ((</w:t>
+      </w:r>
+      <w:proofErr w:type="spellStart"/>
+      <w:r>
+        <w:t>FacebookWrappperCacheProxy</w:t>
+      </w:r>
+      <w:proofErr w:type="spellEnd"/>
+      <w:r>
+        <w:rPr>
+          <w:rtl/>
+        </w:rPr>
+        <w:t xml:space="preserve"> שנותן "שירות" לכלל הרכיבים שמכירים אותו עד כה:  ה</w:t>
+      </w:r>
+      <w:proofErr w:type="spellStart"/>
+      <w:r>
+        <w:t>FacebookInfluencerForm</w:t>
+      </w:r>
+      <w:proofErr w:type="spellEnd"/>
+      <w:r>
+        <w:t xml:space="preserve">,  </w:t>
+      </w:r>
+      <w:proofErr w:type="spellStart"/>
+      <w:r>
+        <w:t>PostDataAggregator</w:t>
+      </w:r>
+      <w:proofErr w:type="spellEnd"/>
+      <w:r>
+        <w:t xml:space="preserve">,, </w:t>
+      </w:r>
+      <w:proofErr w:type="spellStart"/>
+      <w:r>
+        <w:t>HolderFetcher</w:t>
+      </w:r>
+      <w:proofErr w:type="spellEnd"/>
+    </w:p>
+    <w:p>
+      <w:pPr>
+        <w:bidi/>
+        <w:spacing w:after="0" w:line="240" w:lineRule="auto"/>
+        <w:ind w:left="360" w:right="720"/>
+      </w:pPr>
     </w:p>
     <w:p>
       <w:pPr>
@@ -1529,6 +2036,49 @@
         <w:ind w:right="720"/>
       </w:pPr>
       <w:r>
+        <w:t>Sequence Diagram</w:t>
+      </w:r>
+    </w:p>
+    <w:p>
+      <w:pPr>
+        <w:bidi/>
+        <w:spacing w:after="0" w:line="240" w:lineRule="auto"/>
+        <w:ind w:right="720"/>
+      </w:pPr>
+      <w:r>
+        <w:t>[sequence diagram</w:t>
+      </w:r>
+      <w:r>
+        <w:rPr>
+          <w:rtl/>
+        </w:rPr>
+        <w:t xml:space="preserve"> שמציגה את התהליך שקשור ל</w:t>
+      </w:r>
+      <w:r>
+        <w:rPr>
+          <w:rtl/>
+        </w:rPr>
+        <w:t>תבנית והאינטראקציה בין המחלקות]</w:t>
+      </w:r>
+    </w:p>
+    <w:p>
+      <w:pPr>
+        <w:bidi/>
+        <w:spacing w:after="0" w:line="240" w:lineRule="auto"/>
+        <w:ind w:right="720"/>
+      </w:pPr>
+    </w:p>
+    <w:p>
+      <w:pPr>
+        <w:numPr>
+          <w:ilvl w:val="0"/>
+          <w:numId w:val="1"/>
+        </w:numPr>
+        <w:bidi/>
+        <w:spacing w:after="0" w:line="240" w:lineRule="auto"/>
+        <w:ind w:right="720"/>
+      </w:pPr>
+      <w:r>
         <w:t>Class Diagram</w:t>
       </w:r>
       <w:r>
@@ -1601,7 +2151,12 @@
         <w:t>בתבנית (</w:t>
       </w:r>
       <w:r>
-        <w:t>Pattern</w:t>
+        <w:t>Patter</w:t>
+      </w:r>
+      <w:bookmarkStart w:id="1" w:name="_GoBack"/>
+      <w:bookmarkEnd w:id="1"/>
+      <w:r>
+        <w:t>n</w:t>
       </w:r>
       <w:r>
         <w:rPr>
@@ -2366,7 +2921,7 @@
                     <pic:cNvPicPr preferRelativeResize="0"/>
                   </pic:nvPicPr>
                   <pic:blipFill>
-                    <a:blip r:embed="rId10"/>
+                    <a:blip r:embed="rId12"/>
                     <a:srcRect/>
                     <a:stretch>
                       <a:fillRect/>
@@ -2703,13 +3258,14 @@
           <w:color w:val="000000"/>
         </w:rPr>
       </w:pPr>
-      <w:bookmarkStart w:id="1" w:name="_gjdgxs" w:colFirst="0" w:colLast="0"/>
-      <w:bookmarkEnd w:id="1"/>
+      <w:bookmarkStart w:id="2" w:name="_gjdgxs" w:colFirst="0" w:colLast="0"/>
+      <w:bookmarkEnd w:id="2"/>
       <w:r>
         <w:rPr>
           <w:noProof/>
           <w:color w:val="000000"/>
         </w:rPr>
+        <w:lastRenderedPageBreak/>
         <w:drawing>
           <wp:inline distT="0" distB="0" distL="0" distR="0">
             <wp:extent cx="5853381" cy="1914231"/>
@@ -2724,7 +3280,7 @@
                     <pic:cNvPicPr preferRelativeResize="0"/>
                   </pic:nvPicPr>
                   <pic:blipFill>
-                    <a:blip r:embed="rId11"/>
+                    <a:blip r:embed="rId13"/>
                     <a:srcRect/>
                     <a:stretch>
                       <a:fillRect/>
@@ -3091,7 +3647,7 @@
                     <pic:cNvPicPr preferRelativeResize="0"/>
                   </pic:nvPicPr>
                   <pic:blipFill>
-                    <a:blip r:embed="rId12"/>
+                    <a:blip r:embed="rId14"/>
                     <a:srcRect/>
                     <a:stretch>
                       <a:fillRect/>
@@ -3132,7 +3688,7 @@
                     <pic:cNvPicPr preferRelativeResize="0"/>
                   </pic:nvPicPr>
                   <pic:blipFill>
-                    <a:blip r:embed="rId13"/>
+                    <a:blip r:embed="rId15"/>
                     <a:srcRect/>
                     <a:stretch>
                       <a:fillRect/>
@@ -3322,7 +3878,7 @@
                     <pic:cNvPicPr/>
                   </pic:nvPicPr>
                   <pic:blipFill>
-                    <a:blip r:embed="rId14">
+                    <a:blip r:embed="rId16">
                       <a:extLst>
                         <a:ext uri="{28A0092B-C50C-407E-A947-70E740481C1C}">
                           <a14:useLocalDpi xmlns:a14="http://schemas.microsoft.com/office/drawing/2010/main" val="0"/>
@@ -3386,7 +3942,7 @@
                     <pic:cNvPicPr/>
                   </pic:nvPicPr>
                   <pic:blipFill>
-                    <a:blip r:embed="rId15"/>
+                    <a:blip r:embed="rId17"/>
                     <a:stretch>
                       <a:fillRect/>
                     </a:stretch>
@@ -3690,7 +4246,6 @@
         <w:rPr>
           <w:color w:val="000000"/>
         </w:rPr>
-        <w:lastRenderedPageBreak/>
         <w:t xml:space="preserve">Updating Class </w:t>
       </w:r>
       <w:proofErr w:type="gramStart"/>
@@ -4685,6 +5240,118 @@
     </w:lvl>
   </w:abstractNum>
   <w:abstractNum w:abstractNumId="4" w15:restartNumberingAfterBreak="0">
+    <w:nsid w:val="6BD76820"/>
+    <w:multiLevelType w:val="hybridMultilevel"/>
+    <w:tmpl w:val="15C69F4C"/>
+    <w:lvl w:ilvl="0" w:tplc="B26431E2">
+      <w:numFmt w:val="bullet"/>
+      <w:lvlText w:val="-"/>
+      <w:lvlJc w:val="left"/>
+      <w:pPr>
+        <w:ind w:left="720" w:hanging="360"/>
+      </w:pPr>
+      <w:rPr>
+        <w:rFonts w:ascii="Calibri" w:eastAsia="Calibri" w:hAnsi="Calibri" w:cs="Calibri" w:hint="default"/>
+      </w:rPr>
+    </w:lvl>
+    <w:lvl w:ilvl="1" w:tplc="20000003" w:tentative="1">
+      <w:start w:val="1"/>
+      <w:numFmt w:val="bullet"/>
+      <w:lvlText w:val="o"/>
+      <w:lvlJc w:val="left"/>
+      <w:pPr>
+        <w:ind w:left="1440" w:hanging="360"/>
+      </w:pPr>
+      <w:rPr>
+        <w:rFonts w:ascii="Courier New" w:hAnsi="Courier New" w:cs="Courier New" w:hint="default"/>
+      </w:rPr>
+    </w:lvl>
+    <w:lvl w:ilvl="2" w:tplc="20000005" w:tentative="1">
+      <w:start w:val="1"/>
+      <w:numFmt w:val="bullet"/>
+      <w:lvlText w:val=""/>
+      <w:lvlJc w:val="left"/>
+      <w:pPr>
+        <w:ind w:left="2160" w:hanging="360"/>
+      </w:pPr>
+      <w:rPr>
+        <w:rFonts w:ascii="Wingdings" w:hAnsi="Wingdings" w:hint="default"/>
+      </w:rPr>
+    </w:lvl>
+    <w:lvl w:ilvl="3" w:tplc="20000001" w:tentative="1">
+      <w:start w:val="1"/>
+      <w:numFmt w:val="bullet"/>
+      <w:lvlText w:val=""/>
+      <w:lvlJc w:val="left"/>
+      <w:pPr>
+        <w:ind w:left="2880" w:hanging="360"/>
+      </w:pPr>
+      <w:rPr>
+        <w:rFonts w:ascii="Symbol" w:hAnsi="Symbol" w:hint="default"/>
+      </w:rPr>
+    </w:lvl>
+    <w:lvl w:ilvl="4" w:tplc="20000003" w:tentative="1">
+      <w:start w:val="1"/>
+      <w:numFmt w:val="bullet"/>
+      <w:lvlText w:val="o"/>
+      <w:lvlJc w:val="left"/>
+      <w:pPr>
+        <w:ind w:left="3600" w:hanging="360"/>
+      </w:pPr>
+      <w:rPr>
+        <w:rFonts w:ascii="Courier New" w:hAnsi="Courier New" w:cs="Courier New" w:hint="default"/>
+      </w:rPr>
+    </w:lvl>
+    <w:lvl w:ilvl="5" w:tplc="20000005" w:tentative="1">
+      <w:start w:val="1"/>
+      <w:numFmt w:val="bullet"/>
+      <w:lvlText w:val=""/>
+      <w:lvlJc w:val="left"/>
+      <w:pPr>
+        <w:ind w:left="4320" w:hanging="360"/>
+      </w:pPr>
+      <w:rPr>
+        <w:rFonts w:ascii="Wingdings" w:hAnsi="Wingdings" w:hint="default"/>
+      </w:rPr>
+    </w:lvl>
+    <w:lvl w:ilvl="6" w:tplc="20000001" w:tentative="1">
+      <w:start w:val="1"/>
+      <w:numFmt w:val="bullet"/>
+      <w:lvlText w:val=""/>
+      <w:lvlJc w:val="left"/>
+      <w:pPr>
+        <w:ind w:left="5040" w:hanging="360"/>
+      </w:pPr>
+      <w:rPr>
+        <w:rFonts w:ascii="Symbol" w:hAnsi="Symbol" w:hint="default"/>
+      </w:rPr>
+    </w:lvl>
+    <w:lvl w:ilvl="7" w:tplc="20000003" w:tentative="1">
+      <w:start w:val="1"/>
+      <w:numFmt w:val="bullet"/>
+      <w:lvlText w:val="o"/>
+      <w:lvlJc w:val="left"/>
+      <w:pPr>
+        <w:ind w:left="5760" w:hanging="360"/>
+      </w:pPr>
+      <w:rPr>
+        <w:rFonts w:ascii="Courier New" w:hAnsi="Courier New" w:cs="Courier New" w:hint="default"/>
+      </w:rPr>
+    </w:lvl>
+    <w:lvl w:ilvl="8" w:tplc="20000005" w:tentative="1">
+      <w:start w:val="1"/>
+      <w:numFmt w:val="bullet"/>
+      <w:lvlText w:val=""/>
+      <w:lvlJc w:val="left"/>
+      <w:pPr>
+        <w:ind w:left="6480" w:hanging="360"/>
+      </w:pPr>
+      <w:rPr>
+        <w:rFonts w:ascii="Wingdings" w:hAnsi="Wingdings" w:hint="default"/>
+      </w:rPr>
+    </w:lvl>
+  </w:abstractNum>
+  <w:abstractNum w:abstractNumId="5" w15:restartNumberingAfterBreak="0">
     <w:nsid w:val="73525329"/>
     <w:multiLevelType w:val="multilevel"/>
     <w:tmpl w:val="14DCC076"/>
@@ -4797,7 +5464,7 @@
       </w:rPr>
     </w:lvl>
   </w:abstractNum>
-  <w:abstractNum w:abstractNumId="5" w15:restartNumberingAfterBreak="0">
+  <w:abstractNum w:abstractNumId="6" w15:restartNumberingAfterBreak="0">
     <w:nsid w:val="75440D32"/>
     <w:multiLevelType w:val="multilevel"/>
     <w:tmpl w:val="B3DEC678"/>
@@ -4910,7 +5577,7 @@
       </w:rPr>
     </w:lvl>
   </w:abstractNum>
-  <w:abstractNum w:abstractNumId="6" w15:restartNumberingAfterBreak="0">
+  <w:abstractNum w:abstractNumId="7" w15:restartNumberingAfterBreak="0">
     <w:nsid w:val="78203BEC"/>
     <w:multiLevelType w:val="multilevel"/>
     <w:tmpl w:val="1FE4CE32"/>
@@ -5003,19 +5670,22 @@
     <w:abstractNumId w:val="0"/>
   </w:num>
   <w:num w:numId="3">
-    <w:abstractNumId w:val="6"/>
+    <w:abstractNumId w:val="7"/>
   </w:num>
   <w:num w:numId="4">
-    <w:abstractNumId w:val="4"/>
+    <w:abstractNumId w:val="5"/>
   </w:num>
   <w:num w:numId="5">
-    <w:abstractNumId w:val="5"/>
+    <w:abstractNumId w:val="6"/>
   </w:num>
   <w:num w:numId="6">
     <w:abstractNumId w:val="2"/>
   </w:num>
   <w:num w:numId="7">
     <w:abstractNumId w:val="1"/>
+  </w:num>
+  <w:num w:numId="8">
+    <w:abstractNumId w:val="4"/>
   </w:num>
 </w:numbering>
 </file>

</xml_diff>

<commit_message>
Updated doc, added facade code example
</commit_message>
<xml_diff>
--- a/A20 EX01 Alex Girshfeld 317093862 Tal Goldstein 204505267 .docx
+++ b/A20 EX01 Alex Girshfeld 317093862 Tal Goldstein 204505267 .docx
@@ -268,12 +268,12 @@
           <wp:inline distB="0" distT="0" distL="0" distR="0">
             <wp:extent cx="5943600" cy="3560445"/>
             <wp:effectExtent b="0" l="0" r="0" t="0"/>
-            <wp:docPr id="1" name="image4.png"/>
+            <wp:docPr id="2" name="image3.png"/>
             <a:graphic>
               <a:graphicData uri="http://schemas.openxmlformats.org/drawingml/2006/picture">
                 <pic:pic>
                   <pic:nvPicPr>
-                    <pic:cNvPr id="0" name="image4.png"/>
+                    <pic:cNvPr id="0" name="image3.png"/>
                     <pic:cNvPicPr preferRelativeResize="0"/>
                   </pic:nvPicPr>
                   <pic:blipFill>
@@ -335,12 +335,12 @@
           <wp:inline distB="0" distT="0" distL="0" distR="0">
             <wp:extent cx="5943600" cy="3609340"/>
             <wp:effectExtent b="0" l="0" r="0" t="0"/>
-            <wp:docPr descr="UsecaseDiagram" id="3" name="image5.jpg"/>
+            <wp:docPr descr="UsecaseDiagram" id="4" name="image13.jpg"/>
             <a:graphic>
               <a:graphicData uri="http://schemas.openxmlformats.org/drawingml/2006/picture">
                 <pic:pic>
                   <pic:nvPicPr>
-                    <pic:cNvPr descr="UsecaseDiagram" id="0" name="image5.jpg"/>
+                    <pic:cNvPr descr="UsecaseDiagram" id="0" name="image13.jpg"/>
                     <pic:cNvPicPr preferRelativeResize="0"/>
                   </pic:nvPicPr>
                   <pic:blipFill>
@@ -402,12 +402,12 @@
           <wp:inline distB="0" distT="0" distL="0" distR="0">
             <wp:extent cx="5943600" cy="3098800"/>
             <wp:effectExtent b="0" l="0" r="0" t="0"/>
-            <wp:docPr descr="UsersWhoLikeMeupdatedFinal.drawio-3 (1)" id="2" name="image13.jpg"/>
+            <wp:docPr descr="UsersWhoLikeMeupdatedFinal.drawio-3 (1)" id="3" name="image4.jpg"/>
             <a:graphic>
               <a:graphicData uri="http://schemas.openxmlformats.org/drawingml/2006/picture">
                 <pic:pic>
                   <pic:nvPicPr>
-                    <pic:cNvPr descr="UsersWhoLikeMeupdatedFinal.drawio-3 (1)" id="0" name="image13.jpg"/>
+                    <pic:cNvPr descr="UsersWhoLikeMeupdatedFinal.drawio-3 (1)" id="0" name="image4.jpg"/>
                     <pic:cNvPicPr preferRelativeResize="0"/>
                   </pic:nvPicPr>
                   <pic:blipFill>
@@ -459,12 +459,12 @@
           <wp:inline distB="0" distT="0" distL="0" distR="0">
             <wp:extent cx="5943600" cy="2951480"/>
             <wp:effectExtent b="0" l="0" r="0" t="0"/>
-            <wp:docPr descr="postInfluenceLevel.drawio-6 (5)" id="6" name="image3.jpg"/>
+            <wp:docPr descr="postInfluenceLevel.drawio-6 (5)" id="7" name="image6.jpg"/>
             <a:graphic>
               <a:graphicData uri="http://schemas.openxmlformats.org/drawingml/2006/picture">
                 <pic:pic>
                   <pic:nvPicPr>
-                    <pic:cNvPr descr="postInfluenceLevel.drawio-6 (5)" id="0" name="image3.jpg"/>
+                    <pic:cNvPr descr="postInfluenceLevel.drawio-6 (5)" id="0" name="image6.jpg"/>
                     <pic:cNvPicPr preferRelativeResize="0"/>
                   </pic:nvPicPr>
                   <pic:blipFill>
@@ -492,6 +492,8 @@
         <w:rPr>
           <w:rtl w:val="0"/>
         </w:rPr>
+        <w:br w:type="textWrapping"/>
+        <w:br w:type="textWrapping"/>
       </w:r>
     </w:p>
     <w:p>
@@ -527,12 +529,12 @@
           <wp:inline distB="0" distT="0" distL="0" distR="0">
             <wp:extent cx="5943600" cy="5483860"/>
             <wp:effectExtent b="0" l="0" r="0" t="0"/>
-            <wp:docPr descr="ClassDiagram" id="4" name="image8.png"/>
+            <wp:docPr descr="ClassDiagram" id="5" name="image2.png"/>
             <a:graphic>
               <a:graphicData uri="http://schemas.openxmlformats.org/drawingml/2006/picture">
                 <pic:pic>
                   <pic:nvPicPr>
-                    <pic:cNvPr descr="ClassDiagram" id="0" name="image8.png"/>
+                    <pic:cNvPr descr="ClassDiagram" id="0" name="image2.png"/>
                     <pic:cNvPicPr preferRelativeResize="0"/>
                   </pic:nvPicPr>
                   <pic:blipFill>
@@ -614,26 +616,6 @@
     </w:p>
     <w:p>
       <w:pPr>
-        <w:rPr/>
-      </w:pPr>
-      <w:r>
-        <w:rPr>
-          <w:rtl w:val="0"/>
-        </w:rPr>
-      </w:r>
-    </w:p>
-    <w:p>
-      <w:pPr>
-        <w:rPr/>
-      </w:pPr>
-      <w:r>
-        <w:rPr>
-          <w:rtl w:val="0"/>
-        </w:rPr>
-      </w:r>
-    </w:p>
-    <w:p>
-      <w:pPr>
         <w:pStyle w:val="Heading3"/>
         <w:bidi w:val="1"/>
         <w:rPr>
@@ -6385,349 +6367,20 @@
           <w:rtl w:val="0"/>
         </w:rPr>
         <w:t xml:space="preserve">:</w:t>
-      </w:r>
-      <w:r>
-        <w:rPr>
-          <w:rtl w:val="0"/>
-        </w:rPr>
-      </w:r>
-    </w:p>
-    <w:p>
-      <w:pPr>
-        <w:numPr>
-          <w:ilvl w:val="0"/>
-          <w:numId w:val="5"/>
-        </w:numPr>
-        <w:bidi w:val="1"/>
-        <w:spacing w:after="0" w:line="240" w:lineRule="auto"/>
-        <w:ind w:left="720" w:right="720" w:hanging="360"/>
-        <w:rPr/>
-      </w:pPr>
-      <w:r>
-        <w:rPr>
-          <w:rtl w:val="0"/>
-        </w:rPr>
-        <w:t xml:space="preserve">Sequence</w:t>
-      </w:r>
-      <w:r>
-        <w:rPr>
-          <w:rtl w:val="0"/>
-        </w:rPr>
-        <w:t xml:space="preserve"> </w:t>
-      </w:r>
-      <w:r>
-        <w:rPr>
-          <w:rtl w:val="0"/>
-        </w:rPr>
-        <w:t xml:space="preserve">Diagrams</w:t>
-      </w:r>
-      <w:r>
-        <w:rPr>
-          <w:rtl w:val="1"/>
-        </w:rPr>
-        <w:t xml:space="preserve">: </w:t>
-      </w:r>
-      <w:r>
-        <w:rPr>
-          <w:rtl w:val="1"/>
-        </w:rPr>
-        <w:t xml:space="preserve">באופן</w:t>
-      </w:r>
-      <w:r>
-        <w:rPr>
-          <w:rtl w:val="1"/>
-        </w:rPr>
-        <w:t xml:space="preserve"> </w:t>
-      </w:r>
-      <w:r>
-        <w:rPr>
-          <w:rtl w:val="1"/>
-        </w:rPr>
-        <w:t xml:space="preserve">פעולת</w:t>
-      </w:r>
-      <w:r>
-        <w:rPr>
-          <w:rtl w:val="1"/>
-        </w:rPr>
-        <w:t xml:space="preserve"> </w:t>
-      </w:r>
-      <w:r>
-        <w:rPr>
-          <w:rtl w:val="1"/>
-        </w:rPr>
-        <w:t xml:space="preserve">המערכת</w:t>
-      </w:r>
-      <w:r>
-        <w:rPr>
-          <w:rtl w:val="1"/>
-        </w:rPr>
-        <w:t xml:space="preserve"> </w:t>
-      </w:r>
-      <w:r>
-        <w:rPr>
-          <w:rtl w:val="1"/>
-        </w:rPr>
-        <w:t xml:space="preserve">לפני</w:t>
-      </w:r>
-      <w:r>
-        <w:rPr>
-          <w:rtl w:val="1"/>
-        </w:rPr>
-        <w:t xml:space="preserve"> </w:t>
-      </w:r>
-      <w:r>
-        <w:rPr>
-          <w:rtl w:val="1"/>
-        </w:rPr>
-        <w:t xml:space="preserve">מימוש</w:t>
-      </w:r>
-      <w:r>
-        <w:rPr>
-          <w:rtl w:val="1"/>
-        </w:rPr>
-        <w:t xml:space="preserve"> </w:t>
-      </w:r>
-      <w:r>
-        <w:rPr>
-          <w:rtl w:val="1"/>
-        </w:rPr>
-        <w:t xml:space="preserve">ה</w:t>
-      </w:r>
-      <w:r>
-        <w:rPr>
-          <w:rtl w:val="1"/>
-        </w:rPr>
-        <w:t xml:space="preserve">-</w:t>
-      </w:r>
-      <w:r>
-        <w:rPr>
-          <w:rtl w:val="0"/>
-        </w:rPr>
-        <w:t xml:space="preserve">Facade</w:t>
-      </w:r>
-      <w:r>
-        <w:rPr>
-          <w:rtl w:val="1"/>
-        </w:rPr>
-        <w:t xml:space="preserve">, </w:t>
-      </w:r>
-      <w:r>
-        <w:rPr>
-          <w:rtl w:val="1"/>
-        </w:rPr>
-        <w:t xml:space="preserve">ניתן</w:t>
-      </w:r>
-      <w:r>
-        <w:rPr>
-          <w:rtl w:val="1"/>
-        </w:rPr>
-        <w:t xml:space="preserve"> </w:t>
-      </w:r>
-      <w:r>
-        <w:rPr>
-          <w:rtl w:val="1"/>
-        </w:rPr>
-        <w:t xml:space="preserve">לראות</w:t>
-      </w:r>
-      <w:r>
-        <w:rPr>
-          <w:rtl w:val="1"/>
-        </w:rPr>
-        <w:t xml:space="preserve"> </w:t>
-      </w:r>
-      <w:r>
-        <w:rPr>
-          <w:rtl w:val="1"/>
-        </w:rPr>
-        <w:t xml:space="preserve">כי</w:t>
-      </w:r>
-      <w:r>
-        <w:rPr>
-          <w:rtl w:val="1"/>
-        </w:rPr>
-        <w:t xml:space="preserve"> </w:t>
-      </w:r>
-      <w:r>
-        <w:rPr>
-          <w:rtl w:val="1"/>
-        </w:rPr>
-        <w:t xml:space="preserve">קיים</w:t>
-      </w:r>
-      <w:r>
-        <w:rPr>
-          <w:rtl w:val="1"/>
-        </w:rPr>
-        <w:t xml:space="preserve"> </w:t>
-      </w:r>
-      <w:r>
-        <w:rPr>
-          <w:rtl w:val="1"/>
-        </w:rPr>
-        <w:t xml:space="preserve">קשר</w:t>
-      </w:r>
-      <w:r>
-        <w:rPr>
-          <w:rtl w:val="1"/>
-        </w:rPr>
-        <w:t xml:space="preserve"> </w:t>
-      </w:r>
-      <w:r>
-        <w:rPr>
-          <w:rtl w:val="1"/>
-        </w:rPr>
-        <w:t xml:space="preserve">ישיר</w:t>
-      </w:r>
-      <w:r>
-        <w:rPr>
-          <w:rtl w:val="1"/>
-        </w:rPr>
-        <w:t xml:space="preserve"> </w:t>
-      </w:r>
-      <w:r>
-        <w:rPr>
-          <w:rtl w:val="1"/>
-        </w:rPr>
-        <w:t xml:space="preserve">ואף</w:t>
-      </w:r>
-      <w:r>
-        <w:rPr>
-          <w:rtl w:val="1"/>
-        </w:rPr>
-        <w:t xml:space="preserve"> </w:t>
-      </w:r>
-      <w:r>
-        <w:rPr>
-          <w:rtl w:val="1"/>
-        </w:rPr>
-        <w:t xml:space="preserve">ישנה</w:t>
-      </w:r>
-      <w:r>
-        <w:rPr>
-          <w:rtl w:val="1"/>
-        </w:rPr>
-        <w:t xml:space="preserve"> </w:t>
-      </w:r>
-      <w:r>
-        <w:rPr>
-          <w:rtl w:val="1"/>
-        </w:rPr>
-        <w:t xml:space="preserve">אינטראקציה</w:t>
-      </w:r>
-      <w:r>
-        <w:rPr>
-          <w:rtl w:val="1"/>
-        </w:rPr>
-        <w:t xml:space="preserve"> </w:t>
-      </w:r>
-      <w:r>
-        <w:rPr>
-          <w:rtl w:val="1"/>
-        </w:rPr>
-        <w:t xml:space="preserve">בין</w:t>
-      </w:r>
-      <w:r>
-        <w:rPr>
-          <w:rtl w:val="1"/>
-        </w:rPr>
-        <w:t xml:space="preserve"> </w:t>
-      </w:r>
-      <w:r>
-        <w:rPr>
-          <w:rtl w:val="1"/>
-        </w:rPr>
-        <w:t xml:space="preserve">שכבות</w:t>
-      </w:r>
-      <w:r>
-        <w:rPr>
-          <w:rtl w:val="1"/>
-        </w:rPr>
-        <w:t xml:space="preserve"> </w:t>
-      </w:r>
-      <w:r>
-        <w:rPr>
-          <w:rtl w:val="1"/>
-        </w:rPr>
-        <w:t xml:space="preserve">ה</w:t>
-      </w:r>
-      <w:r>
-        <w:rPr>
-          <w:rtl w:val="1"/>
-        </w:rPr>
-        <w:t xml:space="preserve">-</w:t>
-      </w:r>
-      <w:r>
-        <w:rPr>
-          <w:rtl w:val="0"/>
-        </w:rPr>
-        <w:t xml:space="preserve">UI</w:t>
-      </w:r>
-      <w:r>
-        <w:rPr>
-          <w:rtl w:val="1"/>
-        </w:rPr>
-        <w:t xml:space="preserve"> </w:t>
-      </w:r>
-      <w:r>
-        <w:rPr>
-          <w:rtl w:val="1"/>
-        </w:rPr>
-        <w:t xml:space="preserve">לבין</w:t>
-      </w:r>
-      <w:r>
-        <w:rPr>
-          <w:rtl w:val="1"/>
-        </w:rPr>
-        <w:t xml:space="preserve"> </w:t>
-      </w:r>
-      <w:r>
-        <w:rPr>
-          <w:rtl w:val="1"/>
-        </w:rPr>
-        <w:t xml:space="preserve">שכבות</w:t>
-      </w:r>
-      <w:r>
-        <w:rPr>
-          <w:rtl w:val="1"/>
-        </w:rPr>
-        <w:t xml:space="preserve"> </w:t>
-      </w:r>
-      <w:r>
-        <w:rPr>
-          <w:rtl w:val="1"/>
-        </w:rPr>
-        <w:t xml:space="preserve">הלוגיקה</w:t>
-      </w:r>
-      <w:r>
-        <w:rPr>
-          <w:rtl w:val="1"/>
-        </w:rPr>
-        <w:t xml:space="preserve"> </w:t>
-      </w:r>
-      <w:r>
-        <w:rPr>
-          <w:rtl w:val="1"/>
-        </w:rPr>
-        <w:t xml:space="preserve">השונות</w:t>
-      </w:r>
-      <w:r>
-        <w:rPr>
-          <w:rtl w:val="1"/>
-        </w:rPr>
-        <w:t xml:space="preserve">:</w:t>
         <w:br w:type="textWrapping"/>
       </w:r>
       <w:r>
         <w:rPr/>
         <w:drawing>
           <wp:inline distB="114300" distT="114300" distL="114300" distR="114300">
-            <wp:extent cx="6099273" cy="2881313"/>
+            <wp:extent cx="5943600" cy="4826000"/>
             <wp:effectExtent b="0" l="0" r="0" t="0"/>
-            <wp:docPr id="14" name="image14.png"/>
+            <wp:docPr id="1" name="image16.png"/>
             <a:graphic>
               <a:graphicData uri="http://schemas.openxmlformats.org/drawingml/2006/picture">
                 <pic:pic>
                   <pic:nvPicPr>
-                    <pic:cNvPr id="0" name="image14.png"/>
+                    <pic:cNvPr id="0" name="image16.png"/>
                     <pic:cNvPicPr preferRelativeResize="0"/>
                   </pic:nvPicPr>
                   <pic:blipFill>
@@ -6740,7 +6393,7 @@
                   <pic:spPr>
                     <a:xfrm>
                       <a:off x="0" y="0"/>
-                      <a:ext cx="6099273" cy="2881313"/>
+                      <a:ext cx="5943600" cy="4826000"/>
                     </a:xfrm>
                     <a:prstGeom prst="rect"/>
                     <a:ln/>
@@ -6759,16 +6412,80 @@
     </w:p>
     <w:p>
       <w:pPr>
+        <w:numPr>
+          <w:ilvl w:val="0"/>
+          <w:numId w:val="5"/>
+        </w:numPr>
         <w:bidi w:val="1"/>
         <w:spacing w:after="0" w:line="240" w:lineRule="auto"/>
-        <w:ind w:left="720" w:right="720" w:firstLine="0"/>
+        <w:ind w:left="720" w:right="720" w:hanging="360"/>
         <w:rPr/>
       </w:pPr>
       <w:r>
         <w:rPr>
-          <w:rtl w:val="1"/>
-        </w:rPr>
-        <w:t xml:space="preserve">לאחר</w:t>
+          <w:rtl w:val="0"/>
+        </w:rPr>
+        <w:t xml:space="preserve">Sequence</w:t>
+      </w:r>
+      <w:r>
+        <w:rPr>
+          <w:rtl w:val="0"/>
+        </w:rPr>
+        <w:t xml:space="preserve"> </w:t>
+      </w:r>
+      <w:r>
+        <w:rPr>
+          <w:rtl w:val="0"/>
+        </w:rPr>
+        <w:t xml:space="preserve">Diagrams</w:t>
+      </w:r>
+      <w:r>
+        <w:rPr>
+          <w:rtl w:val="1"/>
+        </w:rPr>
+        <w:t xml:space="preserve">: </w:t>
+      </w:r>
+      <w:r>
+        <w:rPr>
+          <w:rtl w:val="1"/>
+        </w:rPr>
+        <w:t xml:space="preserve">באופן</w:t>
+      </w:r>
+      <w:r>
+        <w:rPr>
+          <w:rtl w:val="1"/>
+        </w:rPr>
+        <w:t xml:space="preserve"> </w:t>
+      </w:r>
+      <w:r>
+        <w:rPr>
+          <w:rtl w:val="1"/>
+        </w:rPr>
+        <w:t xml:space="preserve">פעולת</w:t>
+      </w:r>
+      <w:r>
+        <w:rPr>
+          <w:rtl w:val="1"/>
+        </w:rPr>
+        <w:t xml:space="preserve"> </w:t>
+      </w:r>
+      <w:r>
+        <w:rPr>
+          <w:rtl w:val="1"/>
+        </w:rPr>
+        <w:t xml:space="preserve">המערכת</w:t>
+      </w:r>
+      <w:r>
+        <w:rPr>
+          <w:rtl w:val="1"/>
+        </w:rPr>
+        <w:t xml:space="preserve"> </w:t>
+      </w:r>
+      <w:r>
+        <w:rPr>
+          <w:rtl w:val="1"/>
+        </w:rPr>
+        <w:t xml:space="preserve">לפני</w:t>
       </w:r>
       <w:r>
         <w:rPr>
@@ -6852,6 +6569,54 @@
         <w:rPr>
           <w:rtl w:val="1"/>
         </w:rPr>
+        <w:t xml:space="preserve">קיים</w:t>
+      </w:r>
+      <w:r>
+        <w:rPr>
+          <w:rtl w:val="1"/>
+        </w:rPr>
+        <w:t xml:space="preserve"> </w:t>
+      </w:r>
+      <w:r>
+        <w:rPr>
+          <w:rtl w:val="1"/>
+        </w:rPr>
+        <w:t xml:space="preserve">קשר</w:t>
+      </w:r>
+      <w:r>
+        <w:rPr>
+          <w:rtl w:val="1"/>
+        </w:rPr>
+        <w:t xml:space="preserve"> </w:t>
+      </w:r>
+      <w:r>
+        <w:rPr>
+          <w:rtl w:val="1"/>
+        </w:rPr>
+        <w:t xml:space="preserve">ישיר</w:t>
+      </w:r>
+      <w:r>
+        <w:rPr>
+          <w:rtl w:val="1"/>
+        </w:rPr>
+        <w:t xml:space="preserve"> </w:t>
+      </w:r>
+      <w:r>
+        <w:rPr>
+          <w:rtl w:val="1"/>
+        </w:rPr>
+        <w:t xml:space="preserve">ואף</w:t>
+      </w:r>
+      <w:r>
+        <w:rPr>
+          <w:rtl w:val="1"/>
+        </w:rPr>
+        <w:t xml:space="preserve"> </w:t>
+      </w:r>
+      <w:r>
+        <w:rPr>
+          <w:rtl w:val="1"/>
+        </w:rPr>
         <w:t xml:space="preserve">ישנה</w:t>
       </w:r>
       <w:r>
@@ -6864,19 +6629,7 @@
         <w:rPr>
           <w:rtl w:val="1"/>
         </w:rPr>
-        <w:t xml:space="preserve">הפרדה</w:t>
-      </w:r>
-      <w:r>
-        <w:rPr>
-          <w:rtl w:val="1"/>
-        </w:rPr>
-        <w:t xml:space="preserve"> </w:t>
-      </w:r>
-      <w:r>
-        <w:rPr>
-          <w:rtl w:val="1"/>
-        </w:rPr>
-        <w:t xml:space="preserve">ברורה</w:t>
+        <w:t xml:space="preserve">אינטראקציה</w:t>
       </w:r>
       <w:r>
         <w:rPr>
@@ -6912,6 +6665,54 @@
         <w:rPr>
           <w:rtl w:val="1"/>
         </w:rPr>
+        <w:t xml:space="preserve">ה</w:t>
+      </w:r>
+      <w:r>
+        <w:rPr>
+          <w:rtl w:val="1"/>
+        </w:rPr>
+        <w:t xml:space="preserve">-</w:t>
+      </w:r>
+      <w:r>
+        <w:rPr>
+          <w:rtl w:val="0"/>
+        </w:rPr>
+        <w:t xml:space="preserve">UI</w:t>
+      </w:r>
+      <w:r>
+        <w:rPr>
+          <w:rtl w:val="1"/>
+        </w:rPr>
+        <w:t xml:space="preserve"> </w:t>
+      </w:r>
+      <w:r>
+        <w:rPr>
+          <w:rtl w:val="1"/>
+        </w:rPr>
+        <w:t xml:space="preserve">לבין</w:t>
+      </w:r>
+      <w:r>
+        <w:rPr>
+          <w:rtl w:val="1"/>
+        </w:rPr>
+        <w:t xml:space="preserve"> </w:t>
+      </w:r>
+      <w:r>
+        <w:rPr>
+          <w:rtl w:val="1"/>
+        </w:rPr>
+        <w:t xml:space="preserve">שכבות</w:t>
+      </w:r>
+      <w:r>
+        <w:rPr>
+          <w:rtl w:val="1"/>
+        </w:rPr>
+        <w:t xml:space="preserve"> </w:t>
+      </w:r>
+      <w:r>
+        <w:rPr>
+          <w:rtl w:val="1"/>
+        </w:rPr>
         <w:t xml:space="preserve">הלוגיקה</w:t>
       </w:r>
       <w:r>
@@ -6930,460 +6731,16 @@
         <w:rPr>
           <w:rtl w:val="1"/>
         </w:rPr>
-        <w:t xml:space="preserve"> </w:t>
-      </w:r>
-      <w:r>
-        <w:rPr>
-          <w:rtl w:val="1"/>
-        </w:rPr>
-        <w:t xml:space="preserve">לבין</w:t>
-      </w:r>
-      <w:r>
-        <w:rPr>
-          <w:rtl w:val="1"/>
-        </w:rPr>
-        <w:t xml:space="preserve"> </w:t>
-      </w:r>
-      <w:r>
-        <w:rPr>
-          <w:rtl w:val="1"/>
-        </w:rPr>
-        <w:t xml:space="preserve">שכבת</w:t>
-      </w:r>
-      <w:r>
-        <w:rPr>
-          <w:rtl w:val="1"/>
-        </w:rPr>
-        <w:t xml:space="preserve"> </w:t>
-      </w:r>
-      <w:r>
-        <w:rPr>
-          <w:rtl w:val="1"/>
-        </w:rPr>
-        <w:t xml:space="preserve">ה</w:t>
-      </w:r>
-      <w:r>
-        <w:rPr>
-          <w:rtl w:val="1"/>
-        </w:rPr>
-        <w:t xml:space="preserve">-</w:t>
-      </w:r>
-      <w:r>
-        <w:rPr>
-          <w:rtl w:val="0"/>
-        </w:rPr>
-        <w:t xml:space="preserve">UI</w:t>
-      </w:r>
-      <w:r>
-        <w:rPr>
-          <w:rtl w:val="1"/>
-        </w:rPr>
-        <w:t xml:space="preserve">. </w:t>
-      </w:r>
-      <w:r>
-        <w:rPr>
-          <w:rtl w:val="1"/>
-        </w:rPr>
-        <w:t xml:space="preserve">שכבת</w:t>
-      </w:r>
-      <w:r>
-        <w:rPr>
-          <w:rtl w:val="1"/>
-        </w:rPr>
-        <w:t xml:space="preserve"> </w:t>
-      </w:r>
-      <w:r>
-        <w:rPr>
-          <w:rtl w:val="1"/>
-        </w:rPr>
-        <w:t xml:space="preserve">ה</w:t>
-      </w:r>
-      <w:r>
-        <w:rPr>
-          <w:rtl w:val="1"/>
-        </w:rPr>
-        <w:t xml:space="preserve">-</w:t>
-      </w:r>
-      <w:r>
-        <w:rPr>
-          <w:rtl w:val="0"/>
-        </w:rPr>
-        <w:t xml:space="preserve">UI</w:t>
-      </w:r>
-      <w:r>
-        <w:rPr>
-          <w:rtl w:val="1"/>
-        </w:rPr>
-        <w:t xml:space="preserve"> </w:t>
-      </w:r>
-      <w:r>
-        <w:rPr>
-          <w:rtl w:val="1"/>
-        </w:rPr>
-        <w:t xml:space="preserve">פונה</w:t>
-      </w:r>
-      <w:r>
-        <w:rPr>
-          <w:rtl w:val="1"/>
-        </w:rPr>
-        <w:t xml:space="preserve"> </w:t>
-      </w:r>
-      <w:r>
-        <w:rPr>
-          <w:rtl w:val="1"/>
-        </w:rPr>
-        <w:t xml:space="preserve">לקבלת</w:t>
-      </w:r>
-      <w:r>
-        <w:rPr>
-          <w:rtl w:val="1"/>
-        </w:rPr>
-        <w:t xml:space="preserve"> </w:t>
-      </w:r>
-      <w:r>
-        <w:rPr>
-          <w:rtl w:val="1"/>
-        </w:rPr>
-        <w:t xml:space="preserve">מידע</w:t>
-      </w:r>
-      <w:r>
-        <w:rPr>
-          <w:rtl w:val="1"/>
-        </w:rPr>
-        <w:t xml:space="preserve"> </w:t>
-      </w:r>
-      <w:r>
-        <w:rPr>
-          <w:rtl w:val="1"/>
-        </w:rPr>
-        <w:t xml:space="preserve">מהשכבה</w:t>
-      </w:r>
-      <w:r>
-        <w:rPr>
-          <w:rtl w:val="1"/>
-        </w:rPr>
-        <w:t xml:space="preserve"> </w:t>
-      </w:r>
-      <w:r>
-        <w:rPr>
-          <w:rtl w:val="1"/>
-        </w:rPr>
-        <w:t xml:space="preserve">הלוגית</w:t>
-      </w:r>
-      <w:r>
-        <w:rPr>
-          <w:rtl w:val="1"/>
-        </w:rPr>
-        <w:t xml:space="preserve"> </w:t>
-      </w:r>
-      <w:r>
-        <w:rPr>
-          <w:rtl w:val="1"/>
-        </w:rPr>
-        <w:t xml:space="preserve">דרך</w:t>
-      </w:r>
-      <w:r>
-        <w:rPr>
-          <w:rtl w:val="1"/>
-        </w:rPr>
-        <w:t xml:space="preserve"> </w:t>
-      </w:r>
-      <w:r>
-        <w:rPr>
-          <w:rtl w:val="1"/>
-        </w:rPr>
-        <w:t xml:space="preserve">נקודה</w:t>
-      </w:r>
-      <w:r>
-        <w:rPr>
-          <w:rtl w:val="1"/>
-        </w:rPr>
-        <w:t xml:space="preserve"> </w:t>
-      </w:r>
-      <w:r>
-        <w:rPr>
-          <w:rtl w:val="1"/>
-        </w:rPr>
-        <w:t xml:space="preserve">אחת</w:t>
-      </w:r>
-      <w:r>
-        <w:rPr>
-          <w:rtl w:val="1"/>
-        </w:rPr>
-        <w:t xml:space="preserve"> </w:t>
-      </w:r>
-      <w:r>
-        <w:rPr>
-          <w:rtl w:val="1"/>
-        </w:rPr>
-        <w:t xml:space="preserve">בלבד</w:t>
-      </w:r>
-      <w:r>
-        <w:rPr>
-          <w:rtl w:val="1"/>
-        </w:rPr>
-        <w:t xml:space="preserve">, </w:t>
-      </w:r>
-      <w:r>
-        <w:rPr>
-          <w:rtl w:val="1"/>
-        </w:rPr>
-        <w:t xml:space="preserve">ובכך</w:t>
-      </w:r>
-      <w:r>
-        <w:rPr>
-          <w:rtl w:val="1"/>
-        </w:rPr>
-        <w:t xml:space="preserve"> </w:t>
-      </w:r>
-      <w:r>
-        <w:rPr>
-          <w:rtl w:val="1"/>
-        </w:rPr>
-        <w:t xml:space="preserve">אינה</w:t>
-      </w:r>
-      <w:r>
-        <w:rPr>
-          <w:rtl w:val="1"/>
-        </w:rPr>
-        <w:t xml:space="preserve"> </w:t>
-      </w:r>
-      <w:r>
-        <w:rPr>
-          <w:rtl w:val="1"/>
-        </w:rPr>
-        <w:t xml:space="preserve">מכירה</w:t>
-      </w:r>
-      <w:r>
-        <w:rPr>
-          <w:rtl w:val="1"/>
-        </w:rPr>
-        <w:t xml:space="preserve"> </w:t>
-      </w:r>
-      <w:r>
-        <w:rPr>
-          <w:rtl w:val="1"/>
-        </w:rPr>
-        <w:t xml:space="preserve">כלל</w:t>
-      </w:r>
-      <w:r>
-        <w:rPr>
-          <w:rtl w:val="1"/>
-        </w:rPr>
-        <w:t xml:space="preserve"> </w:t>
-      </w:r>
-      <w:r>
-        <w:rPr>
-          <w:rtl w:val="1"/>
-        </w:rPr>
-        <w:t xml:space="preserve">את</w:t>
-      </w:r>
-      <w:r>
-        <w:rPr>
-          <w:rtl w:val="1"/>
-        </w:rPr>
-        <w:t xml:space="preserve"> </w:t>
-      </w:r>
-      <w:r>
-        <w:rPr>
-          <w:rtl w:val="1"/>
-        </w:rPr>
-        <w:t xml:space="preserve">השכבה</w:t>
-      </w:r>
-      <w:r>
-        <w:rPr>
-          <w:rtl w:val="1"/>
-        </w:rPr>
-        <w:t xml:space="preserve"> </w:t>
-      </w:r>
-      <w:r>
-        <w:rPr>
-          <w:rtl w:val="1"/>
-        </w:rPr>
-        <w:t xml:space="preserve">הלוגית</w:t>
-      </w:r>
-      <w:r>
-        <w:rPr>
-          <w:rtl w:val="1"/>
-        </w:rPr>
-        <w:t xml:space="preserve"> </w:t>
-      </w:r>
-      <w:r>
-        <w:rPr>
-          <w:rtl w:val="1"/>
-        </w:rPr>
-        <w:t xml:space="preserve">או</w:t>
-      </w:r>
-      <w:r>
-        <w:rPr>
-          <w:rtl w:val="1"/>
-        </w:rPr>
-        <w:t xml:space="preserve"> </w:t>
-      </w:r>
-      <w:r>
-        <w:rPr>
-          <w:rtl w:val="1"/>
-        </w:rPr>
-        <w:t xml:space="preserve">את</w:t>
-      </w:r>
-      <w:r>
-        <w:rPr>
-          <w:rtl w:val="1"/>
-        </w:rPr>
-        <w:t xml:space="preserve"> </w:t>
-      </w:r>
-      <w:r>
-        <w:rPr>
-          <w:rtl w:val="1"/>
-        </w:rPr>
-        <w:t xml:space="preserve">עומקה</w:t>
-      </w:r>
-      <w:r>
-        <w:rPr>
-          <w:rtl w:val="1"/>
-        </w:rPr>
-        <w:t xml:space="preserve"> </w:t>
-      </w:r>
-      <w:r>
-        <w:rPr>
-          <w:rtl w:val="1"/>
-        </w:rPr>
-        <w:t xml:space="preserve">ולכן</w:t>
-      </w:r>
-      <w:r>
-        <w:rPr>
-          <w:rtl w:val="1"/>
-        </w:rPr>
-        <w:t xml:space="preserve"> </w:t>
-      </w:r>
-      <w:r>
-        <w:rPr>
-          <w:rtl w:val="1"/>
-        </w:rPr>
-        <w:t xml:space="preserve">משתמשת</w:t>
-      </w:r>
-      <w:r>
-        <w:rPr>
-          <w:rtl w:val="1"/>
-        </w:rPr>
-        <w:t xml:space="preserve"> </w:t>
+        <w:t xml:space="preserve">:</w:t>
         <w:br w:type="textWrapping"/>
-      </w:r>
-      <w:r>
-        <w:rPr>
-          <w:rtl w:val="1"/>
-        </w:rPr>
-        <w:t xml:space="preserve">ב</w:t>
-      </w:r>
-      <w:r>
-        <w:rPr>
-          <w:rtl w:val="1"/>
-        </w:rPr>
-        <w:t xml:space="preserve">-</w:t>
-      </w:r>
-      <w:r>
-        <w:rPr>
-          <w:rtl w:val="0"/>
-        </w:rPr>
-        <w:t xml:space="preserve">Facade</w:t>
-      </w:r>
-      <w:r>
-        <w:rPr>
-          <w:rtl w:val="1"/>
-        </w:rPr>
-        <w:t xml:space="preserve"> </w:t>
-      </w:r>
-      <w:r>
-        <w:rPr>
-          <w:rtl w:val="1"/>
-        </w:rPr>
-        <w:t xml:space="preserve">כממשק</w:t>
-      </w:r>
-      <w:r>
-        <w:rPr>
-          <w:rtl w:val="1"/>
-        </w:rPr>
-        <w:t xml:space="preserve"> </w:t>
-      </w:r>
-      <w:r>
-        <w:rPr>
-          <w:rtl w:val="1"/>
-        </w:rPr>
-        <w:t xml:space="preserve">המקל</w:t>
-      </w:r>
-      <w:r>
-        <w:rPr>
-          <w:rtl w:val="1"/>
-        </w:rPr>
-        <w:t xml:space="preserve"> </w:t>
-      </w:r>
-      <w:r>
-        <w:rPr>
-          <w:rtl w:val="1"/>
-        </w:rPr>
-        <w:t xml:space="preserve">על</w:t>
-      </w:r>
-      <w:r>
-        <w:rPr>
-          <w:rtl w:val="1"/>
-        </w:rPr>
-        <w:t xml:space="preserve"> </w:t>
-      </w:r>
-      <w:r>
-        <w:rPr>
-          <w:rtl w:val="1"/>
-        </w:rPr>
-        <w:t xml:space="preserve">השימוש</w:t>
-      </w:r>
-      <w:r>
-        <w:rPr>
-          <w:rtl w:val="1"/>
-        </w:rPr>
-        <w:t xml:space="preserve"> </w:t>
-      </w:r>
-      <w:r>
-        <w:rPr>
-          <w:rtl w:val="1"/>
-        </w:rPr>
-        <w:t xml:space="preserve">בשכבה</w:t>
-      </w:r>
-      <w:r>
-        <w:rPr>
-          <w:rtl w:val="1"/>
-        </w:rPr>
-        <w:t xml:space="preserve"> </w:t>
-      </w:r>
-      <w:r>
-        <w:rPr>
-          <w:rtl w:val="1"/>
-        </w:rPr>
-        <w:t xml:space="preserve">הלוגית</w:t>
-      </w:r>
-      <w:r>
-        <w:rPr>
-          <w:rtl w:val="1"/>
-        </w:rPr>
-        <w:t xml:space="preserve"> </w:t>
-      </w:r>
-      <w:r>
-        <w:rPr>
-          <w:rtl w:val="1"/>
-        </w:rPr>
-        <w:t xml:space="preserve">המורכבת</w:t>
-      </w:r>
-      <w:r>
-        <w:rPr>
-          <w:rtl w:val="1"/>
-        </w:rPr>
-        <w:t xml:space="preserve">:</w:t>
       </w:r>
       <w:r>
         <w:rPr/>
         <w:drawing>
           <wp:inline distB="114300" distT="114300" distL="114300" distR="114300">
-            <wp:extent cx="6137165" cy="3805238"/>
+            <wp:extent cx="6096000" cy="3062288"/>
             <wp:effectExtent b="0" l="0" r="0" t="0"/>
-            <wp:docPr id="9" name="image15.png"/>
+            <wp:docPr id="15" name="image15.png"/>
             <a:graphic>
               <a:graphicData uri="http://schemas.openxmlformats.org/drawingml/2006/picture">
                 <pic:pic>
@@ -7393,6 +6750,667 @@
                   </pic:nvPicPr>
                   <pic:blipFill>
                     <a:blip r:embed="rId12"/>
+                    <a:srcRect b="0" l="0" r="0" t="0"/>
+                    <a:stretch>
+                      <a:fillRect/>
+                    </a:stretch>
+                  </pic:blipFill>
+                  <pic:spPr>
+                    <a:xfrm>
+                      <a:off x="0" y="0"/>
+                      <a:ext cx="6096000" cy="3062288"/>
+                    </a:xfrm>
+                    <a:prstGeom prst="rect"/>
+                    <a:ln/>
+                  </pic:spPr>
+                </pic:pic>
+              </a:graphicData>
+            </a:graphic>
+          </wp:inline>
+        </w:drawing>
+      </w:r>
+      <w:r>
+        <w:rPr>
+          <w:rtl w:val="0"/>
+        </w:rPr>
+      </w:r>
+    </w:p>
+    <w:p>
+      <w:pPr>
+        <w:bidi w:val="1"/>
+        <w:spacing w:after="0" w:line="240" w:lineRule="auto"/>
+        <w:ind w:left="720" w:right="720" w:firstLine="0"/>
+        <w:rPr/>
+      </w:pPr>
+      <w:r>
+        <w:rPr>
+          <w:rtl w:val="1"/>
+        </w:rPr>
+        <w:t xml:space="preserve">לאחר</w:t>
+      </w:r>
+      <w:r>
+        <w:rPr>
+          <w:rtl w:val="1"/>
+        </w:rPr>
+        <w:t xml:space="preserve"> </w:t>
+      </w:r>
+      <w:r>
+        <w:rPr>
+          <w:rtl w:val="1"/>
+        </w:rPr>
+        <w:t xml:space="preserve">מימוש</w:t>
+      </w:r>
+      <w:r>
+        <w:rPr>
+          <w:rtl w:val="1"/>
+        </w:rPr>
+        <w:t xml:space="preserve"> </w:t>
+      </w:r>
+      <w:r>
+        <w:rPr>
+          <w:rtl w:val="1"/>
+        </w:rPr>
+        <w:t xml:space="preserve">ה</w:t>
+      </w:r>
+      <w:r>
+        <w:rPr>
+          <w:rtl w:val="1"/>
+        </w:rPr>
+        <w:t xml:space="preserve">-</w:t>
+      </w:r>
+      <w:r>
+        <w:rPr>
+          <w:rtl w:val="0"/>
+        </w:rPr>
+        <w:t xml:space="preserve">Facade</w:t>
+      </w:r>
+      <w:r>
+        <w:rPr>
+          <w:rtl w:val="1"/>
+        </w:rPr>
+        <w:t xml:space="preserve">, </w:t>
+      </w:r>
+      <w:r>
+        <w:rPr>
+          <w:rtl w:val="1"/>
+        </w:rPr>
+        <w:t xml:space="preserve">ניתן</w:t>
+      </w:r>
+      <w:r>
+        <w:rPr>
+          <w:rtl w:val="1"/>
+        </w:rPr>
+        <w:t xml:space="preserve"> </w:t>
+      </w:r>
+      <w:r>
+        <w:rPr>
+          <w:rtl w:val="1"/>
+        </w:rPr>
+        <w:t xml:space="preserve">לראות</w:t>
+      </w:r>
+      <w:r>
+        <w:rPr>
+          <w:rtl w:val="1"/>
+        </w:rPr>
+        <w:t xml:space="preserve"> </w:t>
+      </w:r>
+      <w:r>
+        <w:rPr>
+          <w:rtl w:val="1"/>
+        </w:rPr>
+        <w:t xml:space="preserve">כי</w:t>
+      </w:r>
+      <w:r>
+        <w:rPr>
+          <w:rtl w:val="1"/>
+        </w:rPr>
+        <w:t xml:space="preserve"> </w:t>
+      </w:r>
+      <w:r>
+        <w:rPr>
+          <w:rtl w:val="1"/>
+        </w:rPr>
+        <w:t xml:space="preserve">ישנה</w:t>
+      </w:r>
+      <w:r>
+        <w:rPr>
+          <w:rtl w:val="1"/>
+        </w:rPr>
+        <w:t xml:space="preserve"> </w:t>
+      </w:r>
+      <w:r>
+        <w:rPr>
+          <w:rtl w:val="1"/>
+        </w:rPr>
+        <w:t xml:space="preserve">הפרדה</w:t>
+      </w:r>
+      <w:r>
+        <w:rPr>
+          <w:rtl w:val="1"/>
+        </w:rPr>
+        <w:t xml:space="preserve"> </w:t>
+      </w:r>
+      <w:r>
+        <w:rPr>
+          <w:rtl w:val="1"/>
+        </w:rPr>
+        <w:t xml:space="preserve">ברורה</w:t>
+      </w:r>
+      <w:r>
+        <w:rPr>
+          <w:rtl w:val="1"/>
+        </w:rPr>
+        <w:t xml:space="preserve"> </w:t>
+      </w:r>
+      <w:r>
+        <w:rPr>
+          <w:rtl w:val="1"/>
+        </w:rPr>
+        <w:t xml:space="preserve">בין</w:t>
+      </w:r>
+      <w:r>
+        <w:rPr>
+          <w:rtl w:val="1"/>
+        </w:rPr>
+        <w:t xml:space="preserve"> </w:t>
+      </w:r>
+      <w:r>
+        <w:rPr>
+          <w:rtl w:val="1"/>
+        </w:rPr>
+        <w:t xml:space="preserve">שכבות</w:t>
+      </w:r>
+      <w:r>
+        <w:rPr>
+          <w:rtl w:val="1"/>
+        </w:rPr>
+        <w:t xml:space="preserve"> </w:t>
+      </w:r>
+      <w:r>
+        <w:rPr>
+          <w:rtl w:val="1"/>
+        </w:rPr>
+        <w:t xml:space="preserve">הלוגיקה</w:t>
+      </w:r>
+      <w:r>
+        <w:rPr>
+          <w:rtl w:val="1"/>
+        </w:rPr>
+        <w:t xml:space="preserve"> </w:t>
+      </w:r>
+      <w:r>
+        <w:rPr>
+          <w:rtl w:val="1"/>
+        </w:rPr>
+        <w:t xml:space="preserve">השונות</w:t>
+      </w:r>
+      <w:r>
+        <w:rPr>
+          <w:rtl w:val="1"/>
+        </w:rPr>
+        <w:t xml:space="preserve"> </w:t>
+      </w:r>
+      <w:r>
+        <w:rPr>
+          <w:rtl w:val="1"/>
+        </w:rPr>
+        <w:t xml:space="preserve">לבין</w:t>
+      </w:r>
+      <w:r>
+        <w:rPr>
+          <w:rtl w:val="1"/>
+        </w:rPr>
+        <w:t xml:space="preserve"> </w:t>
+      </w:r>
+      <w:r>
+        <w:rPr>
+          <w:rtl w:val="1"/>
+        </w:rPr>
+        <w:t xml:space="preserve">שכבת</w:t>
+      </w:r>
+      <w:r>
+        <w:rPr>
+          <w:rtl w:val="1"/>
+        </w:rPr>
+        <w:t xml:space="preserve"> </w:t>
+      </w:r>
+      <w:r>
+        <w:rPr>
+          <w:rtl w:val="1"/>
+        </w:rPr>
+        <w:t xml:space="preserve">ה</w:t>
+      </w:r>
+      <w:r>
+        <w:rPr>
+          <w:rtl w:val="1"/>
+        </w:rPr>
+        <w:t xml:space="preserve">-</w:t>
+      </w:r>
+      <w:r>
+        <w:rPr>
+          <w:rtl w:val="0"/>
+        </w:rPr>
+        <w:t xml:space="preserve">UI</w:t>
+      </w:r>
+      <w:r>
+        <w:rPr>
+          <w:rtl w:val="1"/>
+        </w:rPr>
+        <w:t xml:space="preserve">. </w:t>
+      </w:r>
+      <w:r>
+        <w:rPr>
+          <w:rtl w:val="1"/>
+        </w:rPr>
+        <w:t xml:space="preserve">שכבת</w:t>
+      </w:r>
+      <w:r>
+        <w:rPr>
+          <w:rtl w:val="1"/>
+        </w:rPr>
+        <w:t xml:space="preserve"> </w:t>
+      </w:r>
+      <w:r>
+        <w:rPr>
+          <w:rtl w:val="1"/>
+        </w:rPr>
+        <w:t xml:space="preserve">ה</w:t>
+      </w:r>
+      <w:r>
+        <w:rPr>
+          <w:rtl w:val="1"/>
+        </w:rPr>
+        <w:t xml:space="preserve">-</w:t>
+      </w:r>
+      <w:r>
+        <w:rPr>
+          <w:rtl w:val="0"/>
+        </w:rPr>
+        <w:t xml:space="preserve">UI</w:t>
+      </w:r>
+      <w:r>
+        <w:rPr>
+          <w:rtl w:val="1"/>
+        </w:rPr>
+        <w:t xml:space="preserve"> </w:t>
+      </w:r>
+      <w:r>
+        <w:rPr>
+          <w:rtl w:val="1"/>
+        </w:rPr>
+        <w:t xml:space="preserve">פונה</w:t>
+      </w:r>
+      <w:r>
+        <w:rPr>
+          <w:rtl w:val="1"/>
+        </w:rPr>
+        <w:t xml:space="preserve"> </w:t>
+      </w:r>
+      <w:r>
+        <w:rPr>
+          <w:rtl w:val="1"/>
+        </w:rPr>
+        <w:t xml:space="preserve">לקבלת</w:t>
+      </w:r>
+      <w:r>
+        <w:rPr>
+          <w:rtl w:val="1"/>
+        </w:rPr>
+        <w:t xml:space="preserve"> </w:t>
+      </w:r>
+      <w:r>
+        <w:rPr>
+          <w:rtl w:val="1"/>
+        </w:rPr>
+        <w:t xml:space="preserve">מידע</w:t>
+      </w:r>
+      <w:r>
+        <w:rPr>
+          <w:rtl w:val="1"/>
+        </w:rPr>
+        <w:t xml:space="preserve"> </w:t>
+      </w:r>
+      <w:r>
+        <w:rPr>
+          <w:rtl w:val="1"/>
+        </w:rPr>
+        <w:t xml:space="preserve">מהשכבה</w:t>
+      </w:r>
+      <w:r>
+        <w:rPr>
+          <w:rtl w:val="1"/>
+        </w:rPr>
+        <w:t xml:space="preserve"> </w:t>
+      </w:r>
+      <w:r>
+        <w:rPr>
+          <w:rtl w:val="1"/>
+        </w:rPr>
+        <w:t xml:space="preserve">הלוגית</w:t>
+      </w:r>
+      <w:r>
+        <w:rPr>
+          <w:rtl w:val="1"/>
+        </w:rPr>
+        <w:t xml:space="preserve"> </w:t>
+      </w:r>
+      <w:r>
+        <w:rPr>
+          <w:rtl w:val="1"/>
+        </w:rPr>
+        <w:t xml:space="preserve">דרך</w:t>
+      </w:r>
+      <w:r>
+        <w:rPr>
+          <w:rtl w:val="1"/>
+        </w:rPr>
+        <w:t xml:space="preserve"> </w:t>
+      </w:r>
+      <w:r>
+        <w:rPr>
+          <w:rtl w:val="1"/>
+        </w:rPr>
+        <w:t xml:space="preserve">נקודה</w:t>
+      </w:r>
+      <w:r>
+        <w:rPr>
+          <w:rtl w:val="1"/>
+        </w:rPr>
+        <w:t xml:space="preserve"> </w:t>
+      </w:r>
+      <w:r>
+        <w:rPr>
+          <w:rtl w:val="1"/>
+        </w:rPr>
+        <w:t xml:space="preserve">אחת</w:t>
+      </w:r>
+      <w:r>
+        <w:rPr>
+          <w:rtl w:val="1"/>
+        </w:rPr>
+        <w:t xml:space="preserve"> </w:t>
+      </w:r>
+      <w:r>
+        <w:rPr>
+          <w:rtl w:val="1"/>
+        </w:rPr>
+        <w:t xml:space="preserve">בלבד</w:t>
+      </w:r>
+      <w:r>
+        <w:rPr>
+          <w:rtl w:val="1"/>
+        </w:rPr>
+        <w:t xml:space="preserve">, </w:t>
+      </w:r>
+      <w:r>
+        <w:rPr>
+          <w:rtl w:val="1"/>
+        </w:rPr>
+        <w:t xml:space="preserve">ובכך</w:t>
+      </w:r>
+      <w:r>
+        <w:rPr>
+          <w:rtl w:val="1"/>
+        </w:rPr>
+        <w:t xml:space="preserve"> </w:t>
+      </w:r>
+      <w:r>
+        <w:rPr>
+          <w:rtl w:val="1"/>
+        </w:rPr>
+        <w:t xml:space="preserve">אינה</w:t>
+      </w:r>
+      <w:r>
+        <w:rPr>
+          <w:rtl w:val="1"/>
+        </w:rPr>
+        <w:t xml:space="preserve"> </w:t>
+      </w:r>
+      <w:r>
+        <w:rPr>
+          <w:rtl w:val="1"/>
+        </w:rPr>
+        <w:t xml:space="preserve">מכירה</w:t>
+      </w:r>
+      <w:r>
+        <w:rPr>
+          <w:rtl w:val="1"/>
+        </w:rPr>
+        <w:t xml:space="preserve"> </w:t>
+      </w:r>
+      <w:r>
+        <w:rPr>
+          <w:rtl w:val="1"/>
+        </w:rPr>
+        <w:t xml:space="preserve">כלל</w:t>
+      </w:r>
+      <w:r>
+        <w:rPr>
+          <w:rtl w:val="1"/>
+        </w:rPr>
+        <w:t xml:space="preserve"> </w:t>
+      </w:r>
+      <w:r>
+        <w:rPr>
+          <w:rtl w:val="1"/>
+        </w:rPr>
+        <w:t xml:space="preserve">את</w:t>
+      </w:r>
+      <w:r>
+        <w:rPr>
+          <w:rtl w:val="1"/>
+        </w:rPr>
+        <w:t xml:space="preserve"> </w:t>
+      </w:r>
+      <w:r>
+        <w:rPr>
+          <w:rtl w:val="1"/>
+        </w:rPr>
+        <w:t xml:space="preserve">השכבה</w:t>
+      </w:r>
+      <w:r>
+        <w:rPr>
+          <w:rtl w:val="1"/>
+        </w:rPr>
+        <w:t xml:space="preserve"> </w:t>
+      </w:r>
+      <w:r>
+        <w:rPr>
+          <w:rtl w:val="1"/>
+        </w:rPr>
+        <w:t xml:space="preserve">הלוגית</w:t>
+      </w:r>
+      <w:r>
+        <w:rPr>
+          <w:rtl w:val="1"/>
+        </w:rPr>
+        <w:t xml:space="preserve"> </w:t>
+      </w:r>
+      <w:r>
+        <w:rPr>
+          <w:rtl w:val="1"/>
+        </w:rPr>
+        <w:t xml:space="preserve">או</w:t>
+      </w:r>
+      <w:r>
+        <w:rPr>
+          <w:rtl w:val="1"/>
+        </w:rPr>
+        <w:t xml:space="preserve"> </w:t>
+      </w:r>
+      <w:r>
+        <w:rPr>
+          <w:rtl w:val="1"/>
+        </w:rPr>
+        <w:t xml:space="preserve">את</w:t>
+      </w:r>
+      <w:r>
+        <w:rPr>
+          <w:rtl w:val="1"/>
+        </w:rPr>
+        <w:t xml:space="preserve"> </w:t>
+      </w:r>
+      <w:r>
+        <w:rPr>
+          <w:rtl w:val="1"/>
+        </w:rPr>
+        <w:t xml:space="preserve">עומקה</w:t>
+      </w:r>
+      <w:r>
+        <w:rPr>
+          <w:rtl w:val="1"/>
+        </w:rPr>
+        <w:t xml:space="preserve"> </w:t>
+      </w:r>
+      <w:r>
+        <w:rPr>
+          <w:rtl w:val="1"/>
+        </w:rPr>
+        <w:t xml:space="preserve">ולכן</w:t>
+      </w:r>
+      <w:r>
+        <w:rPr>
+          <w:rtl w:val="1"/>
+        </w:rPr>
+        <w:t xml:space="preserve"> </w:t>
+      </w:r>
+      <w:r>
+        <w:rPr>
+          <w:rtl w:val="1"/>
+        </w:rPr>
+        <w:t xml:space="preserve">משתמשת</w:t>
+      </w:r>
+      <w:r>
+        <w:rPr>
+          <w:rtl w:val="1"/>
+        </w:rPr>
+        <w:t xml:space="preserve"> </w:t>
+        <w:br w:type="textWrapping"/>
+      </w:r>
+      <w:r>
+        <w:rPr>
+          <w:rtl w:val="1"/>
+        </w:rPr>
+        <w:t xml:space="preserve">ב</w:t>
+      </w:r>
+      <w:r>
+        <w:rPr>
+          <w:rtl w:val="1"/>
+        </w:rPr>
+        <w:t xml:space="preserve">-</w:t>
+      </w:r>
+      <w:r>
+        <w:rPr>
+          <w:rtl w:val="0"/>
+        </w:rPr>
+        <w:t xml:space="preserve">Facade</w:t>
+      </w:r>
+      <w:r>
+        <w:rPr>
+          <w:rtl w:val="1"/>
+        </w:rPr>
+        <w:t xml:space="preserve"> </w:t>
+      </w:r>
+      <w:r>
+        <w:rPr>
+          <w:rtl w:val="1"/>
+        </w:rPr>
+        <w:t xml:space="preserve">כממשק</w:t>
+      </w:r>
+      <w:r>
+        <w:rPr>
+          <w:rtl w:val="1"/>
+        </w:rPr>
+        <w:t xml:space="preserve"> </w:t>
+      </w:r>
+      <w:r>
+        <w:rPr>
+          <w:rtl w:val="1"/>
+        </w:rPr>
+        <w:t xml:space="preserve">המקל</w:t>
+      </w:r>
+      <w:r>
+        <w:rPr>
+          <w:rtl w:val="1"/>
+        </w:rPr>
+        <w:t xml:space="preserve"> </w:t>
+      </w:r>
+      <w:r>
+        <w:rPr>
+          <w:rtl w:val="1"/>
+        </w:rPr>
+        <w:t xml:space="preserve">על</w:t>
+      </w:r>
+      <w:r>
+        <w:rPr>
+          <w:rtl w:val="1"/>
+        </w:rPr>
+        <w:t xml:space="preserve"> </w:t>
+      </w:r>
+      <w:r>
+        <w:rPr>
+          <w:rtl w:val="1"/>
+        </w:rPr>
+        <w:t xml:space="preserve">השימוש</w:t>
+      </w:r>
+      <w:r>
+        <w:rPr>
+          <w:rtl w:val="1"/>
+        </w:rPr>
+        <w:t xml:space="preserve"> </w:t>
+      </w:r>
+      <w:r>
+        <w:rPr>
+          <w:rtl w:val="1"/>
+        </w:rPr>
+        <w:t xml:space="preserve">בשכבה</w:t>
+      </w:r>
+      <w:r>
+        <w:rPr>
+          <w:rtl w:val="1"/>
+        </w:rPr>
+        <w:t xml:space="preserve"> </w:t>
+      </w:r>
+      <w:r>
+        <w:rPr>
+          <w:rtl w:val="1"/>
+        </w:rPr>
+        <w:t xml:space="preserve">הלוגית</w:t>
+      </w:r>
+      <w:r>
+        <w:rPr>
+          <w:rtl w:val="1"/>
+        </w:rPr>
+        <w:t xml:space="preserve"> </w:t>
+      </w:r>
+      <w:r>
+        <w:rPr>
+          <w:rtl w:val="1"/>
+        </w:rPr>
+        <w:t xml:space="preserve">המורכבת</w:t>
+      </w:r>
+      <w:r>
+        <w:rPr>
+          <w:rtl w:val="1"/>
+        </w:rPr>
+        <w:t xml:space="preserve">:</w:t>
+      </w:r>
+      <w:r>
+        <w:rPr/>
+        <w:drawing>
+          <wp:inline distB="114300" distT="114300" distL="114300" distR="114300">
+            <wp:extent cx="6137165" cy="3805238"/>
+            <wp:effectExtent b="0" l="0" r="0" t="0"/>
+            <wp:docPr id="10" name="image14.png"/>
+            <a:graphic>
+              <a:graphicData uri="http://schemas.openxmlformats.org/drawingml/2006/picture">
+                <pic:pic>
+                  <pic:nvPicPr>
+                    <pic:cNvPr id="0" name="image14.png"/>
+                    <pic:cNvPicPr preferRelativeResize="0"/>
+                  </pic:nvPicPr>
+                  <pic:blipFill>
+                    <a:blip r:embed="rId13"/>
                     <a:srcRect b="0" l="0" r="0" t="0"/>
                     <a:stretch>
                       <a:fillRect/>
@@ -7436,216 +7454,6 @@
     </w:p>
     <w:p>
       <w:pPr>
-        <w:bidi w:val="1"/>
-        <w:spacing w:after="0" w:line="240" w:lineRule="auto"/>
-        <w:ind w:right="720"/>
-        <w:rPr>
-          <w:highlight w:val="yellow"/>
-        </w:rPr>
-      </w:pPr>
-      <w:r>
-        <w:rPr>
-          <w:rtl w:val="0"/>
-        </w:rPr>
-      </w:r>
-    </w:p>
-    <w:p>
-      <w:pPr>
-        <w:bidi w:val="1"/>
-        <w:spacing w:after="0" w:line="240" w:lineRule="auto"/>
-        <w:ind w:right="720"/>
-        <w:rPr>
-          <w:highlight w:val="yellow"/>
-        </w:rPr>
-      </w:pPr>
-      <w:r>
-        <w:rPr>
-          <w:rtl w:val="0"/>
-        </w:rPr>
-      </w:r>
-    </w:p>
-    <w:p>
-      <w:pPr>
-        <w:bidi w:val="1"/>
-        <w:spacing w:after="0" w:line="240" w:lineRule="auto"/>
-        <w:ind w:right="720"/>
-        <w:rPr>
-          <w:highlight w:val="yellow"/>
-        </w:rPr>
-      </w:pPr>
-      <w:r>
-        <w:rPr>
-          <w:rtl w:val="0"/>
-        </w:rPr>
-      </w:r>
-    </w:p>
-    <w:p>
-      <w:pPr>
-        <w:bidi w:val="1"/>
-        <w:spacing w:after="0" w:line="240" w:lineRule="auto"/>
-        <w:ind w:right="720"/>
-        <w:rPr>
-          <w:highlight w:val="yellow"/>
-        </w:rPr>
-      </w:pPr>
-      <w:r>
-        <w:rPr>
-          <w:rtl w:val="0"/>
-        </w:rPr>
-      </w:r>
-    </w:p>
-    <w:p>
-      <w:pPr>
-        <w:bidi w:val="1"/>
-        <w:spacing w:after="0" w:line="240" w:lineRule="auto"/>
-        <w:ind w:right="720"/>
-        <w:rPr>
-          <w:highlight w:val="yellow"/>
-        </w:rPr>
-      </w:pPr>
-      <w:r>
-        <w:rPr>
-          <w:rtl w:val="0"/>
-        </w:rPr>
-      </w:r>
-    </w:p>
-    <w:p>
-      <w:pPr>
-        <w:bidi w:val="1"/>
-        <w:spacing w:after="0" w:line="240" w:lineRule="auto"/>
-        <w:ind w:right="720"/>
-        <w:rPr>
-          <w:highlight w:val="yellow"/>
-        </w:rPr>
-      </w:pPr>
-      <w:r>
-        <w:rPr>
-          <w:rtl w:val="0"/>
-        </w:rPr>
-      </w:r>
-    </w:p>
-    <w:p>
-      <w:pPr>
-        <w:bidi w:val="1"/>
-        <w:spacing w:after="0" w:line="240" w:lineRule="auto"/>
-        <w:ind w:right="720"/>
-        <w:rPr>
-          <w:highlight w:val="yellow"/>
-        </w:rPr>
-      </w:pPr>
-      <w:r>
-        <w:rPr>
-          <w:rtl w:val="0"/>
-        </w:rPr>
-      </w:r>
-    </w:p>
-    <w:p>
-      <w:pPr>
-        <w:bidi w:val="1"/>
-        <w:spacing w:after="0" w:line="240" w:lineRule="auto"/>
-        <w:ind w:right="720"/>
-        <w:rPr>
-          <w:highlight w:val="yellow"/>
-        </w:rPr>
-      </w:pPr>
-      <w:r>
-        <w:rPr>
-          <w:rtl w:val="0"/>
-        </w:rPr>
-      </w:r>
-    </w:p>
-    <w:p>
-      <w:pPr>
-        <w:bidi w:val="1"/>
-        <w:spacing w:after="0" w:line="240" w:lineRule="auto"/>
-        <w:ind w:right="720"/>
-        <w:rPr>
-          <w:highlight w:val="yellow"/>
-        </w:rPr>
-      </w:pPr>
-      <w:r>
-        <w:rPr>
-          <w:rtl w:val="0"/>
-        </w:rPr>
-      </w:r>
-    </w:p>
-    <w:p>
-      <w:pPr>
-        <w:bidi w:val="1"/>
-        <w:spacing w:after="0" w:line="240" w:lineRule="auto"/>
-        <w:ind w:right="720"/>
-        <w:rPr>
-          <w:highlight w:val="yellow"/>
-        </w:rPr>
-      </w:pPr>
-      <w:r>
-        <w:rPr>
-          <w:rtl w:val="0"/>
-        </w:rPr>
-      </w:r>
-    </w:p>
-    <w:p>
-      <w:pPr>
-        <w:bidi w:val="1"/>
-        <w:spacing w:after="0" w:line="240" w:lineRule="auto"/>
-        <w:ind w:right="720"/>
-        <w:rPr>
-          <w:highlight w:val="yellow"/>
-        </w:rPr>
-      </w:pPr>
-      <w:r>
-        <w:rPr>
-          <w:rtl w:val="0"/>
-        </w:rPr>
-      </w:r>
-    </w:p>
-    <w:p>
-      <w:pPr>
-        <w:bidi w:val="1"/>
-        <w:spacing w:after="0" w:line="240" w:lineRule="auto"/>
-        <w:ind w:right="720"/>
-        <w:rPr>
-          <w:highlight w:val="yellow"/>
-        </w:rPr>
-      </w:pPr>
-      <w:r>
-        <w:rPr>
-          <w:rtl w:val="0"/>
-        </w:rPr>
-      </w:r>
-    </w:p>
-    <w:p>
-      <w:pPr>
-        <w:bidi w:val="1"/>
-        <w:spacing w:after="0" w:line="240" w:lineRule="auto"/>
-        <w:ind w:right="720"/>
-        <w:rPr>
-          <w:highlight w:val="yellow"/>
-        </w:rPr>
-      </w:pPr>
-      <w:r>
-        <w:rPr>
-          <w:rtl w:val="0"/>
-        </w:rPr>
-      </w:r>
-    </w:p>
-    <w:p>
-      <w:pPr>
-        <w:bidi w:val="1"/>
-        <w:spacing w:after="0" w:line="240" w:lineRule="auto"/>
-        <w:ind w:right="720"/>
-        <w:rPr>
-          <w:highlight w:val="yellow"/>
-        </w:rPr>
-      </w:pPr>
-      <w:r>
-        <w:rPr>
-          <w:rtl w:val="0"/>
-        </w:rPr>
-      </w:r>
-    </w:p>
-    <w:p>
-      <w:pPr>
         <w:numPr>
           <w:ilvl w:val="0"/>
           <w:numId w:val="5"/>
@@ -7659,7 +7467,7 @@
         <w:rPr>
           <w:rtl w:val="0"/>
         </w:rPr>
-        <w:t xml:space="preserve">   Class Diagram</w:t>
+        <w:t xml:space="preserve">  Class Diagram</w:t>
       </w:r>
     </w:p>
     <w:p>
@@ -7723,16 +7531,16 @@
           <wp:inline distB="0" distT="0" distL="0" distR="0">
             <wp:extent cx="3087457" cy="2581285"/>
             <wp:effectExtent b="0" l="0" r="0" t="0"/>
-            <wp:docPr id="7" name="image12.png"/>
+            <wp:docPr id="8" name="image8.png"/>
             <a:graphic>
               <a:graphicData uri="http://schemas.openxmlformats.org/drawingml/2006/picture">
                 <pic:pic>
                   <pic:nvPicPr>
-                    <pic:cNvPr id="0" name="image12.png"/>
+                    <pic:cNvPr id="0" name="image8.png"/>
                     <pic:cNvPicPr preferRelativeResize="0"/>
                   </pic:nvPicPr>
                   <pic:blipFill>
-                    <a:blip r:embed="rId13"/>
+                    <a:blip r:embed="rId14"/>
                     <a:srcRect b="11093" l="0" r="0" t="0"/>
                     <a:stretch>
                       <a:fillRect/>
@@ -8063,16 +7871,16 @@
             <wp:extent cx="4098816" cy="3103253"/>
             <wp:effectExtent b="0" l="0" r="0" t="0"/>
             <wp:wrapNone/>
-            <wp:docPr id="13" name="image1.png"/>
+            <wp:docPr id="14" name="image10.png"/>
             <a:graphic>
               <a:graphicData uri="http://schemas.openxmlformats.org/drawingml/2006/picture">
                 <pic:pic>
                   <pic:nvPicPr>
-                    <pic:cNvPr id="0" name="image1.png"/>
+                    <pic:cNvPr id="0" name="image10.png"/>
                     <pic:cNvPicPr preferRelativeResize="0"/>
                   </pic:nvPicPr>
                   <pic:blipFill>
-                    <a:blip r:embed="rId14"/>
+                    <a:blip r:embed="rId15"/>
                     <a:srcRect b="15415" l="0" r="0" t="0"/>
                     <a:stretch>
                       <a:fillRect/>
@@ -12373,130 +12181,6 @@
     </w:p>
     <w:p>
       <w:pPr>
-        <w:rPr/>
-      </w:pPr>
-      <w:r>
-        <w:rPr>
-          <w:rtl w:val="0"/>
-        </w:rPr>
-      </w:r>
-    </w:p>
-    <w:p>
-      <w:pPr>
-        <w:rPr/>
-      </w:pPr>
-      <w:r>
-        <w:rPr>
-          <w:rtl w:val="0"/>
-        </w:rPr>
-      </w:r>
-    </w:p>
-    <w:p>
-      <w:pPr>
-        <w:rPr/>
-      </w:pPr>
-      <w:r>
-        <w:rPr>
-          <w:rtl w:val="0"/>
-        </w:rPr>
-      </w:r>
-    </w:p>
-    <w:p>
-      <w:pPr>
-        <w:rPr/>
-      </w:pPr>
-      <w:r>
-        <w:rPr>
-          <w:rtl w:val="0"/>
-        </w:rPr>
-      </w:r>
-    </w:p>
-    <w:p>
-      <w:pPr>
-        <w:rPr/>
-      </w:pPr>
-      <w:r>
-        <w:rPr>
-          <w:rtl w:val="0"/>
-        </w:rPr>
-      </w:r>
-    </w:p>
-    <w:p>
-      <w:pPr>
-        <w:rPr/>
-      </w:pPr>
-      <w:r>
-        <w:rPr>
-          <w:rtl w:val="0"/>
-        </w:rPr>
-      </w:r>
-    </w:p>
-    <w:p>
-      <w:pPr>
-        <w:rPr/>
-      </w:pPr>
-      <w:r>
-        <w:rPr>
-          <w:rtl w:val="0"/>
-        </w:rPr>
-      </w:r>
-    </w:p>
-    <w:p>
-      <w:pPr>
-        <w:rPr/>
-      </w:pPr>
-      <w:r>
-        <w:rPr>
-          <w:rtl w:val="0"/>
-        </w:rPr>
-      </w:r>
-    </w:p>
-    <w:p>
-      <w:pPr>
-        <w:rPr/>
-      </w:pPr>
-      <w:r>
-        <w:rPr>
-          <w:rtl w:val="0"/>
-        </w:rPr>
-      </w:r>
-    </w:p>
-    <w:p>
-      <w:pPr>
-        <w:rPr/>
-      </w:pPr>
-      <w:r>
-        <w:rPr>
-          <w:rtl w:val="0"/>
-        </w:rPr>
-      </w:r>
-    </w:p>
-    <w:p>
-      <w:pPr>
-        <w:rPr/>
-      </w:pPr>
-      <w:r>
-        <w:rPr>
-          <w:rtl w:val="0"/>
-        </w:rPr>
-      </w:r>
-    </w:p>
-    <w:p>
-      <w:pPr>
-        <w:pStyle w:val="Heading3"/>
-        <w:bidi w:val="1"/>
-        <w:rPr>
-          <w:b w:val="1"/>
-        </w:rPr>
-      </w:pPr>
-      <w:r>
-        <w:rPr>
-          <w:rtl w:val="0"/>
-        </w:rPr>
-      </w:r>
-    </w:p>
-    <w:p>
-      <w:pPr>
         <w:pStyle w:val="Heading3"/>
         <w:bidi w:val="1"/>
         <w:rPr>
@@ -13473,7 +13157,7 @@
             <wp:extent cx="4489939" cy="1470504"/>
             <wp:effectExtent b="0" l="0" r="0" t="0"/>
             <wp:wrapNone/>
-            <wp:docPr id="15" name="image7.png"/>
+            <wp:docPr id="16" name="image7.png"/>
             <a:graphic>
               <a:graphicData uri="http://schemas.openxmlformats.org/drawingml/2006/picture">
                 <pic:pic>
@@ -13482,7 +13166,7 @@
                     <pic:cNvPicPr preferRelativeResize="0"/>
                   </pic:nvPicPr>
                   <pic:blipFill>
-                    <a:blip r:embed="rId15"/>
+                    <a:blip r:embed="rId16"/>
                     <a:srcRect b="0" l="0" r="0" t="0"/>
                     <a:stretch>
                       <a:fillRect/>
@@ -14477,16 +14161,16 @@
           <wp:inline distB="0" distT="0" distL="0" distR="0">
             <wp:extent cx="5853381" cy="1914231"/>
             <wp:effectExtent b="0" l="0" r="0" t="0"/>
-            <wp:docPr id="8" name="image6.png"/>
+            <wp:docPr id="9" name="image12.png"/>
             <a:graphic>
               <a:graphicData uri="http://schemas.openxmlformats.org/drawingml/2006/picture">
                 <pic:pic>
                   <pic:nvPicPr>
-                    <pic:cNvPr id="0" name="image6.png"/>
+                    <pic:cNvPr id="0" name="image12.png"/>
                     <pic:cNvPicPr preferRelativeResize="0"/>
                   </pic:nvPicPr>
                   <pic:blipFill>
-                    <a:blip r:embed="rId16"/>
+                    <a:blip r:embed="rId17"/>
                     <a:srcRect b="0" l="0" r="0" t="0"/>
                     <a:stretch>
                       <a:fillRect/>
@@ -14611,29 +14295,7 @@
         </w:pBdr>
         <w:bidi w:val="1"/>
         <w:spacing w:after="0" w:lineRule="auto"/>
-        <w:ind w:left="720" w:hanging="720"/>
-        <w:rPr>
-          <w:color w:val="000000"/>
-        </w:rPr>
-      </w:pPr>
-      <w:r>
-        <w:rPr>
-          <w:rtl w:val="0"/>
-        </w:rPr>
-      </w:r>
-    </w:p>
-    <w:p>
-      <w:pPr>
-        <w:pBdr>
-          <w:top w:space="0" w:sz="0" w:val="nil"/>
-          <w:left w:space="0" w:sz="0" w:val="nil"/>
-          <w:bottom w:space="0" w:sz="0" w:val="nil"/>
-          <w:right w:space="0" w:sz="0" w:val="nil"/>
-          <w:between w:space="0" w:sz="0" w:val="nil"/>
-        </w:pBdr>
-        <w:bidi w:val="1"/>
-        <w:spacing w:after="0" w:lineRule="auto"/>
-        <w:ind w:left="720" w:hanging="720"/>
+        <w:ind w:left="0" w:firstLine="0"/>
         <w:rPr>
           <w:color w:val="000000"/>
         </w:rPr>
@@ -15349,16 +15011,16 @@
           <wp:inline distB="0" distT="0" distL="0" distR="0">
             <wp:extent cx="2714915" cy="1257100"/>
             <wp:effectExtent b="0" l="0" r="0" t="0"/>
-            <wp:docPr id="11" name="image9.png"/>
+            <wp:docPr id="12" name="image5.png"/>
             <a:graphic>
               <a:graphicData uri="http://schemas.openxmlformats.org/drawingml/2006/picture">
                 <pic:pic>
                   <pic:nvPicPr>
-                    <pic:cNvPr id="0" name="image9.png"/>
+                    <pic:cNvPr id="0" name="image5.png"/>
                     <pic:cNvPicPr preferRelativeResize="0"/>
                   </pic:nvPicPr>
                   <pic:blipFill>
-                    <a:blip r:embed="rId17"/>
+                    <a:blip r:embed="rId18"/>
                     <a:srcRect b="0" l="0" r="0" t="0"/>
                     <a:stretch>
                       <a:fillRect/>
@@ -15386,16 +15048,16 @@
           <wp:inline distB="0" distT="0" distL="0" distR="0">
             <wp:extent cx="2582501" cy="1252279"/>
             <wp:effectExtent b="0" l="0" r="0" t="0"/>
-            <wp:docPr id="10" name="image10.png"/>
+            <wp:docPr id="11" name="image9.png"/>
             <a:graphic>
               <a:graphicData uri="http://schemas.openxmlformats.org/drawingml/2006/picture">
                 <pic:pic>
                   <pic:nvPicPr>
-                    <pic:cNvPr id="0" name="image10.png"/>
+                    <pic:cNvPr id="0" name="image9.png"/>
                     <pic:cNvPicPr preferRelativeResize="0"/>
                   </pic:nvPicPr>
                   <pic:blipFill>
-                    <a:blip r:embed="rId18"/>
+                    <a:blip r:embed="rId19"/>
                     <a:srcRect b="0" l="0" r="0" t="0"/>
                     <a:stretch>
                       <a:fillRect/>
@@ -16731,16 +16393,16 @@
             <wp:extent cx="1265030" cy="2491956"/>
             <wp:effectExtent b="0" l="0" r="0" t="0"/>
             <wp:wrapSquare wrapText="bothSides" distB="0" distT="0" distL="0" distR="0"/>
-            <wp:docPr id="5" name="image2.png"/>
+            <wp:docPr id="6" name="image1.png"/>
             <a:graphic>
               <a:graphicData uri="http://schemas.openxmlformats.org/drawingml/2006/picture">
                 <pic:pic>
                   <pic:nvPicPr>
-                    <pic:cNvPr id="0" name="image2.png"/>
+                    <pic:cNvPr id="0" name="image1.png"/>
                     <pic:cNvPicPr preferRelativeResize="0"/>
                   </pic:nvPicPr>
                   <pic:blipFill>
-                    <a:blip r:embed="rId19"/>
+                    <a:blip r:embed="rId20"/>
                     <a:srcRect b="0" l="0" r="0" t="0"/>
                     <a:stretch>
                       <a:fillRect/>
@@ -16785,7 +16447,7 @@
           <wp:inline distB="0" distT="0" distL="0" distR="0">
             <wp:extent cx="5155871" cy="1112698"/>
             <wp:effectExtent b="0" l="0" r="0" t="0"/>
-            <wp:docPr id="12" name="image11.png"/>
+            <wp:docPr id="13" name="image11.png"/>
             <a:graphic>
               <a:graphicData uri="http://schemas.openxmlformats.org/drawingml/2006/picture">
                 <pic:pic>
@@ -16794,7 +16456,7 @@
                     <pic:cNvPicPr preferRelativeResize="0"/>
                   </pic:nvPicPr>
                   <pic:blipFill>
-                    <a:blip r:embed="rId20"/>
+                    <a:blip r:embed="rId21"/>
                     <a:srcRect b="0" l="0" r="0" t="0"/>
                     <a:stretch>
                       <a:fillRect/>
@@ -16999,9 +16661,197 @@
         </w:pBdr>
         <w:spacing w:after="0" w:lineRule="auto"/>
         <w:ind w:left="720" w:hanging="720"/>
-        <w:rPr>
-          <w:color w:val="000000"/>
-        </w:rPr>
+        <w:rPr/>
+      </w:pPr>
+      <w:r>
+        <w:rPr>
+          <w:rtl w:val="0"/>
+        </w:rPr>
+      </w:r>
+    </w:p>
+    <w:p>
+      <w:pPr>
+        <w:pBdr>
+          <w:top w:space="0" w:sz="0" w:val="nil"/>
+          <w:left w:space="0" w:sz="0" w:val="nil"/>
+          <w:bottom w:space="0" w:sz="0" w:val="nil"/>
+          <w:right w:space="0" w:sz="0" w:val="nil"/>
+          <w:between w:space="0" w:sz="0" w:val="nil"/>
+        </w:pBdr>
+        <w:spacing w:after="0" w:lineRule="auto"/>
+        <w:ind w:left="720" w:hanging="720"/>
+        <w:rPr/>
+      </w:pPr>
+      <w:r>
+        <w:rPr>
+          <w:rtl w:val="0"/>
+        </w:rPr>
+      </w:r>
+    </w:p>
+    <w:p>
+      <w:pPr>
+        <w:pBdr>
+          <w:top w:space="0" w:sz="0" w:val="nil"/>
+          <w:left w:space="0" w:sz="0" w:val="nil"/>
+          <w:bottom w:space="0" w:sz="0" w:val="nil"/>
+          <w:right w:space="0" w:sz="0" w:val="nil"/>
+          <w:between w:space="0" w:sz="0" w:val="nil"/>
+        </w:pBdr>
+        <w:spacing w:after="0" w:lineRule="auto"/>
+        <w:ind w:left="720" w:hanging="720"/>
+        <w:rPr/>
+      </w:pPr>
+      <w:r>
+        <w:rPr>
+          <w:rtl w:val="0"/>
+        </w:rPr>
+      </w:r>
+    </w:p>
+    <w:p>
+      <w:pPr>
+        <w:pBdr>
+          <w:top w:space="0" w:sz="0" w:val="nil"/>
+          <w:left w:space="0" w:sz="0" w:val="nil"/>
+          <w:bottom w:space="0" w:sz="0" w:val="nil"/>
+          <w:right w:space="0" w:sz="0" w:val="nil"/>
+          <w:between w:space="0" w:sz="0" w:val="nil"/>
+        </w:pBdr>
+        <w:spacing w:after="0" w:lineRule="auto"/>
+        <w:ind w:left="720" w:hanging="720"/>
+        <w:rPr/>
+      </w:pPr>
+      <w:r>
+        <w:rPr>
+          <w:rtl w:val="0"/>
+        </w:rPr>
+      </w:r>
+    </w:p>
+    <w:p>
+      <w:pPr>
+        <w:pBdr>
+          <w:top w:space="0" w:sz="0" w:val="nil"/>
+          <w:left w:space="0" w:sz="0" w:val="nil"/>
+          <w:bottom w:space="0" w:sz="0" w:val="nil"/>
+          <w:right w:space="0" w:sz="0" w:val="nil"/>
+          <w:between w:space="0" w:sz="0" w:val="nil"/>
+        </w:pBdr>
+        <w:spacing w:after="0" w:lineRule="auto"/>
+        <w:ind w:left="720" w:hanging="720"/>
+        <w:rPr/>
+      </w:pPr>
+      <w:r>
+        <w:rPr>
+          <w:rtl w:val="0"/>
+        </w:rPr>
+      </w:r>
+    </w:p>
+    <w:p>
+      <w:pPr>
+        <w:pBdr>
+          <w:top w:space="0" w:sz="0" w:val="nil"/>
+          <w:left w:space="0" w:sz="0" w:val="nil"/>
+          <w:bottom w:space="0" w:sz="0" w:val="nil"/>
+          <w:right w:space="0" w:sz="0" w:val="nil"/>
+          <w:between w:space="0" w:sz="0" w:val="nil"/>
+        </w:pBdr>
+        <w:spacing w:after="0" w:lineRule="auto"/>
+        <w:ind w:left="720" w:hanging="720"/>
+        <w:rPr/>
+      </w:pPr>
+      <w:r>
+        <w:rPr>
+          <w:rtl w:val="0"/>
+        </w:rPr>
+      </w:r>
+    </w:p>
+    <w:p>
+      <w:pPr>
+        <w:pBdr>
+          <w:top w:space="0" w:sz="0" w:val="nil"/>
+          <w:left w:space="0" w:sz="0" w:val="nil"/>
+          <w:bottom w:space="0" w:sz="0" w:val="nil"/>
+          <w:right w:space="0" w:sz="0" w:val="nil"/>
+          <w:between w:space="0" w:sz="0" w:val="nil"/>
+        </w:pBdr>
+        <w:spacing w:after="0" w:lineRule="auto"/>
+        <w:ind w:left="720" w:hanging="720"/>
+        <w:rPr/>
+      </w:pPr>
+      <w:r>
+        <w:rPr>
+          <w:rtl w:val="0"/>
+        </w:rPr>
+      </w:r>
+    </w:p>
+    <w:p>
+      <w:pPr>
+        <w:pBdr>
+          <w:top w:space="0" w:sz="0" w:val="nil"/>
+          <w:left w:space="0" w:sz="0" w:val="nil"/>
+          <w:bottom w:space="0" w:sz="0" w:val="nil"/>
+          <w:right w:space="0" w:sz="0" w:val="nil"/>
+          <w:between w:space="0" w:sz="0" w:val="nil"/>
+        </w:pBdr>
+        <w:spacing w:after="0" w:lineRule="auto"/>
+        <w:ind w:left="720" w:hanging="720"/>
+        <w:rPr/>
+      </w:pPr>
+      <w:r>
+        <w:rPr>
+          <w:rtl w:val="0"/>
+        </w:rPr>
+      </w:r>
+    </w:p>
+    <w:p>
+      <w:pPr>
+        <w:pBdr>
+          <w:top w:space="0" w:sz="0" w:val="nil"/>
+          <w:left w:space="0" w:sz="0" w:val="nil"/>
+          <w:bottom w:space="0" w:sz="0" w:val="nil"/>
+          <w:right w:space="0" w:sz="0" w:val="nil"/>
+          <w:between w:space="0" w:sz="0" w:val="nil"/>
+        </w:pBdr>
+        <w:spacing w:after="0" w:lineRule="auto"/>
+        <w:ind w:left="720" w:hanging="720"/>
+        <w:rPr/>
+      </w:pPr>
+      <w:r>
+        <w:rPr>
+          <w:rtl w:val="0"/>
+        </w:rPr>
+      </w:r>
+    </w:p>
+    <w:p>
+      <w:pPr>
+        <w:pBdr>
+          <w:top w:space="0" w:sz="0" w:val="nil"/>
+          <w:left w:space="0" w:sz="0" w:val="nil"/>
+          <w:bottom w:space="0" w:sz="0" w:val="nil"/>
+          <w:right w:space="0" w:sz="0" w:val="nil"/>
+          <w:between w:space="0" w:sz="0" w:val="nil"/>
+        </w:pBdr>
+        <w:spacing w:after="0" w:lineRule="auto"/>
+        <w:ind w:left="720" w:hanging="720"/>
+        <w:rPr/>
+      </w:pPr>
+      <w:r>
+        <w:rPr>
+          <w:rtl w:val="0"/>
+        </w:rPr>
+      </w:r>
+    </w:p>
+    <w:p>
+      <w:pPr>
+        <w:pBdr>
+          <w:top w:space="0" w:sz="0" w:val="nil"/>
+          <w:left w:space="0" w:sz="0" w:val="nil"/>
+          <w:bottom w:space="0" w:sz="0" w:val="nil"/>
+          <w:right w:space="0" w:sz="0" w:val="nil"/>
+          <w:between w:space="0" w:sz="0" w:val="nil"/>
+        </w:pBdr>
+        <w:spacing w:after="0" w:lineRule="auto"/>
+        <w:ind w:left="720" w:hanging="720"/>
+        <w:rPr/>
       </w:pPr>
       <w:r>
         <w:rPr>
@@ -17405,10 +17255,13 @@
         </w:pBdr>
         <w:spacing w:after="0" w:lineRule="auto"/>
         <w:ind w:left="1440" w:hanging="360"/>
-        <w:rPr/>
-      </w:pPr>
-      <w:r>
-        <w:rPr>
+        <w:rPr>
+          <w:strike w:val="1"/>
+        </w:rPr>
+      </w:pPr>
+      <w:r>
+        <w:rPr>
+          <w:strike w:val="1"/>
           <w:color w:val="000000"/>
           <w:rtl w:val="0"/>
         </w:rPr>

</xml_diff>